<commit_message>
feat(docs): add part 1 without summary, init part 2
</commit_message>
<xml_diff>
--- a/documentation/Диплом Деменович А.Ю .docx
+++ b/documentation/Диплом Деменович А.Ю .docx
@@ -23,14 +23,8 @@
     <w:p>
       <w:pPr>
         <w:pStyle w:val="a3"/>
-        <w:rPr>
-          <w:lang w:val="ru-RU"/>
-        </w:rPr>
-      </w:pPr>
-      <w:r>
-        <w:rPr>
-          <w:lang w:val="ru-RU"/>
-        </w:rPr>
+      </w:pPr>
+      <w:r>
         <w:lastRenderedPageBreak/>
         <w:t>РЕЗЮМЕ</w:t>
       </w:r>
@@ -40,13 +34,8 @@
         <w:pStyle w:val="a5"/>
         <w:spacing w:line="360" w:lineRule="auto"/>
       </w:pPr>
-      <w:proofErr w:type="spellStart"/>
-      <w:r>
-        <w:t>Деменович</w:t>
-      </w:r>
-      <w:proofErr w:type="spellEnd"/>
-      <w:r>
-        <w:t xml:space="preserve"> Артур Юрьевич</w:t>
+      <w:r>
+        <w:t>Деменович Артур Юрьевич</w:t>
       </w:r>
     </w:p>
     <w:p>
@@ -55,21 +44,13 @@
         <w:spacing w:line="360" w:lineRule="auto"/>
       </w:pPr>
       <w:r>
-        <w:t xml:space="preserve">Дипломная </w:t>
-      </w:r>
-      <w:proofErr w:type="gramStart"/>
-      <w:r>
-        <w:t xml:space="preserve">работа </w:t>
+        <w:t xml:space="preserve">Дипломная работа </w:t>
       </w:r>
       <w:r>
         <w:sym w:font="Symbol" w:char="F02D"/>
       </w:r>
       <w:r>
-        <w:t xml:space="preserve"> «</w:t>
-      </w:r>
-      <w:proofErr w:type="gramEnd"/>
-      <w:r>
-        <w:t xml:space="preserve">Разработка </w:t>
+        <w:t xml:space="preserve"> «Разработка </w:t>
       </w:r>
       <w:r>
         <w:t xml:space="preserve">социально ориентированной семейной игры </w:t>
@@ -115,124 +96,115 @@
           <w:b/>
           <w:bCs/>
         </w:rPr>
-        <w:t xml:space="preserve">Ключевые </w:t>
-      </w:r>
-      <w:proofErr w:type="gramStart"/>
+        <w:t xml:space="preserve">Ключевые слова </w:t>
+      </w:r>
       <w:r>
         <w:rPr>
           <w:b/>
           <w:bCs/>
         </w:rPr>
-        <w:t xml:space="preserve">слова </w:t>
+        <w:sym w:font="Symbol" w:char="F02D"/>
       </w:r>
       <w:r>
         <w:rPr>
           <w:b/>
           <w:bCs/>
         </w:rPr>
-        <w:sym w:font="Symbol" w:char="F02D"/>
-      </w:r>
+        <w:t xml:space="preserve"> </w:t>
+      </w:r>
+      <w:r>
+        <w:t>социальная игра</w:t>
+      </w:r>
+      <w:r>
+        <w:t>,</w:t>
+      </w:r>
+      <w:r>
+        <w:t xml:space="preserve"> социально ориентированная семейная игра</w:t>
+      </w:r>
+      <w:r>
+        <w:t>, модель данных, документо-ориентированная СУБД.</w:t>
+      </w:r>
+    </w:p>
+    <w:p>
+      <w:pPr>
+        <w:pStyle w:val="a5"/>
+        <w:spacing w:line="360" w:lineRule="auto"/>
+      </w:pPr>
       <w:r>
         <w:rPr>
           <w:b/>
           <w:bCs/>
         </w:rPr>
-        <w:t xml:space="preserve"> </w:t>
-      </w:r>
-      <w:r>
-        <w:t>социальная</w:t>
-      </w:r>
-      <w:proofErr w:type="gramEnd"/>
-      <w:r>
-        <w:t xml:space="preserve"> игра</w:t>
-      </w:r>
-      <w:r>
-        <w:t>,</w:t>
-      </w:r>
-      <w:r>
-        <w:t xml:space="preserve"> социально ориентированная семейная игра</w:t>
-      </w:r>
-      <w:r>
-        <w:t xml:space="preserve">, модель данных, </w:t>
-      </w:r>
-      <w:proofErr w:type="spellStart"/>
-      <w:r>
-        <w:t>документо</w:t>
-      </w:r>
-      <w:proofErr w:type="spellEnd"/>
-      <w:r>
-        <w:t>-ориентированная СУБД.</w:t>
-      </w:r>
-    </w:p>
-    <w:p>
-      <w:pPr>
-        <w:pStyle w:val="a5"/>
-        <w:spacing w:line="360" w:lineRule="auto"/>
-      </w:pPr>
+        <w:t xml:space="preserve">Объект исследования </w:t>
+      </w:r>
       <w:r>
         <w:rPr>
           <w:b/>
           <w:bCs/>
         </w:rPr>
-        <w:t xml:space="preserve">Объект </w:t>
-      </w:r>
-      <w:proofErr w:type="gramStart"/>
+        <w:sym w:font="Symbol" w:char="F02D"/>
+      </w:r>
       <w:r>
         <w:rPr>
           <w:b/>
           <w:bCs/>
         </w:rPr>
-        <w:t xml:space="preserve">исследования </w:t>
-      </w:r>
+        <w:t xml:space="preserve"> </w:t>
+      </w:r>
+      <w:r>
+        <w:t>методы моделирования данных в информационных системах, механизмы построения хранилища данных в документо-ориентированной СУБД, механизмы эффективного хранения, обработки и анализа данных.</w:t>
+      </w:r>
+    </w:p>
+    <w:p>
+      <w:pPr>
+        <w:pStyle w:val="a5"/>
+        <w:spacing w:line="360" w:lineRule="auto"/>
+      </w:pPr>
       <w:r>
         <w:rPr>
           <w:b/>
           <w:bCs/>
         </w:rPr>
-        <w:sym w:font="Symbol" w:char="F02D"/>
+        <w:t xml:space="preserve">Предмет исследования </w:t>
       </w:r>
       <w:r>
         <w:rPr>
           <w:b/>
           <w:bCs/>
         </w:rPr>
-        <w:t xml:space="preserve"> </w:t>
-      </w:r>
-      <w:r>
-        <w:t>методы</w:t>
-      </w:r>
-      <w:proofErr w:type="gramEnd"/>
-      <w:r>
-        <w:t xml:space="preserve"> моделирования данных в информационных системах, механизмы построения хранилища данных в </w:t>
-      </w:r>
-      <w:proofErr w:type="spellStart"/>
-      <w:r>
-        <w:t>документо</w:t>
-      </w:r>
-      <w:proofErr w:type="spellEnd"/>
-      <w:r>
-        <w:t>-ориентированной СУБД, механизмы эффективного хранения, обработки и анализа данных.</w:t>
-      </w:r>
-    </w:p>
-    <w:p>
-      <w:pPr>
-        <w:pStyle w:val="a5"/>
-        <w:spacing w:line="360" w:lineRule="auto"/>
-      </w:pPr>
+        <w:sym w:font="Symbol" w:char="F02D"/>
+      </w:r>
       <w:r>
         <w:rPr>
           <w:b/>
           <w:bCs/>
         </w:rPr>
-        <w:t xml:space="preserve">Предмет </w:t>
-      </w:r>
-      <w:proofErr w:type="gramStart"/>
+        <w:t xml:space="preserve"> </w:t>
+      </w:r>
+      <w:r>
+        <w:t xml:space="preserve">технологии и программные средства для проектирования и программной реализации информационных систем, технологии и средства реализации </w:t>
+      </w:r>
+      <w:r>
+        <w:rPr>
+          <w:lang w:val="en-US"/>
+        </w:rPr>
+        <w:t>web</w:t>
+      </w:r>
+      <w:r>
+        <w:t>-ориентированных приложений.</w:t>
+      </w:r>
+    </w:p>
+    <w:p>
+      <w:pPr>
+        <w:pStyle w:val="a5"/>
+        <w:spacing w:line="360" w:lineRule="auto"/>
+      </w:pPr>
       <w:r>
         <w:rPr>
           <w:b/>
           <w:bCs/>
         </w:rPr>
-        <w:t xml:space="preserve">исследования </w:t>
+        <w:t xml:space="preserve">Цель дипломной работы </w:t>
       </w:r>
       <w:r>
         <w:rPr>
@@ -242,239 +214,149 @@
         <w:sym w:font="Symbol" w:char="F02D"/>
       </w:r>
       <w:r>
+        <w:t xml:space="preserve"> разработка </w:t>
+      </w:r>
+      <w:r>
+        <w:t>социально ориентированной семейной игры</w:t>
+      </w:r>
+      <w:r>
+        <w:t xml:space="preserve">, </w:t>
+      </w:r>
+      <w:r>
+        <w:t>обеспечивающей взаимодействие членов семей между собой в игровой форме в виде создания, назначения и выполнения заданий</w:t>
+      </w:r>
+      <w:r>
+        <w:t>.</w:t>
+      </w:r>
+    </w:p>
+    <w:p>
+      <w:pPr>
+        <w:pStyle w:val="a5"/>
+        <w:spacing w:line="360" w:lineRule="auto"/>
         <w:rPr>
           <w:b/>
           <w:bCs/>
         </w:rPr>
-        <w:t xml:space="preserve"> </w:t>
-      </w:r>
-      <w:r>
-        <w:t>технологии</w:t>
-      </w:r>
-      <w:proofErr w:type="gramEnd"/>
-      <w:r>
-        <w:t xml:space="preserve"> и программные средства для проектирования и программной реализации информационных систем, технологии и средства реализации </w:t>
-      </w:r>
-      <w:r>
-        <w:rPr>
-          <w:lang w:val="en-US"/>
-        </w:rPr>
-        <w:t>web</w:t>
-      </w:r>
-      <w:r>
-        <w:t>-ориентированных приложений.</w:t>
-      </w:r>
-    </w:p>
-    <w:p>
-      <w:pPr>
-        <w:pStyle w:val="a5"/>
-        <w:spacing w:line="360" w:lineRule="auto"/>
       </w:pPr>
       <w:r>
         <w:rPr>
           <w:b/>
           <w:bCs/>
         </w:rPr>
-        <w:t xml:space="preserve">Цель дипломной </w:t>
-      </w:r>
-      <w:proofErr w:type="gramStart"/>
+        <w:t xml:space="preserve">Методы исследования </w:t>
+      </w:r>
       <w:r>
         <w:rPr>
           <w:b/>
           <w:bCs/>
         </w:rPr>
-        <w:t xml:space="preserve">работы </w:t>
+        <w:sym w:font="Symbol" w:char="F02D"/>
       </w:r>
       <w:r>
         <w:rPr>
           <w:b/>
           <w:bCs/>
         </w:rPr>
-        <w:sym w:font="Symbol" w:char="F02D"/>
-      </w:r>
-      <w:r>
-        <w:t xml:space="preserve"> разработка</w:t>
-      </w:r>
-      <w:proofErr w:type="gramEnd"/>
-      <w:r>
         <w:t xml:space="preserve"> </w:t>
       </w:r>
       <w:r>
-        <w:t>социально ориентированной семейной игры</w:t>
-      </w:r>
-      <w:r>
-        <w:t xml:space="preserve">, </w:t>
-      </w:r>
-      <w:r>
-        <w:t>обеспечивающей взаимодействие членов семей между собой в игровой форме в виде создания, назначения и выполнения заданий</w:t>
-      </w:r>
-      <w:r>
-        <w:t>.</w:t>
+        <w:t>объектно-ориентированный анализ и проектирование программных систем, структурный анализ, методы проектирования баз данных, методы проектирования информационных систем.</w:t>
       </w:r>
     </w:p>
     <w:p>
       <w:pPr>
         <w:pStyle w:val="a5"/>
         <w:spacing w:line="360" w:lineRule="auto"/>
+      </w:pPr>
+      <w:r>
         <w:rPr>
           <w:b/>
           <w:bCs/>
         </w:rPr>
-      </w:pPr>
+        <w:t xml:space="preserve">Авторская характеристика работы </w:t>
+      </w:r>
       <w:r>
         <w:rPr>
           <w:b/>
           <w:bCs/>
         </w:rPr>
-        <w:t xml:space="preserve">Методы </w:t>
-      </w:r>
-      <w:proofErr w:type="gramStart"/>
+        <w:sym w:font="Symbol" w:char="F02D"/>
+      </w:r>
       <w:r>
         <w:rPr>
           <w:b/>
           <w:bCs/>
         </w:rPr>
-        <w:t xml:space="preserve">исследования </w:t>
-      </w:r>
+        <w:t xml:space="preserve"> </w:t>
+      </w:r>
+      <w:r>
+        <w:t>результатом работы является разработка и программная реализация</w:t>
+      </w:r>
+      <w:r>
+        <w:t xml:space="preserve"> </w:t>
+      </w:r>
+      <w:r>
+        <w:rPr>
+          <w:lang w:val="en-US"/>
+        </w:rPr>
+        <w:t>web</w:t>
+      </w:r>
+      <w:r>
+        <w:t xml:space="preserve"> </w:t>
+      </w:r>
+      <w:r>
+        <w:t xml:space="preserve">приложения обеспечивающие новый вид взаимодействия между членами семьи в игровой форме в виде </w:t>
+      </w:r>
+      <w:r>
+        <w:t>создания, назначения, выполнения заданий</w:t>
+      </w:r>
+      <w:r>
+        <w:t>.</w:t>
+      </w:r>
+    </w:p>
+    <w:p>
+      <w:pPr>
+        <w:pStyle w:val="a5"/>
+        <w:spacing w:line="360" w:lineRule="auto"/>
+      </w:pPr>
       <w:r>
         <w:rPr>
           <w:b/>
           <w:bCs/>
         </w:rPr>
-        <w:sym w:font="Symbol" w:char="F02D"/>
+        <w:lastRenderedPageBreak/>
+        <w:t xml:space="preserve">Область применения </w:t>
       </w:r>
       <w:r>
         <w:rPr>
           <w:b/>
           <w:bCs/>
         </w:rPr>
-        <w:t xml:space="preserve"> </w:t>
-      </w:r>
-      <w:r>
-        <w:t>объектно</w:t>
-      </w:r>
-      <w:proofErr w:type="gramEnd"/>
-      <w:r>
-        <w:t>-ориентированный анализ и проектирование программных систем, структурный анализ, методы проектирования баз данных, методы проектирования информационных систем.</w:t>
-      </w:r>
-    </w:p>
-    <w:p>
-      <w:pPr>
-        <w:pStyle w:val="a5"/>
-        <w:spacing w:line="360" w:lineRule="auto"/>
-      </w:pPr>
+        <w:sym w:font="Symbol" w:char="F02D"/>
+      </w:r>
       <w:r>
         <w:rPr>
           <w:b/>
           <w:bCs/>
         </w:rPr>
-        <w:t xml:space="preserve">Авторская характеристика </w:t>
-      </w:r>
-      <w:proofErr w:type="gramStart"/>
-      <w:r>
-        <w:rPr>
-          <w:b/>
-          <w:bCs/>
-        </w:rPr>
-        <w:t xml:space="preserve">работы </w:t>
-      </w:r>
-      <w:r>
-        <w:rPr>
-          <w:b/>
-          <w:bCs/>
-        </w:rPr>
-        <w:sym w:font="Symbol" w:char="F02D"/>
-      </w:r>
-      <w:r>
-        <w:rPr>
-          <w:b/>
-          <w:bCs/>
-        </w:rPr>
         <w:t xml:space="preserve"> </w:t>
       </w:r>
       <w:r>
-        <w:t>результатом</w:t>
-      </w:r>
-      <w:proofErr w:type="gramEnd"/>
-      <w:r>
-        <w:t xml:space="preserve"> работы является разработка и программная реализация</w:t>
-      </w:r>
-      <w:r>
-        <w:t xml:space="preserve"> </w:t>
-      </w:r>
-      <w:r>
-        <w:rPr>
-          <w:lang w:val="en-US"/>
-        </w:rPr>
-        <w:t>web</w:t>
-      </w:r>
-      <w:r>
-        <w:t xml:space="preserve"> </w:t>
-      </w:r>
-      <w:r>
-        <w:t xml:space="preserve">приложения обеспечивающие новый вид взаимодействия между членами семьи в игровой форме в виде </w:t>
-      </w:r>
-      <w:r>
-        <w:t>создания, назначения, выполнения заданий</w:t>
-      </w:r>
-      <w:r>
-        <w:t>.</w:t>
-      </w:r>
-    </w:p>
-    <w:p>
-      <w:pPr>
-        <w:pStyle w:val="a5"/>
-        <w:spacing w:line="360" w:lineRule="auto"/>
-        <w:rPr>
-          <w:lang w:val="en-US"/>
-        </w:rPr>
-      </w:pPr>
-      <w:r>
-        <w:rPr>
-          <w:b/>
-          <w:bCs/>
-        </w:rPr>
-        <w:lastRenderedPageBreak/>
-        <w:t xml:space="preserve">Область </w:t>
-      </w:r>
-      <w:proofErr w:type="gramStart"/>
-      <w:r>
-        <w:rPr>
-          <w:b/>
-          <w:bCs/>
-        </w:rPr>
-        <w:t xml:space="preserve">применения </w:t>
-      </w:r>
-      <w:r>
-        <w:rPr>
-          <w:b/>
-          <w:bCs/>
-        </w:rPr>
-        <w:sym w:font="Symbol" w:char="F02D"/>
-      </w:r>
-      <w:r>
-        <w:rPr>
-          <w:b/>
-          <w:bCs/>
-        </w:rPr>
-        <w:t xml:space="preserve"> </w:t>
-      </w:r>
-      <w:r>
-        <w:rPr>
-          <w:lang w:val="en-US"/>
-        </w:rPr>
         <w:t>????</w:t>
       </w:r>
-      <w:proofErr w:type="gramEnd"/>
     </w:p>
     <w:p>
       <w:pPr>
         <w:rPr>
           <w:rFonts w:ascii="Times New Roman" w:hAnsi="Times New Roman"/>
           <w:sz w:val="28"/>
-        </w:rPr>
-      </w:pPr>
-      <w:r>
+          <w:lang w:val="ru-RU"/>
+        </w:rPr>
+      </w:pPr>
+      <w:r>
+        <w:rPr>
+          <w:lang w:val="ru-RU"/>
+        </w:rPr>
         <w:br w:type="page"/>
       </w:r>
     </w:p>
@@ -507,7 +389,6 @@
         <w:spacing w:line="360" w:lineRule="auto"/>
         <w:ind w:firstLine="720"/>
       </w:pPr>
-      <w:proofErr w:type="gramStart"/>
       <w:r>
         <w:t xml:space="preserve">СУБД </w:t>
       </w:r>
@@ -515,11 +396,7 @@
         <w:sym w:font="Symbol" w:char="F02D"/>
       </w:r>
       <w:r>
-        <w:t xml:space="preserve"> система</w:t>
-      </w:r>
-      <w:proofErr w:type="gramEnd"/>
-      <w:r>
-        <w:t xml:space="preserve"> управления базами данных.</w:t>
+        <w:t xml:space="preserve"> система управления базами данных.</w:t>
       </w:r>
     </w:p>
     <w:p>
@@ -559,23 +436,7 @@
         <w:ind w:firstLine="720"/>
       </w:pPr>
       <w:r>
-        <w:t>JS (</w:t>
-      </w:r>
-      <w:proofErr w:type="spellStart"/>
-      <w:r>
-        <w:t>JavaScript</w:t>
-      </w:r>
-      <w:proofErr w:type="spellEnd"/>
-      <w:r>
-        <w:t xml:space="preserve">) – </w:t>
-      </w:r>
-      <w:proofErr w:type="spellStart"/>
-      <w:r>
-        <w:t>прототипно</w:t>
-      </w:r>
-      <w:proofErr w:type="spellEnd"/>
-      <w:r>
-        <w:t>-ориентированный сценарный язык программирования.</w:t>
+        <w:t>JS (JavaScript) – прототипно-ориентированный сценарный язык программирования.</w:t>
       </w:r>
     </w:p>
     <w:p>
@@ -585,15 +446,7 @@
         <w:ind w:firstLine="720"/>
       </w:pPr>
       <w:r>
-        <w:t xml:space="preserve">API (Application Programming </w:t>
-      </w:r>
-      <w:proofErr w:type="spellStart"/>
-      <w:r>
-        <w:t>Interface</w:t>
-      </w:r>
-      <w:proofErr w:type="spellEnd"/>
-      <w:r>
-        <w:t>) − набор готовых классов, процедур, функций и структур, предоставляемых библиотекой или сервисом для использования во внешних программных продуктах.</w:t>
+        <w:t>API (Application Programming Interface) − набор готовых классов, процедур, функций и структур, предоставляемых библиотекой или сервисом для использования во внешних программных продуктах.</w:t>
       </w:r>
     </w:p>
     <w:p>
@@ -603,31 +456,7 @@
         <w:ind w:firstLine="720"/>
       </w:pPr>
       <w:r>
-        <w:t>DAO (</w:t>
-      </w:r>
-      <w:proofErr w:type="spellStart"/>
-      <w:r>
-        <w:t>Data</w:t>
-      </w:r>
-      <w:proofErr w:type="spellEnd"/>
-      <w:r>
-        <w:t xml:space="preserve"> </w:t>
-      </w:r>
-      <w:proofErr w:type="spellStart"/>
-      <w:r>
-        <w:t>Access</w:t>
-      </w:r>
-      <w:proofErr w:type="spellEnd"/>
-      <w:r>
-        <w:t xml:space="preserve"> </w:t>
-      </w:r>
-      <w:proofErr w:type="spellStart"/>
-      <w:r>
-        <w:t>Object</w:t>
-      </w:r>
-      <w:proofErr w:type="spellEnd"/>
-      <w:r>
-        <w:t>)</w:t>
+        <w:t>DAO (Data Access Object)</w:t>
       </w:r>
       <w:r>
         <w:rPr>
@@ -646,31 +475,7 @@
         <w:ind w:firstLine="720"/>
       </w:pPr>
       <w:r>
-        <w:t>SQL (</w:t>
-      </w:r>
-      <w:proofErr w:type="spellStart"/>
-      <w:r>
-        <w:t>Structured</w:t>
-      </w:r>
-      <w:proofErr w:type="spellEnd"/>
-      <w:r>
-        <w:t xml:space="preserve"> </w:t>
-      </w:r>
-      <w:proofErr w:type="spellStart"/>
-      <w:r>
-        <w:t>Query</w:t>
-      </w:r>
-      <w:proofErr w:type="spellEnd"/>
-      <w:r>
-        <w:t xml:space="preserve"> </w:t>
-      </w:r>
-      <w:proofErr w:type="spellStart"/>
-      <w:r>
-        <w:t>Language</w:t>
-      </w:r>
-      <w:proofErr w:type="spellEnd"/>
-      <w:r>
-        <w:t>)</w:t>
+        <w:t>SQL (Structured Query Language)</w:t>
       </w:r>
       <w:r>
         <w:rPr>
@@ -689,39 +494,7 @@
         <w:ind w:firstLine="720"/>
       </w:pPr>
       <w:r>
-        <w:t>JSON (</w:t>
-      </w:r>
-      <w:proofErr w:type="spellStart"/>
-      <w:r>
-        <w:t>JavaScript</w:t>
-      </w:r>
-      <w:proofErr w:type="spellEnd"/>
-      <w:r>
-        <w:t xml:space="preserve"> </w:t>
-      </w:r>
-      <w:proofErr w:type="spellStart"/>
-      <w:r>
-        <w:t>Object</w:t>
-      </w:r>
-      <w:proofErr w:type="spellEnd"/>
-      <w:r>
-        <w:t xml:space="preserve"> </w:t>
-      </w:r>
-      <w:proofErr w:type="spellStart"/>
-      <w:r>
-        <w:t>Notation</w:t>
-      </w:r>
-      <w:proofErr w:type="spellEnd"/>
-      <w:r>
-        <w:t xml:space="preserve">) – текстовый формат обмена данными, основанный на </w:t>
-      </w:r>
-      <w:proofErr w:type="spellStart"/>
-      <w:r>
-        <w:t>JavaScript</w:t>
-      </w:r>
-      <w:proofErr w:type="spellEnd"/>
-      <w:r>
-        <w:t xml:space="preserve"> и обычно используемый именно с этим языком.</w:t>
+        <w:t>JSON (JavaScript Object Notation) – текстовый формат обмена данными, основанный на JavaScript и обычно используемый именно с этим языком.</w:t>
       </w:r>
     </w:p>
     <w:p>
@@ -731,39 +504,7 @@
         <w:ind w:firstLine="720"/>
       </w:pPr>
       <w:r>
-        <w:t>BSON (</w:t>
-      </w:r>
-      <w:proofErr w:type="spellStart"/>
-      <w:r>
-        <w:t>Binary</w:t>
-      </w:r>
-      <w:proofErr w:type="spellEnd"/>
-      <w:r>
-        <w:t xml:space="preserve"> </w:t>
-      </w:r>
-      <w:proofErr w:type="spellStart"/>
-      <w:r>
-        <w:t>JavaScript</w:t>
-      </w:r>
-      <w:proofErr w:type="spellEnd"/>
-      <w:r>
-        <w:t xml:space="preserve"> </w:t>
-      </w:r>
-      <w:proofErr w:type="spellStart"/>
-      <w:r>
-        <w:t>Object</w:t>
-      </w:r>
-      <w:proofErr w:type="spellEnd"/>
-      <w:r>
-        <w:t xml:space="preserve"> </w:t>
-      </w:r>
-      <w:proofErr w:type="spellStart"/>
-      <w:r>
-        <w:t>Notation</w:t>
-      </w:r>
-      <w:proofErr w:type="spellEnd"/>
-      <w:r>
-        <w:t>) – формат обмена данными, бинарная форма представления простых структур данных.</w:t>
+        <w:t>BSON (Binary JavaScript Object Notation) – формат обмена данными, бинарная форма представления простых структур данных.</w:t>
       </w:r>
     </w:p>
     <w:p>
@@ -773,15 +514,7 @@
         <w:ind w:firstLine="720"/>
       </w:pPr>
       <w:r>
-        <w:t>MVC (</w:t>
-      </w:r>
-      <w:proofErr w:type="spellStart"/>
-      <w:r>
-        <w:t>Model-view-controller</w:t>
-      </w:r>
-      <w:proofErr w:type="spellEnd"/>
-      <w:r>
-        <w:t>) – схема использования нескольких шаблонов проектирования, с помощью которых модель данных приложения, пользовательский интерфейс и взаимодействие с пользователем разделены на три отдельных компонента таким образом, чтобы модификация одного из компонентов оказывала минимальное воздействие на остальные.</w:t>
+        <w:t>MVC (Model-view-controller) – схема использования нескольких шаблонов проектирования, с помощью которых модель данных приложения, пользовательский интерфейс и взаимодействие с пользователем разделены на три отдельных компонента таким образом, чтобы модификация одного из компонентов оказывала минимальное воздействие на остальные.</w:t>
       </w:r>
     </w:p>
     <w:p>
@@ -804,23 +537,7 @@
         <w:ind w:firstLine="720"/>
       </w:pPr>
       <w:r>
-        <w:t xml:space="preserve">В настоящее время индустрия игровых приложений прочно захватывает умы человечества. Зачастую мы даже становимся жертвой этой индустрии. Достаточно вспомнить одно из уникальных и нашумевших явлений под названием </w:t>
-      </w:r>
-      <w:proofErr w:type="spellStart"/>
-      <w:r>
-        <w:t>Pokémon</w:t>
-      </w:r>
-      <w:proofErr w:type="spellEnd"/>
-      <w:r>
-        <w:t xml:space="preserve"> GO. Все мы, в той или иной степени, находимся под влиянием гаджетов, интернета, социальных сетей, компьютерных игр. Играют все, и взрослые, и дети, и </w:t>
-      </w:r>
-      <w:proofErr w:type="gramStart"/>
-      <w:r>
-        <w:t>стар</w:t>
-      </w:r>
-      <w:proofErr w:type="gramEnd"/>
-      <w:r>
-        <w:t xml:space="preserve"> и млад, тратя на это невероятное количество времени. В случае, когда речь идет о детях, выбор такого способа времяпрепровождения не является осознанным, так как технологии используют наши психологические уязвимости.</w:t>
+        <w:t>В настоящее время индустрия игровых приложений прочно захватывает умы человечества. Зачастую мы даже становимся жертвой этой индустрии. Достаточно вспомнить одно из уникальных и нашумевших явлений под названием Pokémon GO. Все мы, в той или иной степени, находимся под влиянием гаджетов, интернета, социальных сетей, компьютерных игр. Играют все, и взрослые, и дети, и стар и млад, тратя на это невероятное количество времени. В случае, когда речь идет о детях, выбор такого способа времяпрепровождения не является осознанным, так как технологии используют наши психологические уязвимости.</w:t>
       </w:r>
     </w:p>
     <w:p>
@@ -976,20 +693,17 @@
         </w:rPr>
       </w:pPr>
       <w:r>
+        <w:rPr>
+          <w:lang w:val="ru-RU"/>
+        </w:rPr>
         <w:br w:type="page"/>
       </w:r>
     </w:p>
     <w:p>
       <w:pPr>
         <w:pStyle w:val="a3"/>
-        <w:rPr>
-          <w:lang w:val="ru-RU"/>
-        </w:rPr>
-      </w:pPr>
-      <w:r>
-        <w:rPr>
-          <w:lang w:val="ru-RU"/>
-        </w:rPr>
+      </w:pPr>
+      <w:r>
         <w:lastRenderedPageBreak/>
         <w:t>ГЛАВА 1</w:t>
       </w:r>
@@ -997,22 +711,1041 @@
     <w:p>
       <w:pPr>
         <w:pStyle w:val="a3"/>
-        <w:rPr>
+      </w:pPr>
+      <w:r>
+        <w:t>АНАЛИЗ ПРЕДМЕТНОЙ ОБЛАСТИ</w:t>
+      </w:r>
+    </w:p>
+    <w:p>
+      <w:pPr>
+        <w:pStyle w:val="ab"/>
+        <w:numPr>
+          <w:ilvl w:val="1"/>
+          <w:numId w:val="2"/>
+        </w:numPr>
+        <w:jc w:val="center"/>
+        <w:rPr>
+          <w:rFonts w:ascii="Times New Roman" w:hAnsi="Times New Roman" w:cs="Times New Roman"/>
+          <w:b/>
+          <w:sz w:val="28"/>
+          <w:szCs w:val="28"/>
           <w:lang w:val="ru-RU"/>
         </w:rPr>
+      </w:pPr>
+      <w:r>
+        <w:rPr>
+          <w:rFonts w:ascii="Times New Roman" w:hAnsi="Times New Roman" w:cs="Times New Roman"/>
+          <w:b/>
+          <w:sz w:val="28"/>
+          <w:szCs w:val="28"/>
+          <w:lang w:val="ru-RU"/>
+        </w:rPr>
+        <w:t>Понятие</w:t>
+      </w:r>
+      <w:r>
+        <w:rPr>
+          <w:rFonts w:ascii="Times New Roman" w:hAnsi="Times New Roman" w:cs="Times New Roman"/>
+          <w:b/>
+          <w:sz w:val="28"/>
+          <w:szCs w:val="28"/>
+          <w:lang w:val="ru-RU"/>
+        </w:rPr>
+        <w:t xml:space="preserve"> браузерной</w:t>
+      </w:r>
+      <w:r>
+        <w:rPr>
+          <w:rFonts w:ascii="Times New Roman" w:hAnsi="Times New Roman" w:cs="Times New Roman"/>
+          <w:b/>
+          <w:sz w:val="28"/>
+          <w:szCs w:val="28"/>
+          <w:lang w:val="ru-RU"/>
+        </w:rPr>
+        <w:t xml:space="preserve"> игры</w:t>
+      </w:r>
+    </w:p>
+    <w:p>
+      <w:pPr>
+        <w:pStyle w:val="a5"/>
+        <w:ind w:firstLine="450"/>
+      </w:pPr>
+      <w:r>
+        <w:t xml:space="preserve">Браузерные игры — категория онлайн-игр, в которых Web-браузер выступает либо в роли операционной оболочки для игр, позволяя играть в игру без установки на компьютере дополнительного ПО, либо служит контейнером для дополнительной виртуальной машины, которая непосредственно выполняет код игры (Java, Flash, Shockwave и аналогичные). </w:t>
+      </w:r>
+    </w:p>
+    <w:p>
+      <w:pPr>
+        <w:pStyle w:val="a5"/>
+        <w:ind w:firstLine="450"/>
+      </w:pPr>
+      <w:r>
+        <w:t>Игры данного типа чаще всего являются казуальными, что связано с ограничениями на размер. Кроме этого, браузерные игры пользуются популярностью у разработчиков азартных коммерческих игр, в частности интернет-казино, что обусловлено отсутствием процесса инсталляции игры на компьютер.</w:t>
+      </w:r>
+    </w:p>
+    <w:p>
+      <w:pPr>
+        <w:pStyle w:val="a5"/>
+        <w:ind w:firstLine="450"/>
+      </w:pPr>
+      <w:r>
+        <w:t xml:space="preserve">В большинстве случаев браузерные игры предоставляют игроку возможность создавать виртуального персонажа, а </w:t>
+      </w:r>
+      <w:r>
+        <w:t>также</w:t>
+      </w:r>
+      <w:r>
+        <w:t xml:space="preserve"> возможно развивать его выполняя задания. Наградой таких игр является виртуальные внутреигровые вещи которые никак не влия</w:t>
+      </w:r>
+      <w:r>
+        <w:t>ют на игроков в реальной жизни.</w:t>
+      </w:r>
+    </w:p>
+    <w:p>
+      <w:pPr>
+        <w:pStyle w:val="a5"/>
+        <w:ind w:firstLine="450"/>
+      </w:pPr>
+    </w:p>
+    <w:p>
+      <w:pPr>
+        <w:pStyle w:val="ab"/>
+        <w:numPr>
+          <w:ilvl w:val="1"/>
+          <w:numId w:val="2"/>
+        </w:numPr>
+        <w:jc w:val="center"/>
+        <w:rPr>
+          <w:rFonts w:ascii="Times New Roman" w:hAnsi="Times New Roman" w:cs="Times New Roman"/>
+          <w:b/>
+          <w:sz w:val="28"/>
+          <w:szCs w:val="28"/>
+          <w:lang w:val="ru-RU"/>
+        </w:rPr>
+      </w:pPr>
+      <w:r>
+        <w:rPr>
+          <w:rFonts w:ascii="Times New Roman" w:hAnsi="Times New Roman" w:cs="Times New Roman"/>
+          <w:b/>
+          <w:sz w:val="28"/>
+          <w:szCs w:val="28"/>
+          <w:lang w:val="ru-RU"/>
+        </w:rPr>
+        <w:t>Социальная семейная браузерная игра</w:t>
+      </w:r>
+    </w:p>
+    <w:p>
+      <w:pPr>
+        <w:pStyle w:val="a5"/>
+        <w:ind w:firstLine="450"/>
+      </w:pPr>
+      <w:r>
+        <w:t>На данный момент понятие социальной семейной браузерной игры отсутствует. Поэтому нужно выделить основные принципы, которые будут определять рамки данного понятия.</w:t>
+      </w:r>
+    </w:p>
+    <w:p>
+      <w:pPr>
+        <w:pStyle w:val="a5"/>
+        <w:ind w:firstLine="450"/>
+      </w:pPr>
+      <w:r>
+        <w:t xml:space="preserve">Социальная семейная браузерная игра – это игра, работающая в браузере и не требующая установки на компьютер, </w:t>
+      </w:r>
+      <w:r>
+        <w:t>каждый участник игры имеет виртуального персонажа, который является виртуальной копией реального человека. Взаимодействие между виртуальными членами семьи происходит в виде создания</w:t>
+      </w:r>
+      <w:r>
+        <w:t>/</w:t>
+      </w:r>
+      <w:r>
+        <w:t>выполнения заданий за который игрок получает награду в виде опыта и монет.</w:t>
+      </w:r>
+    </w:p>
+    <w:p>
+      <w:pPr>
+        <w:pStyle w:val="a5"/>
+        <w:ind w:firstLine="450"/>
+      </w:pPr>
+      <w:r>
+        <w:t xml:space="preserve">Данный тип игры позволит </w:t>
+      </w:r>
+      <w:r>
+        <w:t>по-новому</w:t>
+      </w:r>
+      <w:r>
+        <w:t xml:space="preserve"> взаимодействовать </w:t>
+      </w:r>
+      <w:r>
+        <w:t>с членами семьи, в частности с детьми, которые в современном мире привыкли проводить большую часть времени в гаджетах. А выполнение поручений от родителей для таких детей звучит как наказание.</w:t>
+      </w:r>
+    </w:p>
+    <w:p>
+      <w:pPr>
+        <w:rPr>
+          <w:rFonts w:ascii="Times New Roman" w:hAnsi="Times New Roman"/>
+          <w:sz w:val="28"/>
+          <w:lang w:val="ru-RU"/>
+        </w:rPr>
+      </w:pPr>
+      <w:r>
+        <w:rPr>
+          <w:lang w:val="ru-RU"/>
+        </w:rPr>
+        <w:br w:type="page"/>
+      </w:r>
+    </w:p>
+    <w:p>
+      <w:pPr>
+        <w:pStyle w:val="ab"/>
+        <w:numPr>
+          <w:ilvl w:val="1"/>
+          <w:numId w:val="2"/>
+        </w:numPr>
+        <w:jc w:val="center"/>
+        <w:rPr>
+          <w:rFonts w:ascii="Times New Roman" w:hAnsi="Times New Roman" w:cs="Times New Roman"/>
+          <w:b/>
+          <w:sz w:val="28"/>
+          <w:szCs w:val="28"/>
+          <w:lang w:val="ru-RU"/>
+        </w:rPr>
+      </w:pPr>
+      <w:r>
+        <w:rPr>
+          <w:rFonts w:ascii="Times New Roman" w:hAnsi="Times New Roman" w:cs="Times New Roman"/>
+          <w:b/>
+          <w:sz w:val="28"/>
+          <w:szCs w:val="28"/>
+          <w:lang w:val="ru-RU"/>
+        </w:rPr>
+        <w:lastRenderedPageBreak/>
+        <w:t xml:space="preserve">Требования к </w:t>
+      </w:r>
+      <w:r>
+        <w:rPr>
+          <w:rFonts w:ascii="Times New Roman" w:hAnsi="Times New Roman" w:cs="Times New Roman"/>
+          <w:b/>
+          <w:sz w:val="28"/>
+          <w:szCs w:val="28"/>
+          <w:lang w:val="ru-RU"/>
+        </w:rPr>
+        <w:t>социальной семейной</w:t>
+      </w:r>
+      <w:r>
+        <w:rPr>
+          <w:rFonts w:ascii="Times New Roman" w:hAnsi="Times New Roman" w:cs="Times New Roman"/>
+          <w:b/>
+          <w:sz w:val="28"/>
+          <w:szCs w:val="28"/>
+          <w:lang w:val="ru-RU"/>
+        </w:rPr>
+        <w:t xml:space="preserve"> браузе</w:t>
+      </w:r>
+      <w:r>
+        <w:rPr>
+          <w:rFonts w:ascii="Times New Roman" w:hAnsi="Times New Roman" w:cs="Times New Roman"/>
+          <w:b/>
+          <w:sz w:val="28"/>
+          <w:szCs w:val="28"/>
+          <w:lang w:val="ru-RU"/>
+        </w:rPr>
+        <w:t>рной игр</w:t>
+      </w:r>
+      <w:r>
+        <w:rPr>
+          <w:rFonts w:ascii="Times New Roman" w:hAnsi="Times New Roman" w:cs="Times New Roman"/>
+          <w:b/>
+          <w:sz w:val="28"/>
+          <w:szCs w:val="28"/>
+        </w:rPr>
+        <w:t>e</w:t>
+      </w:r>
+    </w:p>
+    <w:p>
+      <w:pPr>
+        <w:pStyle w:val="a5"/>
+        <w:ind w:firstLine="450"/>
+      </w:pPr>
+      <w:r>
+        <w:t xml:space="preserve">Основной задачей разрабатываемой системы видится задача превратить воспитательный процесс </w:t>
+      </w:r>
+      <w:r>
+        <w:t>из поручений,</w:t>
+      </w:r>
+      <w:r>
+        <w:t xml:space="preserve"> которые воспринимаются детьми как наказания в </w:t>
+      </w:r>
+      <w:r>
+        <w:t>интересные задания, которые похожи на те задания, которые выполняет ребенок в обычных играх.</w:t>
+      </w:r>
+    </w:p>
+    <w:p>
+      <w:pPr>
+        <w:pStyle w:val="a5"/>
+        <w:ind w:firstLine="450"/>
+      </w:pPr>
+      <w:r>
+        <w:t>Для этого необходимо предусмотреть возможность создавать семью в игре, создавать задания для семьи, а также систему получение наград и достижений.</w:t>
+      </w:r>
+    </w:p>
+    <w:p>
+      <w:pPr>
+        <w:ind w:firstLine="450"/>
+        <w:rPr>
+          <w:rFonts w:ascii="Times New Roman" w:hAnsi="Times New Roman"/>
+          <w:sz w:val="28"/>
+          <w:lang w:val="ru-RU"/>
+        </w:rPr>
+      </w:pPr>
+      <w:r>
+        <w:rPr>
+          <w:rFonts w:ascii="Times New Roman" w:hAnsi="Times New Roman"/>
+          <w:sz w:val="28"/>
+          <w:lang w:val="ru-RU"/>
+        </w:rPr>
+        <w:t xml:space="preserve">Таким образом, были выделены следующие роли пользователей системы: </w:t>
+      </w:r>
+    </w:p>
+    <w:p>
+      <w:pPr>
+        <w:pStyle w:val="ab"/>
+        <w:numPr>
+          <w:ilvl w:val="0"/>
+          <w:numId w:val="10"/>
+        </w:numPr>
+        <w:rPr>
+          <w:rFonts w:ascii="Times New Roman" w:hAnsi="Times New Roman"/>
+          <w:sz w:val="28"/>
+          <w:lang w:val="ru-RU"/>
+        </w:rPr>
+      </w:pPr>
+      <w:r>
+        <w:rPr>
+          <w:rFonts w:ascii="Times New Roman" w:hAnsi="Times New Roman"/>
+          <w:sz w:val="28"/>
+        </w:rPr>
+        <w:t>Dad</w:t>
+      </w:r>
+    </w:p>
+    <w:p>
+      <w:pPr>
+        <w:pStyle w:val="ab"/>
+        <w:numPr>
+          <w:ilvl w:val="0"/>
+          <w:numId w:val="10"/>
+        </w:numPr>
+        <w:rPr>
+          <w:rFonts w:ascii="Times New Roman" w:hAnsi="Times New Roman"/>
+          <w:sz w:val="28"/>
+          <w:lang w:val="ru-RU"/>
+        </w:rPr>
+      </w:pPr>
+      <w:r>
+        <w:rPr>
+          <w:rFonts w:ascii="Times New Roman" w:hAnsi="Times New Roman"/>
+          <w:sz w:val="28"/>
+        </w:rPr>
+        <w:t>Mom</w:t>
+      </w:r>
+    </w:p>
+    <w:p>
+      <w:pPr>
+        <w:pStyle w:val="ab"/>
+        <w:numPr>
+          <w:ilvl w:val="0"/>
+          <w:numId w:val="10"/>
+        </w:numPr>
+        <w:rPr>
+          <w:rFonts w:ascii="Times New Roman" w:hAnsi="Times New Roman"/>
+          <w:sz w:val="28"/>
+          <w:lang w:val="ru-RU"/>
+        </w:rPr>
+      </w:pPr>
+      <w:r>
+        <w:rPr>
+          <w:rFonts w:ascii="Times New Roman" w:hAnsi="Times New Roman"/>
+          <w:sz w:val="28"/>
+        </w:rPr>
+        <w:t>Son</w:t>
+      </w:r>
+    </w:p>
+    <w:p>
+      <w:pPr>
+        <w:pStyle w:val="ab"/>
+        <w:numPr>
+          <w:ilvl w:val="0"/>
+          <w:numId w:val="10"/>
+        </w:numPr>
+        <w:rPr>
+          <w:rFonts w:ascii="Times New Roman" w:hAnsi="Times New Roman"/>
+          <w:sz w:val="28"/>
+          <w:lang w:val="ru-RU"/>
+        </w:rPr>
+      </w:pPr>
+      <w:r>
+        <w:rPr>
+          <w:rFonts w:ascii="Times New Roman" w:hAnsi="Times New Roman"/>
+          <w:sz w:val="28"/>
+        </w:rPr>
+        <w:t>Daughter</w:t>
+      </w:r>
+    </w:p>
+    <w:p>
+      <w:pPr>
+        <w:pStyle w:val="ab"/>
+        <w:numPr>
+          <w:ilvl w:val="0"/>
+          <w:numId w:val="10"/>
+        </w:numPr>
+        <w:rPr>
+          <w:rFonts w:ascii="Times New Roman" w:hAnsi="Times New Roman"/>
+          <w:sz w:val="28"/>
+          <w:lang w:val="ru-RU"/>
+        </w:rPr>
+      </w:pPr>
+      <w:r>
+        <w:rPr>
+          <w:rFonts w:ascii="Times New Roman" w:hAnsi="Times New Roman"/>
+          <w:sz w:val="28"/>
+        </w:rPr>
+        <w:t>Administrator</w:t>
+      </w:r>
+    </w:p>
+    <w:p>
+      <w:pPr>
+        <w:rPr>
+          <w:rFonts w:ascii="Times New Roman" w:hAnsi="Times New Roman"/>
+          <w:sz w:val="28"/>
+          <w:lang w:val="ru-RU"/>
+        </w:rPr>
+      </w:pPr>
+      <w:r>
+        <w:rPr>
+          <w:rFonts w:ascii="Times New Roman" w:hAnsi="Times New Roman"/>
+          <w:sz w:val="28"/>
+        </w:rPr>
+        <w:t>Dad</w:t>
+      </w:r>
+      <w:r>
+        <w:rPr>
+          <w:rFonts w:ascii="Times New Roman" w:hAnsi="Times New Roman"/>
+          <w:sz w:val="28"/>
+          <w:lang w:val="ru-RU"/>
+        </w:rPr>
+        <w:t xml:space="preserve">, </w:t>
+      </w:r>
+      <w:r>
+        <w:rPr>
+          <w:rFonts w:ascii="Times New Roman" w:hAnsi="Times New Roman"/>
+          <w:sz w:val="28"/>
+        </w:rPr>
+        <w:t>Mom</w:t>
+      </w:r>
+      <w:r>
+        <w:rPr>
+          <w:rFonts w:ascii="Times New Roman" w:hAnsi="Times New Roman"/>
+          <w:sz w:val="28"/>
+          <w:lang w:val="ru-RU"/>
+        </w:rPr>
+        <w:t xml:space="preserve"> </w:t>
+      </w:r>
+      <w:r>
+        <w:rPr>
+          <w:rFonts w:ascii="Times New Roman" w:hAnsi="Times New Roman"/>
+          <w:sz w:val="28"/>
+          <w:lang w:val="ru-RU"/>
+        </w:rPr>
+        <w:t xml:space="preserve">имеют возможность создания семьи и создания заданий. </w:t>
+      </w:r>
+      <w:r>
+        <w:rPr>
+          <w:rFonts w:ascii="Times New Roman" w:hAnsi="Times New Roman"/>
+          <w:sz w:val="28"/>
+        </w:rPr>
+        <w:t>Son</w:t>
+      </w:r>
+      <w:r>
+        <w:rPr>
+          <w:rFonts w:ascii="Times New Roman" w:hAnsi="Times New Roman"/>
+          <w:sz w:val="28"/>
+          <w:lang w:val="ru-RU"/>
+        </w:rPr>
+        <w:t xml:space="preserve">, </w:t>
+      </w:r>
+      <w:r>
+        <w:rPr>
+          <w:rFonts w:ascii="Times New Roman" w:hAnsi="Times New Roman"/>
+          <w:sz w:val="28"/>
+        </w:rPr>
+        <w:t>Daughter</w:t>
+      </w:r>
+      <w:r>
+        <w:rPr>
+          <w:rFonts w:ascii="Times New Roman" w:hAnsi="Times New Roman"/>
+          <w:sz w:val="28"/>
+          <w:lang w:val="ru-RU"/>
+        </w:rPr>
+        <w:t xml:space="preserve"> </w:t>
+      </w:r>
+      <w:r>
+        <w:rPr>
+          <w:rFonts w:ascii="Times New Roman" w:hAnsi="Times New Roman"/>
+          <w:sz w:val="28"/>
+          <w:lang w:val="ru-RU"/>
+        </w:rPr>
+        <w:t xml:space="preserve">имеют возможность выполнять задания. </w:t>
+      </w:r>
+      <w:r>
+        <w:rPr>
+          <w:rFonts w:ascii="Times New Roman" w:hAnsi="Times New Roman"/>
+          <w:sz w:val="28"/>
+        </w:rPr>
+        <w:t>Administrator</w:t>
+      </w:r>
+      <w:r>
+        <w:rPr>
+          <w:rFonts w:ascii="Times New Roman" w:hAnsi="Times New Roman"/>
+          <w:sz w:val="28"/>
+          <w:lang w:val="ru-RU"/>
+        </w:rPr>
+        <w:t xml:space="preserve"> </w:t>
+      </w:r>
+      <w:r>
+        <w:rPr>
+          <w:rFonts w:ascii="Times New Roman" w:hAnsi="Times New Roman"/>
+          <w:sz w:val="28"/>
+          <w:lang w:val="ru-RU"/>
+        </w:rPr>
+        <w:t>имеет возможность</w:t>
+      </w:r>
+      <w:r>
+        <w:rPr>
+          <w:rFonts w:ascii="Times New Roman" w:hAnsi="Times New Roman"/>
+          <w:sz w:val="28"/>
+          <w:lang w:val="ru-RU"/>
+        </w:rPr>
+        <w:t xml:space="preserve"> создавать достижения в системе а так же управлять пользователями.</w:t>
+      </w:r>
+    </w:p>
+    <w:p>
+      <w:pPr>
+        <w:pStyle w:val="ab"/>
+        <w:numPr>
+          <w:ilvl w:val="1"/>
+          <w:numId w:val="2"/>
+        </w:numPr>
+        <w:jc w:val="center"/>
+        <w:rPr>
+          <w:rFonts w:ascii="Times New Roman" w:hAnsi="Times New Roman" w:cs="Times New Roman"/>
+          <w:b/>
+          <w:sz w:val="28"/>
+          <w:szCs w:val="28"/>
+          <w:lang w:val="ru-RU"/>
+        </w:rPr>
+      </w:pPr>
+      <w:r>
+        <w:rPr>
+          <w:rFonts w:ascii="Times New Roman" w:hAnsi="Times New Roman" w:cs="Times New Roman"/>
+          <w:b/>
+          <w:sz w:val="28"/>
+          <w:szCs w:val="28"/>
+          <w:lang w:val="ru-RU"/>
+        </w:rPr>
+        <w:t>Обзор существующих решений</w:t>
+      </w:r>
+    </w:p>
+    <w:p>
+      <w:pPr>
+        <w:pStyle w:val="a5"/>
+        <w:ind w:firstLine="360"/>
+      </w:pPr>
+      <w:r>
+        <w:t>В сети на сегодняшний день отсутствует что-либо похожее или с близкой по идее концепцией. Ниже будут рассмотрены отдаленные примеры развивающих игр который помогают только отдалится от родителей.</w:t>
+      </w:r>
+    </w:p>
+    <w:p>
+      <w:pPr>
+        <w:pStyle w:val="a5"/>
+        <w:ind w:firstLine="360"/>
+      </w:pPr>
+      <w:r>
+        <w:t>Игра Фиксики Мастера — задания, которые вашему ребёнку никогда не надоест.</w:t>
+      </w:r>
+    </w:p>
+    <w:p>
+      <w:pPr>
+        <w:pStyle w:val="a5"/>
+        <w:ind w:firstLine="360"/>
+      </w:pPr>
+      <w:r>
+        <w:t>Вместе с любимыми героями ваш малыш научится быть:</w:t>
+      </w:r>
+    </w:p>
+    <w:p>
+      <w:pPr>
+        <w:pStyle w:val="a5"/>
+        <w:numPr>
+          <w:ilvl w:val="0"/>
+          <w:numId w:val="5"/>
+        </w:numPr>
+      </w:pPr>
+      <w:r>
+        <w:t>наблюдательным, чтобы найти неисправные предметы</w:t>
+      </w:r>
+    </w:p>
+    <w:p>
+      <w:pPr>
+        <w:pStyle w:val="a5"/>
+        <w:numPr>
+          <w:ilvl w:val="0"/>
+          <w:numId w:val="5"/>
+        </w:numPr>
+      </w:pPr>
+      <w:r>
+        <w:t>любознательным, чтобы понять, как устроены разные вещи</w:t>
+      </w:r>
+    </w:p>
+    <w:p>
+      <w:pPr>
+        <w:pStyle w:val="a5"/>
+        <w:numPr>
+          <w:ilvl w:val="0"/>
+          <w:numId w:val="5"/>
+        </w:numPr>
+      </w:pPr>
+      <w:r>
+        <w:t>изобретательным, чтобы починить выбранный предмет</w:t>
+      </w:r>
+    </w:p>
+    <w:p>
+      <w:pPr>
+        <w:pStyle w:val="a5"/>
+        <w:numPr>
+          <w:ilvl w:val="0"/>
+          <w:numId w:val="5"/>
+        </w:numPr>
+      </w:pPr>
+      <w:r>
+        <w:t>находчивым, чтобы решать новые.</w:t>
+      </w:r>
+    </w:p>
+    <w:p>
+      <w:pPr>
+        <w:pStyle w:val="a5"/>
+        <w:ind w:firstLine="450"/>
+      </w:pPr>
+      <w:r>
+        <w:t xml:space="preserve">Плюсы данной игры заключаются в </w:t>
+      </w:r>
+      <w:r>
+        <w:t>том,</w:t>
+      </w:r>
+      <w:r>
+        <w:t xml:space="preserve"> что ваш ребенок познает как устроен мир и развивается. Но </w:t>
+      </w:r>
+      <w:r>
+        <w:t>в этой игре,</w:t>
+      </w:r>
+      <w:r>
+        <w:t xml:space="preserve"> не хватает социальной составляющей общение с родителями полностью отсутствует, ребенок будет проводить за планшетом или телефоном очень много времени.</w:t>
+      </w:r>
+    </w:p>
+    <w:p>
+      <w:pPr>
+        <w:pStyle w:val="a5"/>
+        <w:ind w:firstLine="450"/>
+      </w:pPr>
+      <w:r>
+        <w:lastRenderedPageBreak/>
+        <w:t>Все последующие игры имеют схожую направленность и одинаковые недостатки, которые были описаны выше.</w:t>
+      </w:r>
+    </w:p>
+    <w:p>
+      <w:pPr>
+        <w:pStyle w:val="a5"/>
+        <w:numPr>
+          <w:ilvl w:val="0"/>
+          <w:numId w:val="3"/>
+        </w:numPr>
+      </w:pPr>
+      <w:r>
+        <w:t>Ми-ми-мишки - https://play.google.com/store/apps/details?id=com.imult.bebebearsfree2play&amp;hl=ru</w:t>
+      </w:r>
+    </w:p>
+    <w:p>
+      <w:pPr>
+        <w:pStyle w:val="a5"/>
+        <w:numPr>
+          <w:ilvl w:val="0"/>
+          <w:numId w:val="3"/>
+        </w:numPr>
+      </w:pPr>
+      <w:r>
+        <w:t>Лунтик: Детские игры -https://play.google.com/store/apps/details?id=com.PSVStudio.LuntikMinigames&amp;hl=ru</w:t>
+      </w:r>
+    </w:p>
+    <w:p>
+      <w:pPr>
+        <w:pStyle w:val="a5"/>
+        <w:numPr>
+          <w:ilvl w:val="0"/>
+          <w:numId w:val="3"/>
+        </w:numPr>
+      </w:pPr>
+      <w:r>
+        <w:t>Бумажки -https://play.google.com/store/apps/details?id=com.imult.papermates&amp;hl=ru</w:t>
+      </w:r>
+    </w:p>
+    <w:p>
+      <w:pPr>
+        <w:pStyle w:val="ab"/>
+        <w:numPr>
+          <w:ilvl w:val="1"/>
+          <w:numId w:val="2"/>
+        </w:numPr>
+        <w:jc w:val="center"/>
+        <w:rPr>
+          <w:rFonts w:ascii="Times New Roman" w:hAnsi="Times New Roman" w:cs="Times New Roman"/>
+          <w:b/>
+          <w:sz w:val="28"/>
+          <w:szCs w:val="28"/>
+          <w:lang w:val="ru-RU"/>
+        </w:rPr>
+      </w:pPr>
+      <w:r>
+        <w:rPr>
+          <w:rFonts w:ascii="Times New Roman" w:hAnsi="Times New Roman" w:cs="Times New Roman"/>
+          <w:b/>
+          <w:sz w:val="28"/>
+          <w:szCs w:val="28"/>
+          <w:lang w:val="ru-RU"/>
+        </w:rPr>
+        <w:t>Выводы по главе 1</w:t>
+      </w:r>
+    </w:p>
+    <w:p>
+      <w:pPr>
+        <w:rPr>
+          <w:rFonts w:ascii="Times New Roman" w:hAnsi="Times New Roman" w:cs="Times New Roman"/>
+          <w:b/>
+          <w:sz w:val="28"/>
+          <w:szCs w:val="28"/>
+          <w:lang w:val="ru-RU"/>
+        </w:rPr>
+      </w:pPr>
+      <w:r>
+        <w:rPr>
+          <w:rFonts w:ascii="Times New Roman" w:hAnsi="Times New Roman" w:cs="Times New Roman"/>
+          <w:b/>
+          <w:sz w:val="28"/>
+          <w:szCs w:val="28"/>
+          <w:lang w:val="ru-RU"/>
+        </w:rPr>
+        <w:br w:type="page"/>
+      </w:r>
+    </w:p>
+    <w:p>
+      <w:pPr>
+        <w:pStyle w:val="a3"/>
+      </w:pPr>
+      <w:r>
+        <w:lastRenderedPageBreak/>
+        <w:t>ГЛАВА 2</w:t>
+      </w:r>
+    </w:p>
+    <w:p>
+      <w:pPr>
+        <w:pStyle w:val="a3"/>
+      </w:pPr>
+      <w:r>
+        <w:t>ПРОЕКТИРОВНАИЕ ВЕБ-ПРИЛОЖЕНИЯ «Family</w:t>
+      </w:r>
+      <w:r>
+        <w:t xml:space="preserve"> </w:t>
+      </w:r>
+      <w:r>
+        <w:t>Adventure</w:t>
+      </w:r>
+      <w:r>
+        <w:t xml:space="preserve"> </w:t>
+      </w:r>
+      <w:r>
+        <w:t>World»</w:t>
+      </w:r>
+    </w:p>
+    <w:p>
+      <w:pPr>
+        <w:pStyle w:val="a3"/>
+        <w:ind w:firstLine="703"/>
+      </w:pPr>
+      <w:r>
+        <w:t>2.1 Обоснование выбора способа обмена сообщения между кл</w:t>
+      </w:r>
+      <w:r>
+        <w:t>иентом и сервером (RESTFul API)</w:t>
+      </w:r>
+    </w:p>
+    <w:p>
+      <w:pPr>
+        <w:pStyle w:val="a5"/>
+        <w:ind w:firstLine="720"/>
+      </w:pPr>
+      <w:r>
+        <w:t>Главным критерием выбора архитектуры RESTFul API был её основной принцип - «Независимость от состояния (Statelessness)». Проще говоря, RESTful сервер не должен отслеживать, хранить и тем более использовать в работе текущую контекстную информацию о клиенте. С другой стороны, клиент д</w:t>
+      </w:r>
+      <w:r>
+        <w:t>олжен взять эту задачу на себя.</w:t>
+      </w:r>
+    </w:p>
+    <w:p>
+      <w:pPr>
+        <w:pStyle w:val="a5"/>
+        <w:ind w:firstLine="720"/>
+      </w:pPr>
+      <w:r>
+        <w:t>Как это улучшит процесс разработки приложения? При реализации данного подхода сервер не будет зависеть от конкретного клиента и от данных, которые он присылает. Это необходимо для того, чтобы пользователь мог не только сам участвовать в игровом процессе, но и при желании, смог разработать собственное клиентское приложение, которое сможет поль</w:t>
+      </w:r>
+      <w:r>
+        <w:t>зоваться данными сервера</w:t>
+      </w:r>
+      <w:r>
+        <w:t>.</w:t>
+      </w:r>
+    </w:p>
+    <w:p>
+      <w:pPr>
+        <w:pStyle w:val="a5"/>
+        <w:ind w:firstLine="720"/>
+      </w:pPr>
+    </w:p>
+    <w:p>
+      <w:pPr>
+        <w:pStyle w:val="a3"/>
+        <w:ind w:firstLine="703"/>
+      </w:pPr>
+      <w:r>
+        <w:t>2.2</w:t>
+      </w:r>
+      <w:r>
+        <w:t xml:space="preserve"> </w:t>
+      </w:r>
+      <w:r>
+        <w:t>Общая характеристика системы</w:t>
+      </w:r>
+    </w:p>
+    <w:p>
+      <w:pPr>
+        <w:pStyle w:val="a5"/>
+        <w:ind w:firstLine="720"/>
+      </w:pPr>
+      <w:r>
+        <w:t>В соответствии с требованиями, предъявляемыми к разрабатываемой системе, и с учетом необходимого функционала были выделены следующие компоненты разрабатываемой системы:</w:t>
+      </w:r>
+    </w:p>
+    <w:p>
+      <w:pPr>
+        <w:pStyle w:val="a5"/>
+        <w:numPr>
+          <w:ilvl w:val="0"/>
+          <w:numId w:val="11"/>
+        </w:numPr>
+      </w:pPr>
+      <w:r>
+        <w:t>персонализированная контрольная панель текущего состояния</w:t>
+      </w:r>
+      <w:r>
+        <w:t xml:space="preserve"> семьи</w:t>
+      </w:r>
+      <w:r>
+        <w:t xml:space="preserve"> на основе доступной информации;</w:t>
+      </w:r>
+    </w:p>
+    <w:p>
+      <w:pPr>
+        <w:pStyle w:val="a5"/>
+        <w:numPr>
+          <w:ilvl w:val="0"/>
+          <w:numId w:val="11"/>
+        </w:numPr>
+      </w:pPr>
+      <w:r>
+        <w:t>члены семьи</w:t>
+      </w:r>
+      <w:r>
+        <w:t>;</w:t>
+      </w:r>
+    </w:p>
+    <w:p>
+      <w:pPr>
+        <w:pStyle w:val="a5"/>
+        <w:numPr>
+          <w:ilvl w:val="0"/>
+          <w:numId w:val="11"/>
+        </w:numPr>
+      </w:pPr>
+      <w:r>
+        <w:t>персонализированная контрольная панель текущего состояния</w:t>
+      </w:r>
+      <w:r>
+        <w:t xml:space="preserve"> </w:t>
+      </w:r>
+      <w:r>
+        <w:t>заданий пользователя</w:t>
+      </w:r>
+      <w:r>
+        <w:t>/</w:t>
+      </w:r>
+      <w:r>
+        <w:t>семьи</w:t>
+      </w:r>
+      <w:r>
+        <w:t>.</w:t>
+      </w:r>
+    </w:p>
+    <w:p>
+      <w:pPr>
+        <w:pStyle w:val="a5"/>
+        <w:numPr>
+          <w:ilvl w:val="0"/>
+          <w:numId w:val="11"/>
+        </w:numPr>
+      </w:pPr>
+      <w:r>
+        <w:t>персонализированная контрольная панель текущего состояния</w:t>
+      </w:r>
+      <w:r>
+        <w:t xml:space="preserve"> </w:t>
+      </w:r>
+      <w:r>
+        <w:t>члена семьи</w:t>
+      </w:r>
+      <w:r>
+        <w:t>;</w:t>
+      </w:r>
+    </w:p>
+    <w:p>
+      <w:pPr>
+        <w:pStyle w:val="a5"/>
+        <w:ind w:firstLine="720"/>
       </w:pPr>
       <w:bookmarkStart w:id="2" w:name="_GoBack"/>
       <w:bookmarkEnd w:id="2"/>
+      <w:r>
+        <w:t>Основными функциональными возможностями разрабатываемой системы являются:</w:t>
+      </w:r>
+    </w:p>
+    <w:p>
+      <w:pPr>
+        <w:pStyle w:val="a5"/>
+        <w:numPr>
+          <w:ilvl w:val="0"/>
+          <w:numId w:val="12"/>
+        </w:numPr>
+      </w:pPr>
+      <w:r>
+        <w:t xml:space="preserve">управление </w:t>
+      </w:r>
+      <w:r>
+        <w:t>членами семьи</w:t>
+      </w:r>
+      <w:r>
+        <w:t>;</w:t>
+      </w:r>
+    </w:p>
+    <w:p>
+      <w:pPr>
+        <w:pStyle w:val="a5"/>
+        <w:numPr>
+          <w:ilvl w:val="0"/>
+          <w:numId w:val="12"/>
+        </w:numPr>
+      </w:pPr>
+      <w:r>
+        <w:lastRenderedPageBreak/>
+        <w:t xml:space="preserve">управление </w:t>
+      </w:r>
+      <w:r>
+        <w:t>заданиями</w:t>
+      </w:r>
+      <w:r>
+        <w:t>;</w:t>
+      </w:r>
+    </w:p>
+    <w:p>
+      <w:pPr>
+        <w:pStyle w:val="a5"/>
+        <w:numPr>
+          <w:ilvl w:val="0"/>
+          <w:numId w:val="12"/>
+        </w:numPr>
+      </w:pPr>
+      <w:r>
+        <w:t xml:space="preserve">управление </w:t>
+      </w:r>
+      <w:r>
+        <w:t>достижениями</w:t>
+      </w:r>
+      <w:r>
+        <w:t>;</w:t>
+      </w:r>
     </w:p>
     <w:p>
       <w:pPr>
         <w:pStyle w:val="a5"/>
         <w:ind w:firstLine="720"/>
       </w:pPr>
+      <w:r>
+        <w:t>Под управлением понимаются такие функциональные возможности, как функции создания, редактирования и удаления данных.</w:t>
+      </w:r>
+    </w:p>
+    <w:p>
+      <w:pPr>
+        <w:pStyle w:val="a5"/>
+        <w:ind w:firstLine="720"/>
+      </w:pPr>
+      <w:r>
+        <w:t xml:space="preserve">В системе необходимо реализовать механизм разграничения прав доступа к информации в соответствии с выделенными ролями: </w:t>
+      </w:r>
+      <w:r>
+        <w:t>Dad</w:t>
+      </w:r>
+      <w:r>
+        <w:t xml:space="preserve">, </w:t>
+      </w:r>
+      <w:r>
+        <w:t>Mom</w:t>
+      </w:r>
+      <w:r>
+        <w:t xml:space="preserve">, </w:t>
+      </w:r>
+      <w:r>
+        <w:t>Son</w:t>
+      </w:r>
+      <w:r>
+        <w:t xml:space="preserve">, </w:t>
+      </w:r>
+      <w:r>
+        <w:t>Daughter</w:t>
+      </w:r>
+      <w:r>
+        <w:t xml:space="preserve">, </w:t>
+      </w:r>
+      <w:r>
+        <w:t>Administrator</w:t>
+      </w:r>
+      <w:r>
+        <w:t>.</w:t>
+      </w:r>
+    </w:p>
+    <w:p>
+      <w:pPr>
+        <w:pStyle w:val="a5"/>
+        <w:ind w:firstLine="720"/>
+      </w:pPr>
     </w:p>
     <w:sectPr>
+      <w:footerReference w:type="default" r:id="rId7"/>
       <w:pgSz w:w="12240" w:h="15840"/>
       <w:pgMar w:top="851" w:right="1134" w:bottom="1134" w:left="1701" w:header="720" w:footer="720" w:gutter="0"/>
+      <w:pgNumType w:start="2"/>
       <w:cols w:space="720"/>
       <w:docGrid w:linePitch="360"/>
     </w:sectPr>
@@ -1020,9 +1753,700 @@
 </w:document>
 </file>
 
+<file path=word/endnotes.xml><?xml version="1.0" encoding="utf-8"?>
+<w:endnotes xmlns:wpc="http://schemas.microsoft.com/office/word/2010/wordprocessingCanvas" xmlns:mc="http://schemas.openxmlformats.org/markup-compatibility/2006" xmlns:o="urn:schemas-microsoft-com:office:office" xmlns:r="http://schemas.openxmlformats.org/officeDocument/2006/relationships" xmlns:m="http://schemas.openxmlformats.org/officeDocument/2006/math" xmlns:v="urn:schemas-microsoft-com:vml" xmlns:wp14="http://schemas.microsoft.com/office/word/2010/wordprocessingDrawing" xmlns:wp="http://schemas.openxmlformats.org/drawingml/2006/wordprocessingDrawing" xmlns:w10="urn:schemas-microsoft-com:office:word" xmlns:w="http://schemas.openxmlformats.org/wordprocessingml/2006/main" xmlns:w14="http://schemas.microsoft.com/office/word/2010/wordml" xmlns:w15="http://schemas.microsoft.com/office/word/2012/wordml" xmlns:wpg="http://schemas.microsoft.com/office/word/2010/wordprocessingGroup" xmlns:wpi="http://schemas.microsoft.com/office/word/2010/wordprocessingInk" xmlns:wne="http://schemas.microsoft.com/office/word/2006/wordml" xmlns:wps="http://schemas.microsoft.com/office/word/2010/wordprocessingShape" mc:Ignorable="w14 w15 wp14">
+  <w:endnote w:type="separator" w:id="-1">
+    <w:p>
+      <w:pPr>
+        <w:spacing w:after="0" w:line="240" w:lineRule="auto"/>
+      </w:pPr>
+      <w:r>
+        <w:separator/>
+      </w:r>
+    </w:p>
+  </w:endnote>
+  <w:endnote w:type="continuationSeparator" w:id="0">
+    <w:p>
+      <w:pPr>
+        <w:spacing w:after="0" w:line="240" w:lineRule="auto"/>
+      </w:pPr>
+      <w:r>
+        <w:continuationSeparator/>
+      </w:r>
+    </w:p>
+  </w:endnote>
+</w:endnotes>
+</file>
+
+<file path=word/footer1.xml><?xml version="1.0" encoding="utf-8"?>
+<w:ftr xmlns:wpc="http://schemas.microsoft.com/office/word/2010/wordprocessingCanvas" xmlns:mc="http://schemas.openxmlformats.org/markup-compatibility/2006" xmlns:o="urn:schemas-microsoft-com:office:office" xmlns:r="http://schemas.openxmlformats.org/officeDocument/2006/relationships" xmlns:m="http://schemas.openxmlformats.org/officeDocument/2006/math" xmlns:v="urn:schemas-microsoft-com:vml" xmlns:wp14="http://schemas.microsoft.com/office/word/2010/wordprocessingDrawing" xmlns:wp="http://schemas.openxmlformats.org/drawingml/2006/wordprocessingDrawing" xmlns:w10="urn:schemas-microsoft-com:office:word" xmlns:w="http://schemas.openxmlformats.org/wordprocessingml/2006/main" xmlns:w14="http://schemas.microsoft.com/office/word/2010/wordml" xmlns:w15="http://schemas.microsoft.com/office/word/2012/wordml" xmlns:wpg="http://schemas.microsoft.com/office/word/2010/wordprocessingGroup" xmlns:wpi="http://schemas.microsoft.com/office/word/2010/wordprocessingInk" xmlns:wne="http://schemas.microsoft.com/office/word/2006/wordml" xmlns:wps="http://schemas.microsoft.com/office/word/2010/wordprocessingShape" mc:Ignorable="w14 w15 wp14">
+  <w:sdt>
+    <w:sdtPr>
+      <w:id w:val="-1618830612"/>
+      <w:docPartObj>
+        <w:docPartGallery w:val="Page Numbers (Bottom of Page)"/>
+        <w:docPartUnique/>
+      </w:docPartObj>
+    </w:sdtPr>
+    <w:sdtEndPr>
+      <w:rPr>
+        <w:rFonts w:ascii="Times New Roman" w:hAnsi="Times New Roman" w:cs="Times New Roman"/>
+        <w:sz w:val="28"/>
+        <w:szCs w:val="28"/>
+      </w:rPr>
+    </w:sdtEndPr>
+    <w:sdtContent>
+      <w:p>
+        <w:pPr>
+          <w:pStyle w:val="a9"/>
+          <w:jc w:val="center"/>
+          <w:rPr>
+            <w:rFonts w:ascii="Times New Roman" w:hAnsi="Times New Roman" w:cs="Times New Roman"/>
+            <w:sz w:val="28"/>
+            <w:szCs w:val="28"/>
+          </w:rPr>
+        </w:pPr>
+        <w:r>
+          <w:rPr>
+            <w:rFonts w:ascii="Times New Roman" w:hAnsi="Times New Roman" w:cs="Times New Roman"/>
+            <w:sz w:val="28"/>
+            <w:szCs w:val="28"/>
+          </w:rPr>
+          <w:fldChar w:fldCharType="begin"/>
+        </w:r>
+        <w:r>
+          <w:rPr>
+            <w:rFonts w:ascii="Times New Roman" w:hAnsi="Times New Roman" w:cs="Times New Roman"/>
+            <w:sz w:val="28"/>
+            <w:szCs w:val="28"/>
+          </w:rPr>
+          <w:instrText>PAGE   \* MERGEFORMAT</w:instrText>
+        </w:r>
+        <w:r>
+          <w:rPr>
+            <w:rFonts w:ascii="Times New Roman" w:hAnsi="Times New Roman" w:cs="Times New Roman"/>
+            <w:sz w:val="28"/>
+            <w:szCs w:val="28"/>
+          </w:rPr>
+          <w:fldChar w:fldCharType="separate"/>
+        </w:r>
+        <w:r>
+          <w:rPr>
+            <w:rFonts w:ascii="Times New Roman" w:hAnsi="Times New Roman" w:cs="Times New Roman"/>
+            <w:noProof/>
+            <w:sz w:val="28"/>
+            <w:szCs w:val="28"/>
+            <w:lang w:val="ru-RU"/>
+          </w:rPr>
+          <w:t>12</w:t>
+        </w:r>
+        <w:r>
+          <w:rPr>
+            <w:rFonts w:ascii="Times New Roman" w:hAnsi="Times New Roman" w:cs="Times New Roman"/>
+            <w:sz w:val="28"/>
+            <w:szCs w:val="28"/>
+          </w:rPr>
+          <w:fldChar w:fldCharType="end"/>
+        </w:r>
+      </w:p>
+    </w:sdtContent>
+  </w:sdt>
+  <w:p>
+    <w:pPr>
+      <w:pStyle w:val="a9"/>
+    </w:pPr>
+  </w:p>
+</w:ftr>
+</file>
+
+<file path=word/footnotes.xml><?xml version="1.0" encoding="utf-8"?>
+<w:footnotes xmlns:wpc="http://schemas.microsoft.com/office/word/2010/wordprocessingCanvas" xmlns:mc="http://schemas.openxmlformats.org/markup-compatibility/2006" xmlns:o="urn:schemas-microsoft-com:office:office" xmlns:r="http://schemas.openxmlformats.org/officeDocument/2006/relationships" xmlns:m="http://schemas.openxmlformats.org/officeDocument/2006/math" xmlns:v="urn:schemas-microsoft-com:vml" xmlns:wp14="http://schemas.microsoft.com/office/word/2010/wordprocessingDrawing" xmlns:wp="http://schemas.openxmlformats.org/drawingml/2006/wordprocessingDrawing" xmlns:w10="urn:schemas-microsoft-com:office:word" xmlns:w="http://schemas.openxmlformats.org/wordprocessingml/2006/main" xmlns:w14="http://schemas.microsoft.com/office/word/2010/wordml" xmlns:w15="http://schemas.microsoft.com/office/word/2012/wordml" xmlns:wpg="http://schemas.microsoft.com/office/word/2010/wordprocessingGroup" xmlns:wpi="http://schemas.microsoft.com/office/word/2010/wordprocessingInk" xmlns:wne="http://schemas.microsoft.com/office/word/2006/wordml" xmlns:wps="http://schemas.microsoft.com/office/word/2010/wordprocessingShape" mc:Ignorable="w14 w15 wp14">
+  <w:footnote w:type="separator" w:id="-1">
+    <w:p>
+      <w:pPr>
+        <w:spacing w:after="0" w:line="240" w:lineRule="auto"/>
+      </w:pPr>
+      <w:r>
+        <w:separator/>
+      </w:r>
+    </w:p>
+  </w:footnote>
+  <w:footnote w:type="continuationSeparator" w:id="0">
+    <w:p>
+      <w:pPr>
+        <w:spacing w:after="0" w:line="240" w:lineRule="auto"/>
+      </w:pPr>
+      <w:r>
+        <w:continuationSeparator/>
+      </w:r>
+    </w:p>
+  </w:footnote>
+</w:footnotes>
+</file>
+
 <file path=word/numbering.xml><?xml version="1.0" encoding="utf-8"?>
 <w:numbering xmlns:wpc="http://schemas.microsoft.com/office/word/2010/wordprocessingCanvas" xmlns:mc="http://schemas.openxmlformats.org/markup-compatibility/2006" xmlns:o="urn:schemas-microsoft-com:office:office" xmlns:r="http://schemas.openxmlformats.org/officeDocument/2006/relationships" xmlns:m="http://schemas.openxmlformats.org/officeDocument/2006/math" xmlns:v="urn:schemas-microsoft-com:vml" xmlns:wp14="http://schemas.microsoft.com/office/word/2010/wordprocessingDrawing" xmlns:wp="http://schemas.openxmlformats.org/drawingml/2006/wordprocessingDrawing" xmlns:w10="urn:schemas-microsoft-com:office:word" xmlns:w="http://schemas.openxmlformats.org/wordprocessingml/2006/main" xmlns:w14="http://schemas.microsoft.com/office/word/2010/wordml" xmlns:w15="http://schemas.microsoft.com/office/word/2012/wordml" xmlns:wpg="http://schemas.microsoft.com/office/word/2010/wordprocessingGroup" xmlns:wpi="http://schemas.microsoft.com/office/word/2010/wordprocessingInk" xmlns:wne="http://schemas.microsoft.com/office/word/2006/wordml" xmlns:wps="http://schemas.microsoft.com/office/word/2010/wordprocessingShape" mc:Ignorable="w14 w15 wp14">
   <w:abstractNum w:abstractNumId="0">
+    <w:nsid w:val="094010A6"/>
+    <w:multiLevelType w:val="multilevel"/>
+    <w:tmpl w:val="65783048"/>
+    <w:lvl w:ilvl="0">
+      <w:numFmt w:val="bullet"/>
+      <w:lvlText w:val="•"/>
+      <w:lvlJc w:val="left"/>
+      <w:pPr>
+        <w:ind w:left="1440" w:hanging="720"/>
+      </w:pPr>
+      <w:rPr>
+        <w:rFonts w:ascii="Times New Roman" w:eastAsiaTheme="minorHAnsi" w:hAnsi="Times New Roman" w:cs="Times New Roman" w:hint="default"/>
+      </w:rPr>
+    </w:lvl>
+    <w:lvl w:ilvl="1" w:tentative="1">
+      <w:start w:val="1"/>
+      <w:numFmt w:val="bullet"/>
+      <w:lvlText w:val="o"/>
+      <w:lvlJc w:val="left"/>
+      <w:pPr>
+        <w:ind w:left="1800" w:hanging="360"/>
+      </w:pPr>
+      <w:rPr>
+        <w:rFonts w:ascii="Courier New" w:hAnsi="Courier New" w:cs="Courier New" w:hint="default"/>
+      </w:rPr>
+    </w:lvl>
+    <w:lvl w:ilvl="2" w:tentative="1">
+      <w:start w:val="1"/>
+      <w:numFmt w:val="bullet"/>
+      <w:lvlText w:val=""/>
+      <w:lvlJc w:val="left"/>
+      <w:pPr>
+        <w:ind w:left="2520" w:hanging="360"/>
+      </w:pPr>
+      <w:rPr>
+        <w:rFonts w:ascii="Wingdings" w:hAnsi="Wingdings" w:hint="default"/>
+      </w:rPr>
+    </w:lvl>
+    <w:lvl w:ilvl="3" w:tentative="1">
+      <w:start w:val="1"/>
+      <w:numFmt w:val="bullet"/>
+      <w:lvlText w:val=""/>
+      <w:lvlJc w:val="left"/>
+      <w:pPr>
+        <w:ind w:left="3240" w:hanging="360"/>
+      </w:pPr>
+      <w:rPr>
+        <w:rFonts w:ascii="Symbol" w:hAnsi="Symbol" w:hint="default"/>
+      </w:rPr>
+    </w:lvl>
+    <w:lvl w:ilvl="4" w:tentative="1">
+      <w:start w:val="1"/>
+      <w:numFmt w:val="bullet"/>
+      <w:lvlText w:val="o"/>
+      <w:lvlJc w:val="left"/>
+      <w:pPr>
+        <w:ind w:left="3960" w:hanging="360"/>
+      </w:pPr>
+      <w:rPr>
+        <w:rFonts w:ascii="Courier New" w:hAnsi="Courier New" w:cs="Courier New" w:hint="default"/>
+      </w:rPr>
+    </w:lvl>
+    <w:lvl w:ilvl="5" w:tentative="1">
+      <w:start w:val="1"/>
+      <w:numFmt w:val="bullet"/>
+      <w:lvlText w:val=""/>
+      <w:lvlJc w:val="left"/>
+      <w:pPr>
+        <w:ind w:left="4680" w:hanging="360"/>
+      </w:pPr>
+      <w:rPr>
+        <w:rFonts w:ascii="Wingdings" w:hAnsi="Wingdings" w:hint="default"/>
+      </w:rPr>
+    </w:lvl>
+    <w:lvl w:ilvl="6" w:tentative="1">
+      <w:start w:val="1"/>
+      <w:numFmt w:val="bullet"/>
+      <w:lvlText w:val=""/>
+      <w:lvlJc w:val="left"/>
+      <w:pPr>
+        <w:ind w:left="5400" w:hanging="360"/>
+      </w:pPr>
+      <w:rPr>
+        <w:rFonts w:ascii="Symbol" w:hAnsi="Symbol" w:hint="default"/>
+      </w:rPr>
+    </w:lvl>
+    <w:lvl w:ilvl="7" w:tentative="1">
+      <w:start w:val="1"/>
+      <w:numFmt w:val="bullet"/>
+      <w:lvlText w:val="o"/>
+      <w:lvlJc w:val="left"/>
+      <w:pPr>
+        <w:ind w:left="6120" w:hanging="360"/>
+      </w:pPr>
+      <w:rPr>
+        <w:rFonts w:ascii="Courier New" w:hAnsi="Courier New" w:cs="Courier New" w:hint="default"/>
+      </w:rPr>
+    </w:lvl>
+    <w:lvl w:ilvl="8" w:tentative="1">
+      <w:start w:val="1"/>
+      <w:numFmt w:val="bullet"/>
+      <w:lvlText w:val=""/>
+      <w:lvlJc w:val="left"/>
+      <w:pPr>
+        <w:ind w:left="6840" w:hanging="360"/>
+      </w:pPr>
+      <w:rPr>
+        <w:rFonts w:ascii="Wingdings" w:hAnsi="Wingdings" w:hint="default"/>
+      </w:rPr>
+    </w:lvl>
+  </w:abstractNum>
+  <w:abstractNum w:abstractNumId="1">
+    <w:nsid w:val="1E2C2C43"/>
+    <w:multiLevelType w:val="multilevel"/>
+    <w:tmpl w:val="65783048"/>
+    <w:lvl w:ilvl="0">
+      <w:numFmt w:val="bullet"/>
+      <w:lvlText w:val="•"/>
+      <w:lvlJc w:val="left"/>
+      <w:pPr>
+        <w:ind w:left="1080" w:hanging="720"/>
+      </w:pPr>
+      <w:rPr>
+        <w:rFonts w:ascii="Times New Roman" w:eastAsiaTheme="minorHAnsi" w:hAnsi="Times New Roman" w:cs="Times New Roman" w:hint="default"/>
+      </w:rPr>
+    </w:lvl>
+    <w:lvl w:ilvl="1" w:tentative="1">
+      <w:start w:val="1"/>
+      <w:numFmt w:val="bullet"/>
+      <w:lvlText w:val="o"/>
+      <w:lvlJc w:val="left"/>
+      <w:pPr>
+        <w:ind w:left="1440" w:hanging="360"/>
+      </w:pPr>
+      <w:rPr>
+        <w:rFonts w:ascii="Courier New" w:hAnsi="Courier New" w:cs="Courier New" w:hint="default"/>
+      </w:rPr>
+    </w:lvl>
+    <w:lvl w:ilvl="2">
+      <w:start w:val="1"/>
+      <w:numFmt w:val="bullet"/>
+      <w:lvlText w:val=""/>
+      <w:lvlJc w:val="left"/>
+      <w:pPr>
+        <w:ind w:left="2160" w:hanging="360"/>
+      </w:pPr>
+      <w:rPr>
+        <w:rFonts w:ascii="Wingdings" w:hAnsi="Wingdings" w:hint="default"/>
+      </w:rPr>
+    </w:lvl>
+    <w:lvl w:ilvl="3" w:tentative="1">
+      <w:start w:val="1"/>
+      <w:numFmt w:val="bullet"/>
+      <w:lvlText w:val=""/>
+      <w:lvlJc w:val="left"/>
+      <w:pPr>
+        <w:ind w:left="2880" w:hanging="360"/>
+      </w:pPr>
+      <w:rPr>
+        <w:rFonts w:ascii="Symbol" w:hAnsi="Symbol" w:hint="default"/>
+      </w:rPr>
+    </w:lvl>
+    <w:lvl w:ilvl="4" w:tentative="1">
+      <w:start w:val="1"/>
+      <w:numFmt w:val="bullet"/>
+      <w:lvlText w:val="o"/>
+      <w:lvlJc w:val="left"/>
+      <w:pPr>
+        <w:ind w:left="3600" w:hanging="360"/>
+      </w:pPr>
+      <w:rPr>
+        <w:rFonts w:ascii="Courier New" w:hAnsi="Courier New" w:cs="Courier New" w:hint="default"/>
+      </w:rPr>
+    </w:lvl>
+    <w:lvl w:ilvl="5" w:tentative="1">
+      <w:start w:val="1"/>
+      <w:numFmt w:val="bullet"/>
+      <w:lvlText w:val=""/>
+      <w:lvlJc w:val="left"/>
+      <w:pPr>
+        <w:ind w:left="4320" w:hanging="360"/>
+      </w:pPr>
+      <w:rPr>
+        <w:rFonts w:ascii="Wingdings" w:hAnsi="Wingdings" w:hint="default"/>
+      </w:rPr>
+    </w:lvl>
+    <w:lvl w:ilvl="6" w:tentative="1">
+      <w:start w:val="1"/>
+      <w:numFmt w:val="bullet"/>
+      <w:lvlText w:val=""/>
+      <w:lvlJc w:val="left"/>
+      <w:pPr>
+        <w:ind w:left="5040" w:hanging="360"/>
+      </w:pPr>
+      <w:rPr>
+        <w:rFonts w:ascii="Symbol" w:hAnsi="Symbol" w:hint="default"/>
+      </w:rPr>
+    </w:lvl>
+    <w:lvl w:ilvl="7" w:tentative="1">
+      <w:start w:val="1"/>
+      <w:numFmt w:val="bullet"/>
+      <w:lvlText w:val="o"/>
+      <w:lvlJc w:val="left"/>
+      <w:pPr>
+        <w:ind w:left="5760" w:hanging="360"/>
+      </w:pPr>
+      <w:rPr>
+        <w:rFonts w:ascii="Courier New" w:hAnsi="Courier New" w:cs="Courier New" w:hint="default"/>
+      </w:rPr>
+    </w:lvl>
+    <w:lvl w:ilvl="8" w:tentative="1">
+      <w:start w:val="1"/>
+      <w:numFmt w:val="bullet"/>
+      <w:lvlText w:val=""/>
+      <w:lvlJc w:val="left"/>
+      <w:pPr>
+        <w:ind w:left="6480" w:hanging="360"/>
+      </w:pPr>
+      <w:rPr>
+        <w:rFonts w:ascii="Wingdings" w:hAnsi="Wingdings" w:hint="default"/>
+      </w:rPr>
+    </w:lvl>
+  </w:abstractNum>
+  <w:abstractNum w:abstractNumId="2">
+    <w:nsid w:val="2C2E15ED"/>
+    <w:multiLevelType w:val="hybridMultilevel"/>
+    <w:tmpl w:val="9BFC7C8C"/>
+    <w:lvl w:ilvl="0" w:tplc="82A2FE0C">
+      <w:numFmt w:val="bullet"/>
+      <w:lvlText w:val="•"/>
+      <w:lvlJc w:val="left"/>
+      <w:pPr>
+        <w:ind w:left="1080" w:hanging="720"/>
+      </w:pPr>
+      <w:rPr>
+        <w:rFonts w:ascii="Times New Roman" w:eastAsiaTheme="minorHAnsi" w:hAnsi="Times New Roman" w:cs="Times New Roman" w:hint="default"/>
+      </w:rPr>
+    </w:lvl>
+    <w:lvl w:ilvl="1" w:tplc="04090003" w:tentative="1">
+      <w:start w:val="1"/>
+      <w:numFmt w:val="bullet"/>
+      <w:lvlText w:val="o"/>
+      <w:lvlJc w:val="left"/>
+      <w:pPr>
+        <w:ind w:left="1440" w:hanging="360"/>
+      </w:pPr>
+      <w:rPr>
+        <w:rFonts w:ascii="Courier New" w:hAnsi="Courier New" w:cs="Courier New" w:hint="default"/>
+      </w:rPr>
+    </w:lvl>
+    <w:lvl w:ilvl="2" w:tplc="04090005" w:tentative="1">
+      <w:start w:val="1"/>
+      <w:numFmt w:val="bullet"/>
+      <w:lvlText w:val=""/>
+      <w:lvlJc w:val="left"/>
+      <w:pPr>
+        <w:ind w:left="2160" w:hanging="360"/>
+      </w:pPr>
+      <w:rPr>
+        <w:rFonts w:ascii="Wingdings" w:hAnsi="Wingdings" w:hint="default"/>
+      </w:rPr>
+    </w:lvl>
+    <w:lvl w:ilvl="3" w:tplc="04090001" w:tentative="1">
+      <w:start w:val="1"/>
+      <w:numFmt w:val="bullet"/>
+      <w:lvlText w:val=""/>
+      <w:lvlJc w:val="left"/>
+      <w:pPr>
+        <w:ind w:left="2880" w:hanging="360"/>
+      </w:pPr>
+      <w:rPr>
+        <w:rFonts w:ascii="Symbol" w:hAnsi="Symbol" w:hint="default"/>
+      </w:rPr>
+    </w:lvl>
+    <w:lvl w:ilvl="4" w:tplc="04090003" w:tentative="1">
+      <w:start w:val="1"/>
+      <w:numFmt w:val="bullet"/>
+      <w:lvlText w:val="o"/>
+      <w:lvlJc w:val="left"/>
+      <w:pPr>
+        <w:ind w:left="3600" w:hanging="360"/>
+      </w:pPr>
+      <w:rPr>
+        <w:rFonts w:ascii="Courier New" w:hAnsi="Courier New" w:cs="Courier New" w:hint="default"/>
+      </w:rPr>
+    </w:lvl>
+    <w:lvl w:ilvl="5" w:tplc="04090005" w:tentative="1">
+      <w:start w:val="1"/>
+      <w:numFmt w:val="bullet"/>
+      <w:lvlText w:val=""/>
+      <w:lvlJc w:val="left"/>
+      <w:pPr>
+        <w:ind w:left="4320" w:hanging="360"/>
+      </w:pPr>
+      <w:rPr>
+        <w:rFonts w:ascii="Wingdings" w:hAnsi="Wingdings" w:hint="default"/>
+      </w:rPr>
+    </w:lvl>
+    <w:lvl w:ilvl="6" w:tplc="04090001" w:tentative="1">
+      <w:start w:val="1"/>
+      <w:numFmt w:val="bullet"/>
+      <w:lvlText w:val=""/>
+      <w:lvlJc w:val="left"/>
+      <w:pPr>
+        <w:ind w:left="5040" w:hanging="360"/>
+      </w:pPr>
+      <w:rPr>
+        <w:rFonts w:ascii="Symbol" w:hAnsi="Symbol" w:hint="default"/>
+      </w:rPr>
+    </w:lvl>
+    <w:lvl w:ilvl="7" w:tplc="04090003" w:tentative="1">
+      <w:start w:val="1"/>
+      <w:numFmt w:val="bullet"/>
+      <w:lvlText w:val="o"/>
+      <w:lvlJc w:val="left"/>
+      <w:pPr>
+        <w:ind w:left="5760" w:hanging="360"/>
+      </w:pPr>
+      <w:rPr>
+        <w:rFonts w:ascii="Courier New" w:hAnsi="Courier New" w:cs="Courier New" w:hint="default"/>
+      </w:rPr>
+    </w:lvl>
+    <w:lvl w:ilvl="8" w:tplc="04090005" w:tentative="1">
+      <w:start w:val="1"/>
+      <w:numFmt w:val="bullet"/>
+      <w:lvlText w:val=""/>
+      <w:lvlJc w:val="left"/>
+      <w:pPr>
+        <w:ind w:left="6480" w:hanging="360"/>
+      </w:pPr>
+      <w:rPr>
+        <w:rFonts w:ascii="Wingdings" w:hAnsi="Wingdings" w:hint="default"/>
+      </w:rPr>
+    </w:lvl>
+  </w:abstractNum>
+  <w:abstractNum w:abstractNumId="3">
+    <w:nsid w:val="2DEC6D4C"/>
+    <w:multiLevelType w:val="hybridMultilevel"/>
+    <w:tmpl w:val="65783048"/>
+    <w:lvl w:ilvl="0" w:tplc="82A2FE0C">
+      <w:numFmt w:val="bullet"/>
+      <w:lvlText w:val="•"/>
+      <w:lvlJc w:val="left"/>
+      <w:pPr>
+        <w:ind w:left="1080" w:hanging="720"/>
+      </w:pPr>
+      <w:rPr>
+        <w:rFonts w:ascii="Times New Roman" w:eastAsiaTheme="minorHAnsi" w:hAnsi="Times New Roman" w:cs="Times New Roman" w:hint="default"/>
+      </w:rPr>
+    </w:lvl>
+    <w:lvl w:ilvl="1" w:tplc="04090003" w:tentative="1">
+      <w:start w:val="1"/>
+      <w:numFmt w:val="bullet"/>
+      <w:lvlText w:val="o"/>
+      <w:lvlJc w:val="left"/>
+      <w:pPr>
+        <w:ind w:left="1440" w:hanging="360"/>
+      </w:pPr>
+      <w:rPr>
+        <w:rFonts w:ascii="Courier New" w:hAnsi="Courier New" w:cs="Courier New" w:hint="default"/>
+      </w:rPr>
+    </w:lvl>
+    <w:lvl w:ilvl="2" w:tplc="04090005" w:tentative="1">
+      <w:start w:val="1"/>
+      <w:numFmt w:val="bullet"/>
+      <w:lvlText w:val=""/>
+      <w:lvlJc w:val="left"/>
+      <w:pPr>
+        <w:ind w:left="2160" w:hanging="360"/>
+      </w:pPr>
+      <w:rPr>
+        <w:rFonts w:ascii="Wingdings" w:hAnsi="Wingdings" w:hint="default"/>
+      </w:rPr>
+    </w:lvl>
+    <w:lvl w:ilvl="3" w:tplc="04090001" w:tentative="1">
+      <w:start w:val="1"/>
+      <w:numFmt w:val="bullet"/>
+      <w:lvlText w:val=""/>
+      <w:lvlJc w:val="left"/>
+      <w:pPr>
+        <w:ind w:left="2880" w:hanging="360"/>
+      </w:pPr>
+      <w:rPr>
+        <w:rFonts w:ascii="Symbol" w:hAnsi="Symbol" w:hint="default"/>
+      </w:rPr>
+    </w:lvl>
+    <w:lvl w:ilvl="4" w:tplc="04090003" w:tentative="1">
+      <w:start w:val="1"/>
+      <w:numFmt w:val="bullet"/>
+      <w:lvlText w:val="o"/>
+      <w:lvlJc w:val="left"/>
+      <w:pPr>
+        <w:ind w:left="3600" w:hanging="360"/>
+      </w:pPr>
+      <w:rPr>
+        <w:rFonts w:ascii="Courier New" w:hAnsi="Courier New" w:cs="Courier New" w:hint="default"/>
+      </w:rPr>
+    </w:lvl>
+    <w:lvl w:ilvl="5" w:tplc="04090005" w:tentative="1">
+      <w:start w:val="1"/>
+      <w:numFmt w:val="bullet"/>
+      <w:lvlText w:val=""/>
+      <w:lvlJc w:val="left"/>
+      <w:pPr>
+        <w:ind w:left="4320" w:hanging="360"/>
+      </w:pPr>
+      <w:rPr>
+        <w:rFonts w:ascii="Wingdings" w:hAnsi="Wingdings" w:hint="default"/>
+      </w:rPr>
+    </w:lvl>
+    <w:lvl w:ilvl="6" w:tplc="04090001" w:tentative="1">
+      <w:start w:val="1"/>
+      <w:numFmt w:val="bullet"/>
+      <w:lvlText w:val=""/>
+      <w:lvlJc w:val="left"/>
+      <w:pPr>
+        <w:ind w:left="5040" w:hanging="360"/>
+      </w:pPr>
+      <w:rPr>
+        <w:rFonts w:ascii="Symbol" w:hAnsi="Symbol" w:hint="default"/>
+      </w:rPr>
+    </w:lvl>
+    <w:lvl w:ilvl="7" w:tplc="04090003" w:tentative="1">
+      <w:start w:val="1"/>
+      <w:numFmt w:val="bullet"/>
+      <w:lvlText w:val="o"/>
+      <w:lvlJc w:val="left"/>
+      <w:pPr>
+        <w:ind w:left="5760" w:hanging="360"/>
+      </w:pPr>
+      <w:rPr>
+        <w:rFonts w:ascii="Courier New" w:hAnsi="Courier New" w:cs="Courier New" w:hint="default"/>
+      </w:rPr>
+    </w:lvl>
+    <w:lvl w:ilvl="8" w:tplc="04090005" w:tentative="1">
+      <w:start w:val="1"/>
+      <w:numFmt w:val="bullet"/>
+      <w:lvlText w:val=""/>
+      <w:lvlJc w:val="left"/>
+      <w:pPr>
+        <w:ind w:left="6480" w:hanging="360"/>
+      </w:pPr>
+      <w:rPr>
+        <w:rFonts w:ascii="Wingdings" w:hAnsi="Wingdings" w:hint="default"/>
+      </w:rPr>
+    </w:lvl>
+  </w:abstractNum>
+  <w:abstractNum w:abstractNumId="4">
+    <w:nsid w:val="32D8445B"/>
+    <w:multiLevelType w:val="multilevel"/>
+    <w:tmpl w:val="65783048"/>
+    <w:lvl w:ilvl="0">
+      <w:numFmt w:val="bullet"/>
+      <w:lvlText w:val="•"/>
+      <w:lvlJc w:val="left"/>
+      <w:pPr>
+        <w:ind w:left="1440" w:hanging="720"/>
+      </w:pPr>
+      <w:rPr>
+        <w:rFonts w:ascii="Times New Roman" w:eastAsiaTheme="minorHAnsi" w:hAnsi="Times New Roman" w:cs="Times New Roman" w:hint="default"/>
+      </w:rPr>
+    </w:lvl>
+    <w:lvl w:ilvl="1" w:tentative="1">
+      <w:start w:val="1"/>
+      <w:numFmt w:val="bullet"/>
+      <w:lvlText w:val="o"/>
+      <w:lvlJc w:val="left"/>
+      <w:pPr>
+        <w:ind w:left="1800" w:hanging="360"/>
+      </w:pPr>
+      <w:rPr>
+        <w:rFonts w:ascii="Courier New" w:hAnsi="Courier New" w:cs="Courier New" w:hint="default"/>
+      </w:rPr>
+    </w:lvl>
+    <w:lvl w:ilvl="2" w:tentative="1">
+      <w:start w:val="1"/>
+      <w:numFmt w:val="bullet"/>
+      <w:lvlText w:val=""/>
+      <w:lvlJc w:val="left"/>
+      <w:pPr>
+        <w:ind w:left="2520" w:hanging="360"/>
+      </w:pPr>
+      <w:rPr>
+        <w:rFonts w:ascii="Wingdings" w:hAnsi="Wingdings" w:hint="default"/>
+      </w:rPr>
+    </w:lvl>
+    <w:lvl w:ilvl="3" w:tentative="1">
+      <w:start w:val="1"/>
+      <w:numFmt w:val="bullet"/>
+      <w:lvlText w:val=""/>
+      <w:lvlJc w:val="left"/>
+      <w:pPr>
+        <w:ind w:left="3240" w:hanging="360"/>
+      </w:pPr>
+      <w:rPr>
+        <w:rFonts w:ascii="Symbol" w:hAnsi="Symbol" w:hint="default"/>
+      </w:rPr>
+    </w:lvl>
+    <w:lvl w:ilvl="4" w:tentative="1">
+      <w:start w:val="1"/>
+      <w:numFmt w:val="bullet"/>
+      <w:lvlText w:val="o"/>
+      <w:lvlJc w:val="left"/>
+      <w:pPr>
+        <w:ind w:left="3960" w:hanging="360"/>
+      </w:pPr>
+      <w:rPr>
+        <w:rFonts w:ascii="Courier New" w:hAnsi="Courier New" w:cs="Courier New" w:hint="default"/>
+      </w:rPr>
+    </w:lvl>
+    <w:lvl w:ilvl="5" w:tentative="1">
+      <w:start w:val="1"/>
+      <w:numFmt w:val="bullet"/>
+      <w:lvlText w:val=""/>
+      <w:lvlJc w:val="left"/>
+      <w:pPr>
+        <w:ind w:left="4680" w:hanging="360"/>
+      </w:pPr>
+      <w:rPr>
+        <w:rFonts w:ascii="Wingdings" w:hAnsi="Wingdings" w:hint="default"/>
+      </w:rPr>
+    </w:lvl>
+    <w:lvl w:ilvl="6" w:tentative="1">
+      <w:start w:val="1"/>
+      <w:numFmt w:val="bullet"/>
+      <w:lvlText w:val=""/>
+      <w:lvlJc w:val="left"/>
+      <w:pPr>
+        <w:ind w:left="5400" w:hanging="360"/>
+      </w:pPr>
+      <w:rPr>
+        <w:rFonts w:ascii="Symbol" w:hAnsi="Symbol" w:hint="default"/>
+      </w:rPr>
+    </w:lvl>
+    <w:lvl w:ilvl="7" w:tentative="1">
+      <w:start w:val="1"/>
+      <w:numFmt w:val="bullet"/>
+      <w:lvlText w:val="o"/>
+      <w:lvlJc w:val="left"/>
+      <w:pPr>
+        <w:ind w:left="6120" w:hanging="360"/>
+      </w:pPr>
+      <w:rPr>
+        <w:rFonts w:ascii="Courier New" w:hAnsi="Courier New" w:cs="Courier New" w:hint="default"/>
+      </w:rPr>
+    </w:lvl>
+    <w:lvl w:ilvl="8" w:tentative="1">
+      <w:start w:val="1"/>
+      <w:numFmt w:val="bullet"/>
+      <w:lvlText w:val=""/>
+      <w:lvlJc w:val="left"/>
+      <w:pPr>
+        <w:ind w:left="6840" w:hanging="360"/>
+      </w:pPr>
+      <w:rPr>
+        <w:rFonts w:ascii="Wingdings" w:hAnsi="Wingdings" w:hint="default"/>
+      </w:rPr>
+    </w:lvl>
+  </w:abstractNum>
+  <w:abstractNum w:abstractNumId="5">
     <w:nsid w:val="3A481D01"/>
     <w:multiLevelType w:val="multilevel"/>
     <w:tmpl w:val="F5C40E54"/>
@@ -1140,8 +2564,717 @@
       </w:rPr>
     </w:lvl>
   </w:abstractNum>
+  <w:abstractNum w:abstractNumId="6">
+    <w:nsid w:val="3D80220E"/>
+    <w:multiLevelType w:val="multilevel"/>
+    <w:tmpl w:val="70002EDC"/>
+    <w:lvl w:ilvl="0">
+      <w:start w:val="1"/>
+      <w:numFmt w:val="decimal"/>
+      <w:lvlText w:val="%1"/>
+      <w:lvlJc w:val="left"/>
+      <w:pPr>
+        <w:ind w:left="900" w:hanging="450"/>
+      </w:pPr>
+      <w:rPr>
+        <w:rFonts w:hint="default"/>
+      </w:rPr>
+    </w:lvl>
+    <w:lvl w:ilvl="1">
+      <w:start w:val="1"/>
+      <w:numFmt w:val="decimal"/>
+      <w:lvlText w:val="%1.%2"/>
+      <w:lvlJc w:val="left"/>
+      <w:pPr>
+        <w:ind w:left="900" w:hanging="450"/>
+      </w:pPr>
+      <w:rPr>
+        <w:rFonts w:hint="default"/>
+      </w:rPr>
+    </w:lvl>
+    <w:lvl w:ilvl="2">
+      <w:start w:val="1"/>
+      <w:numFmt w:val="decimal"/>
+      <w:lvlText w:val="%1.%2.%3"/>
+      <w:lvlJc w:val="left"/>
+      <w:pPr>
+        <w:ind w:left="1170" w:hanging="720"/>
+      </w:pPr>
+      <w:rPr>
+        <w:rFonts w:hint="default"/>
+      </w:rPr>
+    </w:lvl>
+    <w:lvl w:ilvl="3">
+      <w:start w:val="1"/>
+      <w:numFmt w:val="decimal"/>
+      <w:lvlText w:val="%1.%2.%3.%4"/>
+      <w:lvlJc w:val="left"/>
+      <w:pPr>
+        <w:ind w:left="1530" w:hanging="1080"/>
+      </w:pPr>
+      <w:rPr>
+        <w:rFonts w:hint="default"/>
+      </w:rPr>
+    </w:lvl>
+    <w:lvl w:ilvl="4">
+      <w:start w:val="1"/>
+      <w:numFmt w:val="decimal"/>
+      <w:lvlText w:val="%1.%2.%3.%4.%5"/>
+      <w:lvlJc w:val="left"/>
+      <w:pPr>
+        <w:ind w:left="1530" w:hanging="1080"/>
+      </w:pPr>
+      <w:rPr>
+        <w:rFonts w:hint="default"/>
+      </w:rPr>
+    </w:lvl>
+    <w:lvl w:ilvl="5">
+      <w:start w:val="1"/>
+      <w:numFmt w:val="decimal"/>
+      <w:lvlText w:val="%1.%2.%3.%4.%5.%6"/>
+      <w:lvlJc w:val="left"/>
+      <w:pPr>
+        <w:ind w:left="1890" w:hanging="1440"/>
+      </w:pPr>
+      <w:rPr>
+        <w:rFonts w:hint="default"/>
+      </w:rPr>
+    </w:lvl>
+    <w:lvl w:ilvl="6">
+      <w:start w:val="1"/>
+      <w:numFmt w:val="decimal"/>
+      <w:lvlText w:val="%1.%2.%3.%4.%5.%6.%7"/>
+      <w:lvlJc w:val="left"/>
+      <w:pPr>
+        <w:ind w:left="1890" w:hanging="1440"/>
+      </w:pPr>
+      <w:rPr>
+        <w:rFonts w:hint="default"/>
+      </w:rPr>
+    </w:lvl>
+    <w:lvl w:ilvl="7">
+      <w:start w:val="1"/>
+      <w:numFmt w:val="decimal"/>
+      <w:lvlText w:val="%1.%2.%3.%4.%5.%6.%7.%8"/>
+      <w:lvlJc w:val="left"/>
+      <w:pPr>
+        <w:ind w:left="2250" w:hanging="1800"/>
+      </w:pPr>
+      <w:rPr>
+        <w:rFonts w:hint="default"/>
+      </w:rPr>
+    </w:lvl>
+    <w:lvl w:ilvl="8">
+      <w:start w:val="1"/>
+      <w:numFmt w:val="decimal"/>
+      <w:lvlText w:val="%1.%2.%3.%4.%5.%6.%7.%8.%9"/>
+      <w:lvlJc w:val="left"/>
+      <w:pPr>
+        <w:ind w:left="2610" w:hanging="2160"/>
+      </w:pPr>
+      <w:rPr>
+        <w:rFonts w:hint="default"/>
+      </w:rPr>
+    </w:lvl>
+  </w:abstractNum>
+  <w:abstractNum w:abstractNumId="7">
+    <w:nsid w:val="431C5167"/>
+    <w:multiLevelType w:val="multilevel"/>
+    <w:tmpl w:val="659ED444"/>
+    <w:lvl w:ilvl="0">
+      <w:numFmt w:val="bullet"/>
+      <w:lvlText w:val="•"/>
+      <w:lvlJc w:val="left"/>
+      <w:pPr>
+        <w:ind w:left="900" w:hanging="450"/>
+      </w:pPr>
+      <w:rPr>
+        <w:rFonts w:ascii="Times New Roman" w:eastAsiaTheme="minorHAnsi" w:hAnsi="Times New Roman" w:cs="Times New Roman" w:hint="default"/>
+      </w:rPr>
+    </w:lvl>
+    <w:lvl w:ilvl="1">
+      <w:start w:val="1"/>
+      <w:numFmt w:val="decimal"/>
+      <w:lvlText w:val="%1.%2"/>
+      <w:lvlJc w:val="left"/>
+      <w:pPr>
+        <w:ind w:left="900" w:hanging="450"/>
+      </w:pPr>
+      <w:rPr>
+        <w:rFonts w:hint="default"/>
+      </w:rPr>
+    </w:lvl>
+    <w:lvl w:ilvl="2">
+      <w:start w:val="1"/>
+      <w:numFmt w:val="decimal"/>
+      <w:lvlText w:val="%1.%2.%3"/>
+      <w:lvlJc w:val="left"/>
+      <w:pPr>
+        <w:ind w:left="1170" w:hanging="720"/>
+      </w:pPr>
+      <w:rPr>
+        <w:rFonts w:hint="default"/>
+      </w:rPr>
+    </w:lvl>
+    <w:lvl w:ilvl="3">
+      <w:start w:val="1"/>
+      <w:numFmt w:val="decimal"/>
+      <w:lvlText w:val="%1.%2.%3.%4"/>
+      <w:lvlJc w:val="left"/>
+      <w:pPr>
+        <w:ind w:left="1530" w:hanging="1080"/>
+      </w:pPr>
+      <w:rPr>
+        <w:rFonts w:hint="default"/>
+      </w:rPr>
+    </w:lvl>
+    <w:lvl w:ilvl="4">
+      <w:start w:val="1"/>
+      <w:numFmt w:val="decimal"/>
+      <w:lvlText w:val="%1.%2.%3.%4.%5"/>
+      <w:lvlJc w:val="left"/>
+      <w:pPr>
+        <w:ind w:left="1530" w:hanging="1080"/>
+      </w:pPr>
+      <w:rPr>
+        <w:rFonts w:hint="default"/>
+      </w:rPr>
+    </w:lvl>
+    <w:lvl w:ilvl="5">
+      <w:start w:val="1"/>
+      <w:numFmt w:val="decimal"/>
+      <w:lvlText w:val="%1.%2.%3.%4.%5.%6"/>
+      <w:lvlJc w:val="left"/>
+      <w:pPr>
+        <w:ind w:left="1890" w:hanging="1440"/>
+      </w:pPr>
+      <w:rPr>
+        <w:rFonts w:hint="default"/>
+      </w:rPr>
+    </w:lvl>
+    <w:lvl w:ilvl="6">
+      <w:start w:val="1"/>
+      <w:numFmt w:val="decimal"/>
+      <w:lvlText w:val="%1.%2.%3.%4.%5.%6.%7"/>
+      <w:lvlJc w:val="left"/>
+      <w:pPr>
+        <w:ind w:left="1890" w:hanging="1440"/>
+      </w:pPr>
+      <w:rPr>
+        <w:rFonts w:hint="default"/>
+      </w:rPr>
+    </w:lvl>
+    <w:lvl w:ilvl="7">
+      <w:start w:val="1"/>
+      <w:numFmt w:val="decimal"/>
+      <w:lvlText w:val="%1.%2.%3.%4.%5.%6.%7.%8"/>
+      <w:lvlJc w:val="left"/>
+      <w:pPr>
+        <w:ind w:left="2250" w:hanging="1800"/>
+      </w:pPr>
+      <w:rPr>
+        <w:rFonts w:hint="default"/>
+      </w:rPr>
+    </w:lvl>
+    <w:lvl w:ilvl="8">
+      <w:start w:val="1"/>
+      <w:numFmt w:val="decimal"/>
+      <w:lvlText w:val="%1.%2.%3.%4.%5.%6.%7.%8.%9"/>
+      <w:lvlJc w:val="left"/>
+      <w:pPr>
+        <w:ind w:left="2610" w:hanging="2160"/>
+      </w:pPr>
+      <w:rPr>
+        <w:rFonts w:hint="default"/>
+      </w:rPr>
+    </w:lvl>
+  </w:abstractNum>
+  <w:abstractNum w:abstractNumId="8">
+    <w:nsid w:val="5A2B609D"/>
+    <w:multiLevelType w:val="multilevel"/>
+    <w:tmpl w:val="659ED444"/>
+    <w:lvl w:ilvl="0">
+      <w:numFmt w:val="bullet"/>
+      <w:lvlText w:val="•"/>
+      <w:lvlJc w:val="left"/>
+      <w:pPr>
+        <w:ind w:left="900" w:hanging="450"/>
+      </w:pPr>
+      <w:rPr>
+        <w:rFonts w:ascii="Times New Roman" w:eastAsiaTheme="minorHAnsi" w:hAnsi="Times New Roman" w:cs="Times New Roman" w:hint="default"/>
+      </w:rPr>
+    </w:lvl>
+    <w:lvl w:ilvl="1">
+      <w:start w:val="1"/>
+      <w:numFmt w:val="decimal"/>
+      <w:lvlText w:val="%1.%2"/>
+      <w:lvlJc w:val="left"/>
+      <w:pPr>
+        <w:ind w:left="900" w:hanging="450"/>
+      </w:pPr>
+      <w:rPr>
+        <w:rFonts w:hint="default"/>
+      </w:rPr>
+    </w:lvl>
+    <w:lvl w:ilvl="2">
+      <w:start w:val="1"/>
+      <w:numFmt w:val="decimal"/>
+      <w:lvlText w:val="%1.%2.%3"/>
+      <w:lvlJc w:val="left"/>
+      <w:pPr>
+        <w:ind w:left="1170" w:hanging="720"/>
+      </w:pPr>
+      <w:rPr>
+        <w:rFonts w:hint="default"/>
+      </w:rPr>
+    </w:lvl>
+    <w:lvl w:ilvl="3">
+      <w:start w:val="1"/>
+      <w:numFmt w:val="decimal"/>
+      <w:lvlText w:val="%1.%2.%3.%4"/>
+      <w:lvlJc w:val="left"/>
+      <w:pPr>
+        <w:ind w:left="1530" w:hanging="1080"/>
+      </w:pPr>
+      <w:rPr>
+        <w:rFonts w:hint="default"/>
+      </w:rPr>
+    </w:lvl>
+    <w:lvl w:ilvl="4">
+      <w:start w:val="1"/>
+      <w:numFmt w:val="decimal"/>
+      <w:lvlText w:val="%1.%2.%3.%4.%5"/>
+      <w:lvlJc w:val="left"/>
+      <w:pPr>
+        <w:ind w:left="1530" w:hanging="1080"/>
+      </w:pPr>
+      <w:rPr>
+        <w:rFonts w:hint="default"/>
+      </w:rPr>
+    </w:lvl>
+    <w:lvl w:ilvl="5">
+      <w:start w:val="1"/>
+      <w:numFmt w:val="decimal"/>
+      <w:lvlText w:val="%1.%2.%3.%4.%5.%6"/>
+      <w:lvlJc w:val="left"/>
+      <w:pPr>
+        <w:ind w:left="1890" w:hanging="1440"/>
+      </w:pPr>
+      <w:rPr>
+        <w:rFonts w:hint="default"/>
+      </w:rPr>
+    </w:lvl>
+    <w:lvl w:ilvl="6">
+      <w:start w:val="1"/>
+      <w:numFmt w:val="decimal"/>
+      <w:lvlText w:val="%1.%2.%3.%4.%5.%6.%7"/>
+      <w:lvlJc w:val="left"/>
+      <w:pPr>
+        <w:ind w:left="1890" w:hanging="1440"/>
+      </w:pPr>
+      <w:rPr>
+        <w:rFonts w:hint="default"/>
+      </w:rPr>
+    </w:lvl>
+    <w:lvl w:ilvl="7">
+      <w:start w:val="1"/>
+      <w:numFmt w:val="decimal"/>
+      <w:lvlText w:val="%1.%2.%3.%4.%5.%6.%7.%8"/>
+      <w:lvlJc w:val="left"/>
+      <w:pPr>
+        <w:ind w:left="2250" w:hanging="1800"/>
+      </w:pPr>
+      <w:rPr>
+        <w:rFonts w:hint="default"/>
+      </w:rPr>
+    </w:lvl>
+    <w:lvl w:ilvl="8">
+      <w:start w:val="1"/>
+      <w:numFmt w:val="decimal"/>
+      <w:lvlText w:val="%1.%2.%3.%4.%5.%6.%7.%8.%9"/>
+      <w:lvlJc w:val="left"/>
+      <w:pPr>
+        <w:ind w:left="2610" w:hanging="2160"/>
+      </w:pPr>
+      <w:rPr>
+        <w:rFonts w:hint="default"/>
+      </w:rPr>
+    </w:lvl>
+  </w:abstractNum>
+  <w:abstractNum w:abstractNumId="9">
+    <w:nsid w:val="5FFB7BAC"/>
+    <w:multiLevelType w:val="hybridMultilevel"/>
+    <w:tmpl w:val="92183CAC"/>
+    <w:lvl w:ilvl="0" w:tplc="04190001">
+      <w:start w:val="1"/>
+      <w:numFmt w:val="bullet"/>
+      <w:lvlText w:val=""/>
+      <w:lvlJc w:val="left"/>
+      <w:pPr>
+        <w:ind w:left="1440" w:hanging="360"/>
+      </w:pPr>
+      <w:rPr>
+        <w:rFonts w:ascii="Symbol" w:hAnsi="Symbol" w:cs="Symbol" w:hint="default"/>
+      </w:rPr>
+    </w:lvl>
+    <w:lvl w:ilvl="1" w:tplc="04190003">
+      <w:start w:val="1"/>
+      <w:numFmt w:val="bullet"/>
+      <w:lvlText w:val="o"/>
+      <w:lvlJc w:val="left"/>
+      <w:pPr>
+        <w:ind w:left="2160" w:hanging="360"/>
+      </w:pPr>
+      <w:rPr>
+        <w:rFonts w:ascii="Courier New" w:hAnsi="Courier New" w:cs="Courier New" w:hint="default"/>
+      </w:rPr>
+    </w:lvl>
+    <w:lvl w:ilvl="2" w:tplc="04190005">
+      <w:start w:val="1"/>
+      <w:numFmt w:val="bullet"/>
+      <w:lvlText w:val=""/>
+      <w:lvlJc w:val="left"/>
+      <w:pPr>
+        <w:ind w:left="2880" w:hanging="360"/>
+      </w:pPr>
+      <w:rPr>
+        <w:rFonts w:ascii="Wingdings" w:hAnsi="Wingdings" w:cs="Wingdings" w:hint="default"/>
+      </w:rPr>
+    </w:lvl>
+    <w:lvl w:ilvl="3" w:tplc="04190001">
+      <w:start w:val="1"/>
+      <w:numFmt w:val="bullet"/>
+      <w:lvlText w:val=""/>
+      <w:lvlJc w:val="left"/>
+      <w:pPr>
+        <w:ind w:left="3600" w:hanging="360"/>
+      </w:pPr>
+      <w:rPr>
+        <w:rFonts w:ascii="Symbol" w:hAnsi="Symbol" w:cs="Symbol" w:hint="default"/>
+      </w:rPr>
+    </w:lvl>
+    <w:lvl w:ilvl="4" w:tplc="04190003">
+      <w:start w:val="1"/>
+      <w:numFmt w:val="bullet"/>
+      <w:lvlText w:val="o"/>
+      <w:lvlJc w:val="left"/>
+      <w:pPr>
+        <w:ind w:left="4320" w:hanging="360"/>
+      </w:pPr>
+      <w:rPr>
+        <w:rFonts w:ascii="Courier New" w:hAnsi="Courier New" w:cs="Courier New" w:hint="default"/>
+      </w:rPr>
+    </w:lvl>
+    <w:lvl w:ilvl="5" w:tplc="04190005">
+      <w:start w:val="1"/>
+      <w:numFmt w:val="bullet"/>
+      <w:lvlText w:val=""/>
+      <w:lvlJc w:val="left"/>
+      <w:pPr>
+        <w:ind w:left="5040" w:hanging="360"/>
+      </w:pPr>
+      <w:rPr>
+        <w:rFonts w:ascii="Wingdings" w:hAnsi="Wingdings" w:cs="Wingdings" w:hint="default"/>
+      </w:rPr>
+    </w:lvl>
+    <w:lvl w:ilvl="6" w:tplc="04190001">
+      <w:start w:val="1"/>
+      <w:numFmt w:val="bullet"/>
+      <w:lvlText w:val=""/>
+      <w:lvlJc w:val="left"/>
+      <w:pPr>
+        <w:ind w:left="5760" w:hanging="360"/>
+      </w:pPr>
+      <w:rPr>
+        <w:rFonts w:ascii="Symbol" w:hAnsi="Symbol" w:cs="Symbol" w:hint="default"/>
+      </w:rPr>
+    </w:lvl>
+    <w:lvl w:ilvl="7" w:tplc="04190003">
+      <w:start w:val="1"/>
+      <w:numFmt w:val="bullet"/>
+      <w:lvlText w:val="o"/>
+      <w:lvlJc w:val="left"/>
+      <w:pPr>
+        <w:ind w:left="6480" w:hanging="360"/>
+      </w:pPr>
+      <w:rPr>
+        <w:rFonts w:ascii="Courier New" w:hAnsi="Courier New" w:cs="Courier New" w:hint="default"/>
+      </w:rPr>
+    </w:lvl>
+    <w:lvl w:ilvl="8" w:tplc="04190005">
+      <w:start w:val="1"/>
+      <w:numFmt w:val="bullet"/>
+      <w:lvlText w:val=""/>
+      <w:lvlJc w:val="left"/>
+      <w:pPr>
+        <w:ind w:left="7200" w:hanging="360"/>
+      </w:pPr>
+      <w:rPr>
+        <w:rFonts w:ascii="Wingdings" w:hAnsi="Wingdings" w:cs="Wingdings" w:hint="default"/>
+      </w:rPr>
+    </w:lvl>
+  </w:abstractNum>
+  <w:abstractNum w:abstractNumId="10">
+    <w:nsid w:val="67C3024F"/>
+    <w:multiLevelType w:val="multilevel"/>
+    <w:tmpl w:val="70002EDC"/>
+    <w:lvl w:ilvl="0">
+      <w:start w:val="1"/>
+      <w:numFmt w:val="decimal"/>
+      <w:lvlText w:val="%1"/>
+      <w:lvlJc w:val="left"/>
+      <w:pPr>
+        <w:ind w:left="450" w:hanging="450"/>
+      </w:pPr>
+      <w:rPr>
+        <w:rFonts w:hint="default"/>
+      </w:rPr>
+    </w:lvl>
+    <w:lvl w:ilvl="1">
+      <w:start w:val="1"/>
+      <w:numFmt w:val="decimal"/>
+      <w:lvlText w:val="%1.%2"/>
+      <w:lvlJc w:val="left"/>
+      <w:pPr>
+        <w:ind w:left="450" w:hanging="450"/>
+      </w:pPr>
+      <w:rPr>
+        <w:rFonts w:hint="default"/>
+      </w:rPr>
+    </w:lvl>
+    <w:lvl w:ilvl="2">
+      <w:start w:val="1"/>
+      <w:numFmt w:val="decimal"/>
+      <w:lvlText w:val="%1.%2.%3"/>
+      <w:lvlJc w:val="left"/>
+      <w:pPr>
+        <w:ind w:left="720" w:hanging="720"/>
+      </w:pPr>
+      <w:rPr>
+        <w:rFonts w:hint="default"/>
+      </w:rPr>
+    </w:lvl>
+    <w:lvl w:ilvl="3">
+      <w:start w:val="1"/>
+      <w:numFmt w:val="decimal"/>
+      <w:lvlText w:val="%1.%2.%3.%4"/>
+      <w:lvlJc w:val="left"/>
+      <w:pPr>
+        <w:ind w:left="1080" w:hanging="1080"/>
+      </w:pPr>
+      <w:rPr>
+        <w:rFonts w:hint="default"/>
+      </w:rPr>
+    </w:lvl>
+    <w:lvl w:ilvl="4">
+      <w:start w:val="1"/>
+      <w:numFmt w:val="decimal"/>
+      <w:lvlText w:val="%1.%2.%3.%4.%5"/>
+      <w:lvlJc w:val="left"/>
+      <w:pPr>
+        <w:ind w:left="1080" w:hanging="1080"/>
+      </w:pPr>
+      <w:rPr>
+        <w:rFonts w:hint="default"/>
+      </w:rPr>
+    </w:lvl>
+    <w:lvl w:ilvl="5">
+      <w:start w:val="1"/>
+      <w:numFmt w:val="decimal"/>
+      <w:lvlText w:val="%1.%2.%3.%4.%5.%6"/>
+      <w:lvlJc w:val="left"/>
+      <w:pPr>
+        <w:ind w:left="1440" w:hanging="1440"/>
+      </w:pPr>
+      <w:rPr>
+        <w:rFonts w:hint="default"/>
+      </w:rPr>
+    </w:lvl>
+    <w:lvl w:ilvl="6">
+      <w:start w:val="1"/>
+      <w:numFmt w:val="decimal"/>
+      <w:lvlText w:val="%1.%2.%3.%4.%5.%6.%7"/>
+      <w:lvlJc w:val="left"/>
+      <w:pPr>
+        <w:ind w:left="1440" w:hanging="1440"/>
+      </w:pPr>
+      <w:rPr>
+        <w:rFonts w:hint="default"/>
+      </w:rPr>
+    </w:lvl>
+    <w:lvl w:ilvl="7">
+      <w:start w:val="1"/>
+      <w:numFmt w:val="decimal"/>
+      <w:lvlText w:val="%1.%2.%3.%4.%5.%6.%7.%8"/>
+      <w:lvlJc w:val="left"/>
+      <w:pPr>
+        <w:ind w:left="1800" w:hanging="1800"/>
+      </w:pPr>
+      <w:rPr>
+        <w:rFonts w:hint="default"/>
+      </w:rPr>
+    </w:lvl>
+    <w:lvl w:ilvl="8">
+      <w:start w:val="1"/>
+      <w:numFmt w:val="decimal"/>
+      <w:lvlText w:val="%1.%2.%3.%4.%5.%6.%7.%8.%9"/>
+      <w:lvlJc w:val="left"/>
+      <w:pPr>
+        <w:ind w:left="2160" w:hanging="2160"/>
+      </w:pPr>
+      <w:rPr>
+        <w:rFonts w:hint="default"/>
+      </w:rPr>
+    </w:lvl>
+  </w:abstractNum>
+  <w:abstractNum w:abstractNumId="11">
+    <w:nsid w:val="78844250"/>
+    <w:multiLevelType w:val="hybridMultilevel"/>
+    <w:tmpl w:val="7D5CA6EE"/>
+    <w:lvl w:ilvl="0" w:tplc="04190001">
+      <w:start w:val="1"/>
+      <w:numFmt w:val="bullet"/>
+      <w:lvlText w:val=""/>
+      <w:lvlJc w:val="left"/>
+      <w:pPr>
+        <w:ind w:left="1440" w:hanging="360"/>
+      </w:pPr>
+      <w:rPr>
+        <w:rFonts w:ascii="Symbol" w:hAnsi="Symbol" w:cs="Symbol" w:hint="default"/>
+      </w:rPr>
+    </w:lvl>
+    <w:lvl w:ilvl="1" w:tplc="04190003">
+      <w:start w:val="1"/>
+      <w:numFmt w:val="bullet"/>
+      <w:lvlText w:val="o"/>
+      <w:lvlJc w:val="left"/>
+      <w:pPr>
+        <w:ind w:left="2160" w:hanging="360"/>
+      </w:pPr>
+      <w:rPr>
+        <w:rFonts w:ascii="Courier New" w:hAnsi="Courier New" w:cs="Courier New" w:hint="default"/>
+      </w:rPr>
+    </w:lvl>
+    <w:lvl w:ilvl="2" w:tplc="04190005">
+      <w:start w:val="1"/>
+      <w:numFmt w:val="bullet"/>
+      <w:lvlText w:val=""/>
+      <w:lvlJc w:val="left"/>
+      <w:pPr>
+        <w:ind w:left="2880" w:hanging="360"/>
+      </w:pPr>
+      <w:rPr>
+        <w:rFonts w:ascii="Wingdings" w:hAnsi="Wingdings" w:cs="Wingdings" w:hint="default"/>
+      </w:rPr>
+    </w:lvl>
+    <w:lvl w:ilvl="3" w:tplc="04190001">
+      <w:start w:val="1"/>
+      <w:numFmt w:val="bullet"/>
+      <w:lvlText w:val=""/>
+      <w:lvlJc w:val="left"/>
+      <w:pPr>
+        <w:ind w:left="3600" w:hanging="360"/>
+      </w:pPr>
+      <w:rPr>
+        <w:rFonts w:ascii="Symbol" w:hAnsi="Symbol" w:cs="Symbol" w:hint="default"/>
+      </w:rPr>
+    </w:lvl>
+    <w:lvl w:ilvl="4" w:tplc="04190003">
+      <w:start w:val="1"/>
+      <w:numFmt w:val="bullet"/>
+      <w:lvlText w:val="o"/>
+      <w:lvlJc w:val="left"/>
+      <w:pPr>
+        <w:ind w:left="4320" w:hanging="360"/>
+      </w:pPr>
+      <w:rPr>
+        <w:rFonts w:ascii="Courier New" w:hAnsi="Courier New" w:cs="Courier New" w:hint="default"/>
+      </w:rPr>
+    </w:lvl>
+    <w:lvl w:ilvl="5" w:tplc="04190005">
+      <w:start w:val="1"/>
+      <w:numFmt w:val="bullet"/>
+      <w:lvlText w:val=""/>
+      <w:lvlJc w:val="left"/>
+      <w:pPr>
+        <w:ind w:left="5040" w:hanging="360"/>
+      </w:pPr>
+      <w:rPr>
+        <w:rFonts w:ascii="Wingdings" w:hAnsi="Wingdings" w:cs="Wingdings" w:hint="default"/>
+      </w:rPr>
+    </w:lvl>
+    <w:lvl w:ilvl="6" w:tplc="04190001">
+      <w:start w:val="1"/>
+      <w:numFmt w:val="bullet"/>
+      <w:lvlText w:val=""/>
+      <w:lvlJc w:val="left"/>
+      <w:pPr>
+        <w:ind w:left="5760" w:hanging="360"/>
+      </w:pPr>
+      <w:rPr>
+        <w:rFonts w:ascii="Symbol" w:hAnsi="Symbol" w:cs="Symbol" w:hint="default"/>
+      </w:rPr>
+    </w:lvl>
+    <w:lvl w:ilvl="7" w:tplc="04190003">
+      <w:start w:val="1"/>
+      <w:numFmt w:val="bullet"/>
+      <w:lvlText w:val="o"/>
+      <w:lvlJc w:val="left"/>
+      <w:pPr>
+        <w:ind w:left="6480" w:hanging="360"/>
+      </w:pPr>
+      <w:rPr>
+        <w:rFonts w:ascii="Courier New" w:hAnsi="Courier New" w:cs="Courier New" w:hint="default"/>
+      </w:rPr>
+    </w:lvl>
+    <w:lvl w:ilvl="8" w:tplc="04190005">
+      <w:start w:val="1"/>
+      <w:numFmt w:val="bullet"/>
+      <w:lvlText w:val=""/>
+      <w:lvlJc w:val="left"/>
+      <w:pPr>
+        <w:ind w:left="7200" w:hanging="360"/>
+      </w:pPr>
+      <w:rPr>
+        <w:rFonts w:ascii="Wingdings" w:hAnsi="Wingdings" w:cs="Wingdings" w:hint="default"/>
+      </w:rPr>
+    </w:lvl>
+  </w:abstractNum>
   <w:num w:numId="1">
+    <w:abstractNumId w:val="5"/>
+  </w:num>
+  <w:num w:numId="2">
+    <w:abstractNumId w:val="10"/>
+  </w:num>
+  <w:num w:numId="3">
+    <w:abstractNumId w:val="6"/>
+  </w:num>
+  <w:num w:numId="4">
+    <w:abstractNumId w:val="2"/>
+  </w:num>
+  <w:num w:numId="5">
+    <w:abstractNumId w:val="7"/>
+  </w:num>
+  <w:num w:numId="6">
+    <w:abstractNumId w:val="8"/>
+  </w:num>
+  <w:num w:numId="7">
+    <w:abstractNumId w:val="3"/>
+  </w:num>
+  <w:num w:numId="8">
+    <w:abstractNumId w:val="4"/>
+  </w:num>
+  <w:num w:numId="9">
+    <w:abstractNumId w:val="1"/>
+  </w:num>
+  <w:num w:numId="10">
     <w:abstractNumId w:val="0"/>
+  </w:num>
+  <w:num w:numId="11">
+    <w:abstractNumId w:val="11"/>
+  </w:num>
+  <w:num w:numId="12">
+    <w:abstractNumId w:val="9"/>
   </w:num>
 </w:numbering>
 </file>
@@ -1572,7 +3705,7 @@
     <w:link w:val="a4"/>
     <w:autoRedefine/>
     <w:qFormat/>
-    <w:rsid w:val="00FF5901"/>
+    <w:rsid w:val="00812E7F"/>
     <w:pPr>
       <w:spacing w:line="360" w:lineRule="auto"/>
       <w:ind w:left="17"/>
@@ -1581,8 +3714,9 @@
     <w:rPr>
       <w:rFonts w:ascii="Times New Roman" w:hAnsi="Times New Roman" w:cs="Times New Roman"/>
       <w:b/>
-      <w:sz w:val="32"/>
+      <w:sz w:val="28"/>
       <w:szCs w:val="28"/>
+      <w:lang w:val="ru-RU"/>
     </w:rPr>
   </w:style>
   <w:style w:type="paragraph" w:customStyle="1" w:styleId="a5">
@@ -1604,12 +3738,13 @@
     <w:name w:val="Заголовок Диплом Знак"/>
     <w:basedOn w:val="a0"/>
     <w:link w:val="a3"/>
-    <w:rsid w:val="00FF5901"/>
+    <w:rsid w:val="00812E7F"/>
     <w:rPr>
       <w:rFonts w:ascii="Times New Roman" w:hAnsi="Times New Roman" w:cs="Times New Roman"/>
       <w:b/>
-      <w:sz w:val="32"/>
+      <w:sz w:val="28"/>
       <w:szCs w:val="28"/>
+      <w:lang w:val="ru-RU"/>
     </w:rPr>
   </w:style>
   <w:style w:type="character" w:customStyle="1" w:styleId="a6">
@@ -1622,6 +3757,61 @@
       <w:sz w:val="28"/>
       <w:lang w:val="ru-RU"/>
     </w:rPr>
+  </w:style>
+  <w:style w:type="paragraph" w:styleId="a7">
+    <w:name w:val="header"/>
+    <w:basedOn w:val="a"/>
+    <w:link w:val="a8"/>
+    <w:uiPriority w:val="99"/>
+    <w:unhideWhenUsed/>
+    <w:rsid w:val="00276BA4"/>
+    <w:pPr>
+      <w:tabs>
+        <w:tab w:val="center" w:pos="4680"/>
+        <w:tab w:val="right" w:pos="9360"/>
+      </w:tabs>
+      <w:spacing w:after="0" w:line="240" w:lineRule="auto"/>
+    </w:pPr>
+  </w:style>
+  <w:style w:type="character" w:customStyle="1" w:styleId="a8">
+    <w:name w:val="Верхний колонтитул Знак"/>
+    <w:basedOn w:val="a0"/>
+    <w:link w:val="a7"/>
+    <w:uiPriority w:val="99"/>
+    <w:rsid w:val="00276BA4"/>
+  </w:style>
+  <w:style w:type="paragraph" w:styleId="a9">
+    <w:name w:val="footer"/>
+    <w:basedOn w:val="a"/>
+    <w:link w:val="aa"/>
+    <w:uiPriority w:val="99"/>
+    <w:unhideWhenUsed/>
+    <w:rsid w:val="00276BA4"/>
+    <w:pPr>
+      <w:tabs>
+        <w:tab w:val="center" w:pos="4680"/>
+        <w:tab w:val="right" w:pos="9360"/>
+      </w:tabs>
+      <w:spacing w:after="0" w:line="240" w:lineRule="auto"/>
+    </w:pPr>
+  </w:style>
+  <w:style w:type="character" w:customStyle="1" w:styleId="aa">
+    <w:name w:val="Нижний колонтитул Знак"/>
+    <w:basedOn w:val="a0"/>
+    <w:link w:val="a9"/>
+    <w:uiPriority w:val="99"/>
+    <w:rsid w:val="00276BA4"/>
+  </w:style>
+  <w:style w:type="paragraph" w:styleId="ab">
+    <w:name w:val="List Paragraph"/>
+    <w:basedOn w:val="a"/>
+    <w:uiPriority w:val="34"/>
+    <w:qFormat/>
+    <w:rsid w:val="00644ACD"/>
+    <w:pPr>
+      <w:ind w:left="720"/>
+      <w:contextualSpacing/>
+    </w:pPr>
   </w:style>
 </w:styles>
 </file>

</xml_diff>

<commit_message>
feat(docs): add db model description, update uml diagram, add chapter 3 part 1, init part 2
</commit_message>
<xml_diff>
--- a/documentation/Диплом Деменович А.Ю .docx
+++ b/documentation/Диплом Деменович А.Ю .docx
@@ -5,6 +5,10 @@
     <w:sdt>
       <w:sdtPr>
         <w:rPr>
+          <w:rFonts w:asciiTheme="minorHAnsi" w:eastAsiaTheme="minorHAnsi" w:hAnsiTheme="minorHAnsi" w:cstheme="minorBidi"/>
+          <w:color w:val="auto"/>
+          <w:sz w:val="22"/>
+          <w:szCs w:val="22"/>
           <w:lang w:val="ru-RU"/>
         </w:rPr>
         <w:id w:val="-427192956"/>
@@ -15,12 +19,8 @@
       </w:sdtPr>
       <w:sdtEndPr>
         <w:rPr>
-          <w:rFonts w:asciiTheme="minorHAnsi" w:eastAsiaTheme="minorHAnsi" w:hAnsiTheme="minorHAnsi" w:cstheme="minorBidi"/>
           <w:b/>
           <w:bCs/>
-          <w:color w:val="auto"/>
-          <w:sz w:val="22"/>
-          <w:szCs w:val="22"/>
         </w:rPr>
       </w:sdtEndPr>
       <w:sdtContent>
@@ -32,10 +32,16 @@
             <w:rPr>
               <w:lang w:val="ru-RU"/>
             </w:rPr>
-            <w:t>Оглавление</w:t>
+            <w:t>О</w:t>
           </w:r>
           <w:bookmarkStart w:id="0" w:name="_GoBack"/>
           <w:bookmarkEnd w:id="0"/>
+          <w:r>
+            <w:rPr>
+              <w:lang w:val="ru-RU"/>
+            </w:rPr>
+            <w:t>главление</w:t>
+          </w:r>
         </w:p>
         <w:p>
           <w:pPr>
@@ -57,7 +63,7 @@
           <w:r>
             <w:fldChar w:fldCharType="separate"/>
           </w:r>
-          <w:hyperlink w:anchor="_Toc483436250" w:history="1">
+          <w:hyperlink w:anchor="_Toc483523856" w:history="1">
             <w:r>
               <w:rPr>
                 <w:rStyle w:val="ae"/>
@@ -84,7 +90,7 @@
                 <w:noProof/>
                 <w:webHidden/>
               </w:rPr>
-              <w:instrText xml:space="preserve"> PAGEREF _Toc483436250 \h </w:instrText>
+              <w:instrText xml:space="preserve"> PAGEREF _Toc483523856 \h </w:instrText>
             </w:r>
             <w:r>
               <w:rPr>
@@ -104,7 +110,7 @@
                 <w:noProof/>
                 <w:webHidden/>
               </w:rPr>
-              <w:t>4</w:t>
+              <w:t>3</w:t>
             </w:r>
             <w:r>
               <w:rPr>
@@ -126,7 +132,7 @@
               <w:noProof/>
             </w:rPr>
           </w:pPr>
-          <w:hyperlink w:anchor="_Toc483436251" w:history="1">
+          <w:hyperlink w:anchor="_Toc483523857" w:history="1">
             <w:r>
               <w:rPr>
                 <w:rStyle w:val="ae"/>
@@ -153,7 +159,7 @@
                 <w:noProof/>
                 <w:webHidden/>
               </w:rPr>
-              <w:instrText xml:space="preserve"> PAGEREF _Toc483436251 \h </w:instrText>
+              <w:instrText xml:space="preserve"> PAGEREF _Toc483523857 \h </w:instrText>
             </w:r>
             <w:r>
               <w:rPr>
@@ -173,7 +179,7 @@
                 <w:noProof/>
                 <w:webHidden/>
               </w:rPr>
-              <w:t>6</w:t>
+              <w:t>5</w:t>
             </w:r>
             <w:r>
               <w:rPr>
@@ -195,7 +201,7 @@
               <w:noProof/>
             </w:rPr>
           </w:pPr>
-          <w:hyperlink w:anchor="_Toc483436252" w:history="1">
+          <w:hyperlink w:anchor="_Toc483523858" w:history="1">
             <w:r>
               <w:rPr>
                 <w:rStyle w:val="ae"/>
@@ -222,7 +228,7 @@
                 <w:noProof/>
                 <w:webHidden/>
               </w:rPr>
-              <w:instrText xml:space="preserve"> PAGEREF _Toc483436252 \h </w:instrText>
+              <w:instrText xml:space="preserve"> PAGEREF _Toc483523858 \h </w:instrText>
             </w:r>
             <w:r>
               <w:rPr>
@@ -242,7 +248,7 @@
                 <w:noProof/>
                 <w:webHidden/>
               </w:rPr>
-              <w:t>7</w:t>
+              <w:t>6</w:t>
             </w:r>
             <w:r>
               <w:rPr>
@@ -264,7 +270,7 @@
               <w:noProof/>
             </w:rPr>
           </w:pPr>
-          <w:hyperlink w:anchor="_Toc483436253" w:history="1">
+          <w:hyperlink w:anchor="_Toc483523859" w:history="1">
             <w:r>
               <w:rPr>
                 <w:rStyle w:val="ae"/>
@@ -291,7 +297,7 @@
                 <w:noProof/>
                 <w:webHidden/>
               </w:rPr>
-              <w:instrText xml:space="preserve"> PAGEREF _Toc483436253 \h </w:instrText>
+              <w:instrText xml:space="preserve"> PAGEREF _Toc483523859 \h </w:instrText>
             </w:r>
             <w:r>
               <w:rPr>
@@ -311,7 +317,7 @@
                 <w:noProof/>
                 <w:webHidden/>
               </w:rPr>
-              <w:t>9</w:t>
+              <w:t>8</w:t>
             </w:r>
             <w:r>
               <w:rPr>
@@ -333,7 +339,7 @@
               <w:noProof/>
             </w:rPr>
           </w:pPr>
-          <w:hyperlink w:anchor="_Toc483436254" w:history="1">
+          <w:hyperlink w:anchor="_Toc483523860" w:history="1">
             <w:r>
               <w:rPr>
                 <w:rStyle w:val="ae"/>
@@ -360,7 +366,7 @@
                 <w:noProof/>
                 <w:webHidden/>
               </w:rPr>
-              <w:instrText xml:space="preserve"> PAGEREF _Toc483436254 \h </w:instrText>
+              <w:instrText xml:space="preserve"> PAGEREF _Toc483523860 \h </w:instrText>
             </w:r>
             <w:r>
               <w:rPr>
@@ -380,7 +386,7 @@
                 <w:noProof/>
                 <w:webHidden/>
               </w:rPr>
-              <w:t>9</w:t>
+              <w:t>8</w:t>
             </w:r>
             <w:r>
               <w:rPr>
@@ -402,7 +408,7 @@
               <w:noProof/>
             </w:rPr>
           </w:pPr>
-          <w:hyperlink w:anchor="_Toc483436255" w:history="1">
+          <w:hyperlink w:anchor="_Toc483523861" w:history="1">
             <w:r>
               <w:rPr>
                 <w:rStyle w:val="ae"/>
@@ -429,7 +435,7 @@
                 <w:noProof/>
                 <w:webHidden/>
               </w:rPr>
-              <w:instrText xml:space="preserve"> PAGEREF _Toc483436255 \h </w:instrText>
+              <w:instrText xml:space="preserve"> PAGEREF _Toc483523861 \h </w:instrText>
             </w:r>
             <w:r>
               <w:rPr>
@@ -449,7 +455,7 @@
                 <w:noProof/>
                 <w:webHidden/>
               </w:rPr>
-              <w:t>9</w:t>
+              <w:t>8</w:t>
             </w:r>
             <w:r>
               <w:rPr>
@@ -471,7 +477,7 @@
               <w:noProof/>
             </w:rPr>
           </w:pPr>
-          <w:hyperlink w:anchor="_Toc483436256" w:history="1">
+          <w:hyperlink w:anchor="_Toc483523862" w:history="1">
             <w:r>
               <w:rPr>
                 <w:rStyle w:val="ae"/>
@@ -498,7 +504,7 @@
                 <w:noProof/>
                 <w:webHidden/>
               </w:rPr>
-              <w:instrText xml:space="preserve"> PAGEREF _Toc483436256 \h </w:instrText>
+              <w:instrText xml:space="preserve"> PAGEREF _Toc483523862 \h </w:instrText>
             </w:r>
             <w:r>
               <w:rPr>
@@ -518,7 +524,7 @@
                 <w:noProof/>
                 <w:webHidden/>
               </w:rPr>
-              <w:t>9</w:t>
+              <w:t>8</w:t>
             </w:r>
             <w:r>
               <w:rPr>
@@ -540,7 +546,7 @@
               <w:noProof/>
             </w:rPr>
           </w:pPr>
-          <w:hyperlink w:anchor="_Toc483436257" w:history="1">
+          <w:hyperlink w:anchor="_Toc483523863" w:history="1">
             <w:r>
               <w:rPr>
                 <w:rStyle w:val="ae"/>
@@ -567,7 +573,7 @@
                 <w:noProof/>
                 <w:webHidden/>
               </w:rPr>
-              <w:instrText xml:space="preserve"> PAGEREF _Toc483436257 \h </w:instrText>
+              <w:instrText xml:space="preserve"> PAGEREF _Toc483523863 \h </w:instrText>
             </w:r>
             <w:r>
               <w:rPr>
@@ -587,7 +593,7 @@
                 <w:noProof/>
                 <w:webHidden/>
               </w:rPr>
-              <w:t>10</w:t>
+              <w:t>9</w:t>
             </w:r>
             <w:r>
               <w:rPr>
@@ -609,7 +615,7 @@
               <w:noProof/>
             </w:rPr>
           </w:pPr>
-          <w:hyperlink w:anchor="_Toc483436258" w:history="1">
+          <w:hyperlink w:anchor="_Toc483523864" w:history="1">
             <w:r>
               <w:rPr>
                 <w:rStyle w:val="ae"/>
@@ -636,7 +642,7 @@
                 <w:noProof/>
                 <w:webHidden/>
               </w:rPr>
-              <w:instrText xml:space="preserve"> PAGEREF _Toc483436258 \h </w:instrText>
+              <w:instrText xml:space="preserve"> PAGEREF _Toc483523864 \h </w:instrText>
             </w:r>
             <w:r>
               <w:rPr>
@@ -656,7 +662,7 @@
                 <w:noProof/>
                 <w:webHidden/>
               </w:rPr>
-              <w:t>10</w:t>
+              <w:t>9</w:t>
             </w:r>
             <w:r>
               <w:rPr>
@@ -678,7 +684,7 @@
               <w:noProof/>
             </w:rPr>
           </w:pPr>
-          <w:hyperlink w:anchor="_Toc483436259" w:history="1">
+          <w:hyperlink w:anchor="_Toc483523865" w:history="1">
             <w:r>
               <w:rPr>
                 <w:rStyle w:val="ae"/>
@@ -705,7 +711,7 @@
                 <w:noProof/>
                 <w:webHidden/>
               </w:rPr>
-              <w:instrText xml:space="preserve"> PAGEREF _Toc483436259 \h </w:instrText>
+              <w:instrText xml:space="preserve"> PAGEREF _Toc483523865 \h </w:instrText>
             </w:r>
             <w:r>
               <w:rPr>
@@ -725,7 +731,7 @@
                 <w:noProof/>
                 <w:webHidden/>
               </w:rPr>
-              <w:t>11</w:t>
+              <w:t>10</w:t>
             </w:r>
             <w:r>
               <w:rPr>
@@ -747,7 +753,7 @@
               <w:noProof/>
             </w:rPr>
           </w:pPr>
-          <w:hyperlink w:anchor="_Toc483436260" w:history="1">
+          <w:hyperlink w:anchor="_Toc483523866" w:history="1">
             <w:r>
               <w:rPr>
                 <w:rStyle w:val="ae"/>
@@ -774,7 +780,7 @@
                 <w:noProof/>
                 <w:webHidden/>
               </w:rPr>
-              <w:instrText xml:space="preserve"> PAGEREF _Toc483436260 \h </w:instrText>
+              <w:instrText xml:space="preserve"> PAGEREF _Toc483523866 \h </w:instrText>
             </w:r>
             <w:r>
               <w:rPr>
@@ -794,7 +800,7 @@
                 <w:noProof/>
                 <w:webHidden/>
               </w:rPr>
-              <w:t>12</w:t>
+              <w:t>11</w:t>
             </w:r>
             <w:r>
               <w:rPr>
@@ -816,7 +822,7 @@
               <w:noProof/>
             </w:rPr>
           </w:pPr>
-          <w:hyperlink w:anchor="_Toc483436261" w:history="1">
+          <w:hyperlink w:anchor="_Toc483523867" w:history="1">
             <w:r>
               <w:rPr>
                 <w:rStyle w:val="ae"/>
@@ -843,7 +849,7 @@
                 <w:noProof/>
                 <w:webHidden/>
               </w:rPr>
-              <w:instrText xml:space="preserve"> PAGEREF _Toc483436261 \h </w:instrText>
+              <w:instrText xml:space="preserve"> PAGEREF _Toc483523867 \h </w:instrText>
             </w:r>
             <w:r>
               <w:rPr>
@@ -863,7 +869,7 @@
                 <w:noProof/>
                 <w:webHidden/>
               </w:rPr>
-              <w:t>12</w:t>
+              <w:t>11</w:t>
             </w:r>
             <w:r>
               <w:rPr>
@@ -885,7 +891,7 @@
               <w:noProof/>
             </w:rPr>
           </w:pPr>
-          <w:hyperlink w:anchor="_Toc483436262" w:history="1">
+          <w:hyperlink w:anchor="_Toc483523868" w:history="1">
             <w:r>
               <w:rPr>
                 <w:rStyle w:val="ae"/>
@@ -912,7 +918,7 @@
                 <w:noProof/>
                 <w:webHidden/>
               </w:rPr>
-              <w:instrText xml:space="preserve"> PAGEREF _Toc483436262 \h </w:instrText>
+              <w:instrText xml:space="preserve"> PAGEREF _Toc483523868 \h </w:instrText>
             </w:r>
             <w:r>
               <w:rPr>
@@ -932,7 +938,7 @@
                 <w:noProof/>
                 <w:webHidden/>
               </w:rPr>
-              <w:t>12</w:t>
+              <w:t>11</w:t>
             </w:r>
             <w:r>
               <w:rPr>
@@ -954,7 +960,7 @@
               <w:noProof/>
             </w:rPr>
           </w:pPr>
-          <w:hyperlink w:anchor="_Toc483436263" w:history="1">
+          <w:hyperlink w:anchor="_Toc483523869" w:history="1">
             <w:r>
               <w:rPr>
                 <w:rStyle w:val="ae"/>
@@ -981,7 +987,7 @@
                 <w:noProof/>
                 <w:webHidden/>
               </w:rPr>
-              <w:instrText xml:space="preserve"> PAGEREF _Toc483436263 \h </w:instrText>
+              <w:instrText xml:space="preserve"> PAGEREF _Toc483523869 \h </w:instrText>
             </w:r>
             <w:r>
               <w:rPr>
@@ -1001,7 +1007,7 @@
                 <w:noProof/>
                 <w:webHidden/>
               </w:rPr>
-              <w:t>12</w:t>
+              <w:t>11</w:t>
             </w:r>
             <w:r>
               <w:rPr>
@@ -1023,7 +1029,7 @@
               <w:noProof/>
             </w:rPr>
           </w:pPr>
-          <w:hyperlink w:anchor="_Toc483436264" w:history="1">
+          <w:hyperlink w:anchor="_Toc483523870" w:history="1">
             <w:r>
               <w:rPr>
                 <w:rStyle w:val="ae"/>
@@ -1050,7 +1056,7 @@
                 <w:noProof/>
                 <w:webHidden/>
               </w:rPr>
-              <w:instrText xml:space="preserve"> PAGEREF _Toc483436264 \h </w:instrText>
+              <w:instrText xml:space="preserve"> PAGEREF _Toc483523870 \h </w:instrText>
             </w:r>
             <w:r>
               <w:rPr>
@@ -1070,7 +1076,7 @@
                 <w:noProof/>
                 <w:webHidden/>
               </w:rPr>
-              <w:t>13</w:t>
+              <w:t>12</w:t>
             </w:r>
             <w:r>
               <w:rPr>
@@ -1092,7 +1098,7 @@
               <w:noProof/>
             </w:rPr>
           </w:pPr>
-          <w:hyperlink w:anchor="_Toc483436265" w:history="1">
+          <w:hyperlink w:anchor="_Toc483523871" w:history="1">
             <w:r>
               <w:rPr>
                 <w:rStyle w:val="ae"/>
@@ -1119,7 +1125,7 @@
                 <w:noProof/>
                 <w:webHidden/>
               </w:rPr>
-              <w:instrText xml:space="preserve"> PAGEREF _Toc483436265 \h </w:instrText>
+              <w:instrText xml:space="preserve"> PAGEREF _Toc483523871 \h </w:instrText>
             </w:r>
             <w:r>
               <w:rPr>
@@ -1139,7 +1145,7 @@
                 <w:noProof/>
                 <w:webHidden/>
               </w:rPr>
-              <w:t>13</w:t>
+              <w:t>12</w:t>
             </w:r>
             <w:r>
               <w:rPr>
@@ -1161,7 +1167,7 @@
               <w:noProof/>
             </w:rPr>
           </w:pPr>
-          <w:hyperlink w:anchor="_Toc483436266" w:history="1">
+          <w:hyperlink w:anchor="_Toc483523872" w:history="1">
             <w:r>
               <w:rPr>
                 <w:rStyle w:val="ae"/>
@@ -1188,7 +1194,7 @@
                 <w:noProof/>
                 <w:webHidden/>
               </w:rPr>
-              <w:instrText xml:space="preserve"> PAGEREF _Toc483436266 \h </w:instrText>
+              <w:instrText xml:space="preserve"> PAGEREF _Toc483523872 \h </w:instrText>
             </w:r>
             <w:r>
               <w:rPr>
@@ -1208,7 +1214,7 @@
                 <w:noProof/>
                 <w:webHidden/>
               </w:rPr>
-              <w:t>16</w:t>
+              <w:t>15</w:t>
             </w:r>
             <w:r>
               <w:rPr>
@@ -1230,7 +1236,7 @@
               <w:noProof/>
             </w:rPr>
           </w:pPr>
-          <w:hyperlink w:anchor="_Toc483436267" w:history="1">
+          <w:hyperlink w:anchor="_Toc483523873" w:history="1">
             <w:r>
               <w:rPr>
                 <w:rStyle w:val="ae"/>
@@ -1257,7 +1263,7 @@
                 <w:noProof/>
                 <w:webHidden/>
               </w:rPr>
-              <w:instrText xml:space="preserve"> PAGEREF _Toc483436267 \h </w:instrText>
+              <w:instrText xml:space="preserve"> PAGEREF _Toc483523873 \h </w:instrText>
             </w:r>
             <w:r>
               <w:rPr>
@@ -1277,7 +1283,7 @@
                 <w:noProof/>
                 <w:webHidden/>
               </w:rPr>
-              <w:t>16</w:t>
+              <w:t>15</w:t>
             </w:r>
             <w:r>
               <w:rPr>
@@ -1299,7 +1305,7 @@
               <w:noProof/>
             </w:rPr>
           </w:pPr>
-          <w:hyperlink w:anchor="_Toc483436268" w:history="1">
+          <w:hyperlink w:anchor="_Toc483523874" w:history="1">
             <w:r>
               <w:rPr>
                 <w:rStyle w:val="ae"/>
@@ -1326,7 +1332,7 @@
                 <w:noProof/>
                 <w:webHidden/>
               </w:rPr>
-              <w:instrText xml:space="preserve"> PAGEREF _Toc483436268 \h </w:instrText>
+              <w:instrText xml:space="preserve"> PAGEREF _Toc483523874 \h </w:instrText>
             </w:r>
             <w:r>
               <w:rPr>
@@ -1346,7 +1352,7 @@
                 <w:noProof/>
                 <w:webHidden/>
               </w:rPr>
-              <w:t>17</w:t>
+              <w:t>16</w:t>
             </w:r>
             <w:r>
               <w:rPr>
@@ -1368,7 +1374,7 @@
               <w:noProof/>
             </w:rPr>
           </w:pPr>
-          <w:hyperlink w:anchor="_Toc483436269" w:history="1">
+          <w:hyperlink w:anchor="_Toc483523875" w:history="1">
             <w:r>
               <w:rPr>
                 <w:rStyle w:val="ae"/>
@@ -1395,7 +1401,7 @@
                 <w:noProof/>
                 <w:webHidden/>
               </w:rPr>
-              <w:instrText xml:space="preserve"> PAGEREF _Toc483436269 \h </w:instrText>
+              <w:instrText xml:space="preserve"> PAGEREF _Toc483523875 \h </w:instrText>
             </w:r>
             <w:r>
               <w:rPr>
@@ -1415,7 +1421,7 @@
                 <w:noProof/>
                 <w:webHidden/>
               </w:rPr>
-              <w:t>17</w:t>
+              <w:t>16</w:t>
             </w:r>
             <w:r>
               <w:rPr>
@@ -1437,7 +1443,7 @@
               <w:noProof/>
             </w:rPr>
           </w:pPr>
-          <w:hyperlink w:anchor="_Toc483436270" w:history="1">
+          <w:hyperlink w:anchor="_Toc483523876" w:history="1">
             <w:r>
               <w:rPr>
                 <w:rStyle w:val="ae"/>
@@ -1464,7 +1470,7 @@
                 <w:noProof/>
                 <w:webHidden/>
               </w:rPr>
-              <w:instrText xml:space="preserve"> PAGEREF _Toc483436270 \h </w:instrText>
+              <w:instrText xml:space="preserve"> PAGEREF _Toc483523876 \h </w:instrText>
             </w:r>
             <w:r>
               <w:rPr>
@@ -1484,7 +1490,7 @@
                 <w:noProof/>
                 <w:webHidden/>
               </w:rPr>
-              <w:t>17</w:t>
+              <w:t>16</w:t>
             </w:r>
             <w:r>
               <w:rPr>
@@ -1506,7 +1512,7 @@
               <w:noProof/>
             </w:rPr>
           </w:pPr>
-          <w:hyperlink w:anchor="_Toc483436271" w:history="1">
+          <w:hyperlink w:anchor="_Toc483523877" w:history="1">
             <w:r>
               <w:rPr>
                 <w:rStyle w:val="ae"/>
@@ -1533,7 +1539,7 @@
                 <w:noProof/>
                 <w:webHidden/>
               </w:rPr>
-              <w:instrText xml:space="preserve"> PAGEREF _Toc483436271 \h </w:instrText>
+              <w:instrText xml:space="preserve"> PAGEREF _Toc483523877 \h </w:instrText>
             </w:r>
             <w:r>
               <w:rPr>
@@ -1553,7 +1559,7 @@
                 <w:noProof/>
                 <w:webHidden/>
               </w:rPr>
-              <w:t>20</w:t>
+              <w:t>19</w:t>
             </w:r>
             <w:r>
               <w:rPr>
@@ -1575,7 +1581,7 @@
               <w:noProof/>
             </w:rPr>
           </w:pPr>
-          <w:hyperlink w:anchor="_Toc483436272" w:history="1">
+          <w:hyperlink w:anchor="_Toc483523878" w:history="1">
             <w:r>
               <w:rPr>
                 <w:rStyle w:val="ae"/>
@@ -1602,7 +1608,7 @@
                 <w:noProof/>
                 <w:webHidden/>
               </w:rPr>
-              <w:instrText xml:space="preserve"> PAGEREF _Toc483436272 \h </w:instrText>
+              <w:instrText xml:space="preserve"> PAGEREF _Toc483523878 \h </w:instrText>
             </w:r>
             <w:r>
               <w:rPr>
@@ -1644,7 +1650,7 @@
               <w:noProof/>
             </w:rPr>
           </w:pPr>
-          <w:hyperlink w:anchor="_Toc483436273" w:history="1">
+          <w:hyperlink w:anchor="_Toc483523879" w:history="1">
             <w:r>
               <w:rPr>
                 <w:rStyle w:val="ae"/>
@@ -1671,7 +1677,7 @@
                 <w:noProof/>
                 <w:webHidden/>
               </w:rPr>
-              <w:instrText xml:space="preserve"> PAGEREF _Toc483436273 \h </w:instrText>
+              <w:instrText xml:space="preserve"> PAGEREF _Toc483523879 \h </w:instrText>
             </w:r>
             <w:r>
               <w:rPr>
@@ -1691,7 +1697,7 @@
                 <w:noProof/>
                 <w:webHidden/>
               </w:rPr>
-              <w:t>23</w:t>
+              <w:t>22</w:t>
             </w:r>
             <w:r>
               <w:rPr>
@@ -1713,7 +1719,7 @@
               <w:noProof/>
             </w:rPr>
           </w:pPr>
-          <w:hyperlink w:anchor="_Toc483436274" w:history="1">
+          <w:hyperlink w:anchor="_Toc483523880" w:history="1">
             <w:r>
               <w:rPr>
                 <w:rStyle w:val="ae"/>
@@ -1740,7 +1746,7 @@
                 <w:noProof/>
                 <w:webHidden/>
               </w:rPr>
-              <w:instrText xml:space="preserve"> PAGEREF _Toc483436274 \h </w:instrText>
+              <w:instrText xml:space="preserve"> PAGEREF _Toc483523880 \h </w:instrText>
             </w:r>
             <w:r>
               <w:rPr>
@@ -1760,7 +1766,7 @@
                 <w:noProof/>
                 <w:webHidden/>
               </w:rPr>
-              <w:t>24</w:t>
+              <w:t>23</w:t>
             </w:r>
             <w:r>
               <w:rPr>
@@ -1782,7 +1788,7 @@
               <w:noProof/>
             </w:rPr>
           </w:pPr>
-          <w:hyperlink w:anchor="_Toc483436275" w:history="1">
+          <w:hyperlink w:anchor="_Toc483523881" w:history="1">
             <w:r>
               <w:rPr>
                 <w:rStyle w:val="ae"/>
@@ -1809,7 +1815,7 @@
                 <w:noProof/>
                 <w:webHidden/>
               </w:rPr>
-              <w:instrText xml:space="preserve"> PAGEREF _Toc483436275 \h </w:instrText>
+              <w:instrText xml:space="preserve"> PAGEREF _Toc483523881 \h </w:instrText>
             </w:r>
             <w:r>
               <w:rPr>
@@ -1829,7 +1835,7 @@
                 <w:noProof/>
                 <w:webHidden/>
               </w:rPr>
-              <w:t>24</w:t>
+              <w:t>23</w:t>
             </w:r>
             <w:r>
               <w:rPr>
@@ -1851,7 +1857,7 @@
               <w:noProof/>
             </w:rPr>
           </w:pPr>
-          <w:hyperlink w:anchor="_Toc483436276" w:history="1">
+          <w:hyperlink w:anchor="_Toc483523882" w:history="1">
             <w:r>
               <w:rPr>
                 <w:rStyle w:val="ae"/>
@@ -1878,7 +1884,76 @@
                 <w:noProof/>
                 <w:webHidden/>
               </w:rPr>
-              <w:instrText xml:space="preserve"> PAGEREF _Toc483436276 \h </w:instrText>
+              <w:instrText xml:space="preserve"> PAGEREF _Toc483523882 \h </w:instrText>
+            </w:r>
+            <w:r>
+              <w:rPr>
+                <w:noProof/>
+                <w:webHidden/>
+              </w:rPr>
+            </w:r>
+            <w:r>
+              <w:rPr>
+                <w:noProof/>
+                <w:webHidden/>
+              </w:rPr>
+              <w:fldChar w:fldCharType="separate"/>
+            </w:r>
+            <w:r>
+              <w:rPr>
+                <w:noProof/>
+                <w:webHidden/>
+              </w:rPr>
+              <w:t>23</w:t>
+            </w:r>
+            <w:r>
+              <w:rPr>
+                <w:noProof/>
+                <w:webHidden/>
+              </w:rPr>
+              <w:fldChar w:fldCharType="end"/>
+            </w:r>
+          </w:hyperlink>
+        </w:p>
+        <w:p>
+          <w:pPr>
+            <w:pStyle w:val="11"/>
+            <w:tabs>
+              <w:tab w:val="right" w:leader="dot" w:pos="9395"/>
+            </w:tabs>
+            <w:rPr>
+              <w:rFonts w:eastAsiaTheme="minorEastAsia"/>
+              <w:noProof/>
+            </w:rPr>
+          </w:pPr>
+          <w:hyperlink w:anchor="_Toc483523883" w:history="1">
+            <w:r>
+              <w:rPr>
+                <w:rStyle w:val="ae"/>
+                <w:noProof/>
+              </w:rPr>
+              <w:t>3.2 Использование паттерна Repository и Fluent Api для реализации DAL</w:t>
+            </w:r>
+            <w:r>
+              <w:rPr>
+                <w:noProof/>
+                <w:webHidden/>
+              </w:rPr>
+              <w:tab/>
+            </w:r>
+            <w:r>
+              <w:rPr>
+                <w:noProof/>
+                <w:webHidden/>
+              </w:rPr>
+              <w:fldChar w:fldCharType="begin"/>
+            </w:r>
+            <w:r>
+              <w:rPr>
+                <w:noProof/>
+                <w:webHidden/>
+              </w:rPr>
+              <w:instrText xml:space="preserve"> PAGEREF _Toc483523883 \h </w:instrText>
             </w:r>
             <w:r>
               <w:rPr>
@@ -1942,7 +2017,7 @@
       <w:pPr>
         <w:pStyle w:val="a3"/>
       </w:pPr>
-      <w:bookmarkStart w:id="1" w:name="_Toc483436250"/>
+      <w:bookmarkStart w:id="1" w:name="_Toc483523856"/>
       <w:r>
         <w:lastRenderedPageBreak/>
         <w:t>РЕЗЮМЕ</w:t>
@@ -2396,7 +2471,7 @@
       </w:pPr>
       <w:bookmarkStart w:id="2" w:name="_Toc325586350"/>
       <w:bookmarkStart w:id="3" w:name="_Toc388991652"/>
-      <w:bookmarkStart w:id="4" w:name="_Toc483436251"/>
+      <w:bookmarkStart w:id="4" w:name="_Toc483523857"/>
       <w:r>
         <w:lastRenderedPageBreak/>
         <w:t>ПЕРЕЧЕНЬ СОКРАЩЕНИЙ, УСЛОВНЫХ ОБОЗНАЧЕНИЙ, СИМВОЛОВ, ЕДИНИЦ И ТЕРМИНОВ</w:t>
@@ -2706,7 +2781,7 @@
       <w:pPr>
         <w:pStyle w:val="a3"/>
       </w:pPr>
-      <w:bookmarkStart w:id="5" w:name="_Toc483436252"/>
+      <w:bookmarkStart w:id="5" w:name="_Toc483523858"/>
       <w:r>
         <w:t>ВВЕДЕНИЕ</w:t>
       </w:r>
@@ -2903,7 +2978,7 @@
       <w:pPr>
         <w:pStyle w:val="a3"/>
       </w:pPr>
-      <w:bookmarkStart w:id="6" w:name="_Toc483436253"/>
+      <w:bookmarkStart w:id="6" w:name="_Toc483523859"/>
       <w:r>
         <w:lastRenderedPageBreak/>
         <w:t>ГЛАВА 1</w:t>
@@ -2914,7 +2989,7 @@
       <w:pPr>
         <w:pStyle w:val="a3"/>
       </w:pPr>
-      <w:bookmarkStart w:id="7" w:name="_Toc483436254"/>
+      <w:bookmarkStart w:id="7" w:name="_Toc483523860"/>
       <w:r>
         <w:t>АНАЛИЗ ПРЕДМЕТНОЙ ОБЛАСТИ</w:t>
       </w:r>
@@ -2924,7 +2999,7 @@
       <w:pPr>
         <w:pStyle w:val="a3"/>
       </w:pPr>
-      <w:bookmarkStart w:id="8" w:name="_Toc483436255"/>
+      <w:bookmarkStart w:id="8" w:name="_Toc483523861"/>
       <w:r>
         <w:t xml:space="preserve">1 </w:t>
       </w:r>
@@ -3027,7 +3102,7 @@
       <w:pPr>
         <w:pStyle w:val="a3"/>
       </w:pPr>
-      <w:bookmarkStart w:id="9" w:name="_Toc483436256"/>
+      <w:bookmarkStart w:id="9" w:name="_Toc483523862"/>
       <w:r>
         <w:t xml:space="preserve">1.1 </w:t>
       </w:r>
@@ -3104,7 +3179,7 @@
       <w:r>
         <w:br w:type="page"/>
       </w:r>
-      <w:bookmarkStart w:id="10" w:name="_Toc483436257"/>
+      <w:bookmarkStart w:id="10" w:name="_Toc483523863"/>
       <w:r>
         <w:lastRenderedPageBreak/>
         <w:t xml:space="preserve">1.3 </w:t>
@@ -3398,7 +3473,7 @@
       <w:pPr>
         <w:pStyle w:val="a3"/>
       </w:pPr>
-      <w:bookmarkStart w:id="11" w:name="_Toc483436258"/>
+      <w:bookmarkStart w:id="11" w:name="_Toc483523864"/>
       <w:r>
         <w:t xml:space="preserve">1.4 </w:t>
       </w:r>
@@ -3554,7 +3629,7 @@
       <w:pPr>
         <w:pStyle w:val="a3"/>
       </w:pPr>
-      <w:bookmarkStart w:id="12" w:name="_Toc483436259"/>
+      <w:bookmarkStart w:id="12" w:name="_Toc483523865"/>
       <w:r>
         <w:t xml:space="preserve">1.5 </w:t>
       </w:r>
@@ -3588,7 +3663,7 @@
       <w:pPr>
         <w:pStyle w:val="a3"/>
       </w:pPr>
-      <w:bookmarkStart w:id="13" w:name="_Toc483436260"/>
+      <w:bookmarkStart w:id="13" w:name="_Toc483523866"/>
       <w:r>
         <w:lastRenderedPageBreak/>
         <w:t>ГЛАВА 2</w:t>
@@ -3599,7 +3674,7 @@
       <w:pPr>
         <w:pStyle w:val="a3"/>
       </w:pPr>
-      <w:bookmarkStart w:id="14" w:name="_Toc483436261"/>
+      <w:bookmarkStart w:id="14" w:name="_Toc483523867"/>
       <w:r>
         <w:t>ПРОЕКТИРОВНАИЕ ВЕБ-ПРИЛОЖЕНИЯ «</w:t>
       </w:r>
@@ -3626,7 +3701,7 @@
       <w:pPr>
         <w:pStyle w:val="a3"/>
       </w:pPr>
-      <w:bookmarkStart w:id="15" w:name="_Toc483436262"/>
+      <w:bookmarkStart w:id="15" w:name="_Toc483523868"/>
       <w:r>
         <w:t>2.1 Обоснование выбора способа обмена сообщения между клиентом и сервером (</w:t>
       </w:r>
@@ -3698,7 +3773,7 @@
       <w:pPr>
         <w:pStyle w:val="a3"/>
       </w:pPr>
-      <w:bookmarkStart w:id="16" w:name="_Toc483436263"/>
+      <w:bookmarkStart w:id="16" w:name="_Toc483523869"/>
       <w:r>
         <w:t>2.2</w:t>
       </w:r>
@@ -3923,7 +3998,7 @@
       <w:pPr>
         <w:pStyle w:val="a3"/>
       </w:pPr>
-      <w:bookmarkStart w:id="17" w:name="_Toc483436264"/>
+      <w:bookmarkStart w:id="17" w:name="_Toc483523870"/>
       <w:r>
         <w:t>2.3</w:t>
       </w:r>
@@ -4002,7 +4077,7 @@
       <w:pPr>
         <w:pStyle w:val="a3"/>
       </w:pPr>
-      <w:bookmarkStart w:id="18" w:name="_Toc483436265"/>
+      <w:bookmarkStart w:id="18" w:name="_Toc483523871"/>
       <w:r>
         <w:t>2.</w:t>
       </w:r>
@@ -4391,12 +4466,14 @@
       <w:r>
         <w:t xml:space="preserve">Динамический язык стилей </w:t>
       </w:r>
+      <w:proofErr w:type="spellStart"/>
       <w:r>
         <w:rPr>
           <w:lang w:val="en-US"/>
         </w:rPr>
-        <w:t>Less</w:t>
-      </w:r>
+        <w:t>Scss</w:t>
+      </w:r>
+      <w:proofErr w:type="spellEnd"/>
     </w:p>
     <w:p>
       <w:pPr>
@@ -4407,7 +4484,7 @@
       <w:pPr>
         <w:pStyle w:val="a3"/>
       </w:pPr>
-      <w:bookmarkStart w:id="19" w:name="_Toc483436266"/>
+      <w:bookmarkStart w:id="19" w:name="_Toc483523872"/>
       <w:r>
         <w:t>2.</w:t>
       </w:r>
@@ -4496,302 +4573,294 @@
           <w:sz w:val="28"/>
           <w:lang w:val="ru-RU"/>
         </w:rPr>
-        <w:t xml:space="preserve"> программок до крупных веб-порталов и веб-сервисов, обслуживающих ежедневно миллионы пользователей. </w:t>
-      </w:r>
-      <w:r>
+        <w:t xml:space="preserve"> программок до крупных веб-порталов и веб-сервисов, обслуживающих ежедневно миллионы пользователей. C# является языком с Си-подобным синтаксисом и близок в этом отношении к C++ и Java. </w:t>
+      </w:r>
+    </w:p>
+    <w:p>
+      <w:pPr>
+        <w:ind w:firstLine="720"/>
         <w:rPr>
           <w:rFonts w:ascii="Times New Roman" w:hAnsi="Times New Roman"/>
           <w:sz w:val="28"/>
           <w:lang w:val="ru-RU"/>
         </w:rPr>
-        <w:t xml:space="preserve">C# является языком с Си-подобным синтаксисом и близок в этом отношении к C++ и Java. </w:t>
-      </w:r>
-    </w:p>
-    <w:p>
-      <w:pPr>
-        <w:ind w:firstLine="720"/>
+      </w:pPr>
+      <w:r>
         <w:rPr>
           <w:rFonts w:ascii="Times New Roman" w:hAnsi="Times New Roman"/>
           <w:sz w:val="28"/>
           <w:lang w:val="ru-RU"/>
         </w:rPr>
-      </w:pPr>
+        <w:t>ASP.NET MVC представляет собой платформу для создания сайтов и веб-приложений с использованием паттерна (или шаблона) MVC (</w:t>
+      </w:r>
+      <w:proofErr w:type="spellStart"/>
       <w:r>
         <w:rPr>
           <w:rFonts w:ascii="Times New Roman" w:hAnsi="Times New Roman"/>
           <w:sz w:val="28"/>
           <w:lang w:val="ru-RU"/>
         </w:rPr>
-        <w:t>ASP.NET MVC представляет собой платформу для создания сайтов и веб-приложений с использованием паттерна (или шаблона) MVC (</w:t>
-      </w:r>
-      <w:proofErr w:type="spellStart"/>
+        <w:t>model</w:t>
+      </w:r>
+      <w:proofErr w:type="spellEnd"/>
       <w:r>
         <w:rPr>
           <w:rFonts w:ascii="Times New Roman" w:hAnsi="Times New Roman"/>
           <w:sz w:val="28"/>
           <w:lang w:val="ru-RU"/>
         </w:rPr>
-        <w:t>model</w:t>
-      </w:r>
-      <w:proofErr w:type="spellEnd"/>
+        <w:t xml:space="preserve"> - </w:t>
+      </w:r>
+      <w:proofErr w:type="spellStart"/>
       <w:r>
         <w:rPr>
           <w:rFonts w:ascii="Times New Roman" w:hAnsi="Times New Roman"/>
           <w:sz w:val="28"/>
           <w:lang w:val="ru-RU"/>
         </w:rPr>
-        <w:t xml:space="preserve"> - </w:t>
-      </w:r>
-      <w:proofErr w:type="spellStart"/>
+        <w:t>view</w:t>
+      </w:r>
+      <w:proofErr w:type="spellEnd"/>
       <w:r>
         <w:rPr>
           <w:rFonts w:ascii="Times New Roman" w:hAnsi="Times New Roman"/>
           <w:sz w:val="28"/>
           <w:lang w:val="ru-RU"/>
         </w:rPr>
-        <w:t>view</w:t>
-      </w:r>
-      <w:proofErr w:type="spellEnd"/>
+        <w:t xml:space="preserve"> - </w:t>
+      </w:r>
+      <w:proofErr w:type="spellStart"/>
       <w:r>
         <w:rPr>
           <w:rFonts w:ascii="Times New Roman" w:hAnsi="Times New Roman"/>
           <w:sz w:val="28"/>
           <w:lang w:val="ru-RU"/>
         </w:rPr>
-        <w:t xml:space="preserve"> - </w:t>
-      </w:r>
-      <w:proofErr w:type="spellStart"/>
+        <w:t>controller</w:t>
+      </w:r>
+      <w:proofErr w:type="spellEnd"/>
       <w:r>
         <w:rPr>
           <w:rFonts w:ascii="Times New Roman" w:hAnsi="Times New Roman"/>
           <w:sz w:val="28"/>
           <w:lang w:val="ru-RU"/>
         </w:rPr>
-        <w:t>controller</w:t>
-      </w:r>
-      <w:proofErr w:type="spellEnd"/>
-      <w:r>
+        <w:t>).</w:t>
+      </w:r>
+    </w:p>
+    <w:p>
+      <w:pPr>
+        <w:ind w:firstLine="720"/>
         <w:rPr>
           <w:rFonts w:ascii="Times New Roman" w:hAnsi="Times New Roman"/>
           <w:sz w:val="28"/>
           <w:lang w:val="ru-RU"/>
         </w:rPr>
-        <w:t>).</w:t>
-      </w:r>
-    </w:p>
-    <w:p>
-      <w:pPr>
-        <w:ind w:firstLine="720"/>
+      </w:pPr>
+      <w:proofErr w:type="spellStart"/>
+      <w:r>
         <w:rPr>
           <w:rFonts w:ascii="Times New Roman" w:hAnsi="Times New Roman"/>
           <w:sz w:val="28"/>
           <w:lang w:val="ru-RU"/>
         </w:rPr>
-      </w:pPr>
-      <w:proofErr w:type="spellStart"/>
+        <w:t>Web</w:t>
+      </w:r>
+      <w:proofErr w:type="spellEnd"/>
       <w:r>
         <w:rPr>
           <w:rFonts w:ascii="Times New Roman" w:hAnsi="Times New Roman"/>
           <w:sz w:val="28"/>
           <w:lang w:val="ru-RU"/>
         </w:rPr>
-        <w:t>Web</w:t>
-      </w:r>
-      <w:proofErr w:type="spellEnd"/>
+        <w:t xml:space="preserve"> API представляет иной способ построения приложения ASP.NET несколько отличный от ASP.NET MVC. </w:t>
+      </w:r>
+      <w:proofErr w:type="spellStart"/>
       <w:r>
         <w:rPr>
           <w:rFonts w:ascii="Times New Roman" w:hAnsi="Times New Roman"/>
           <w:sz w:val="28"/>
           <w:lang w:val="ru-RU"/>
         </w:rPr>
-        <w:t xml:space="preserve"> API представляет иной способ построения приложения ASP.NET несколько отличный от ASP.NET MVC. </w:t>
-      </w:r>
-      <w:proofErr w:type="spellStart"/>
+        <w:t>Web</w:t>
+      </w:r>
+      <w:proofErr w:type="spellEnd"/>
       <w:r>
         <w:rPr>
           <w:rFonts w:ascii="Times New Roman" w:hAnsi="Times New Roman"/>
           <w:sz w:val="28"/>
           <w:lang w:val="ru-RU"/>
         </w:rPr>
-        <w:t>Web</w:t>
-      </w:r>
-      <w:proofErr w:type="spellEnd"/>
+        <w:t xml:space="preserve"> API представляет собой веб-службу, которая может взаимодействовать с различными приложениями. При этом приложение может быть веб-приложением ASP.NET, либо может быть мобильным или </w:t>
+      </w:r>
       <w:r>
         <w:rPr>
           <w:rFonts w:ascii="Times New Roman" w:hAnsi="Times New Roman"/>
           <w:sz w:val="28"/>
           <w:lang w:val="ru-RU"/>
         </w:rPr>
-        <w:t xml:space="preserve"> API представляет собой веб-службу, которая может взаимодействовать с различными приложениями. При этом приложение может быть веб-приложением ASP.NET, либо может быть мобильным или </w:t>
-      </w:r>
+        <w:t xml:space="preserve">обычным </w:t>
+      </w:r>
+      <w:proofErr w:type="spellStart"/>
       <w:r>
         <w:rPr>
           <w:rFonts w:ascii="Times New Roman" w:hAnsi="Times New Roman"/>
           <w:sz w:val="28"/>
           <w:lang w:val="ru-RU"/>
         </w:rPr>
-        <w:t xml:space="preserve">обычным </w:t>
-      </w:r>
-      <w:proofErr w:type="spellStart"/>
+        <w:t>десктопным</w:t>
+      </w:r>
+      <w:proofErr w:type="spellEnd"/>
       <w:r>
         <w:rPr>
           <w:rFonts w:ascii="Times New Roman" w:hAnsi="Times New Roman"/>
           <w:sz w:val="28"/>
           <w:lang w:val="ru-RU"/>
         </w:rPr>
-        <w:t>десктопным</w:t>
-      </w:r>
-      <w:proofErr w:type="spellEnd"/>
-      <w:r>
+        <w:t xml:space="preserve"> приложением.</w:t>
+      </w:r>
+    </w:p>
+    <w:p>
+      <w:pPr>
+        <w:ind w:firstLine="720"/>
         <w:rPr>
           <w:rFonts w:ascii="Times New Roman" w:hAnsi="Times New Roman"/>
           <w:sz w:val="28"/>
           <w:lang w:val="ru-RU"/>
         </w:rPr>
-        <w:t xml:space="preserve"> приложением.</w:t>
-      </w:r>
-    </w:p>
-    <w:p>
-      <w:pPr>
-        <w:ind w:firstLine="720"/>
+      </w:pPr>
+      <w:r>
         <w:rPr>
           <w:rFonts w:ascii="Times New Roman" w:hAnsi="Times New Roman"/>
           <w:sz w:val="28"/>
           <w:lang w:val="ru-RU"/>
         </w:rPr>
-      </w:pPr>
+        <w:t xml:space="preserve">Также надо отметить, что платформа </w:t>
+      </w:r>
+      <w:proofErr w:type="spellStart"/>
       <w:r>
         <w:rPr>
           <w:rFonts w:ascii="Times New Roman" w:hAnsi="Times New Roman"/>
           <w:sz w:val="28"/>
           <w:lang w:val="ru-RU"/>
         </w:rPr>
-        <w:t xml:space="preserve">Также надо отметить, что платформа </w:t>
-      </w:r>
-      <w:proofErr w:type="spellStart"/>
+        <w:t>Web</w:t>
+      </w:r>
+      <w:proofErr w:type="spellEnd"/>
       <w:r>
         <w:rPr>
           <w:rFonts w:ascii="Times New Roman" w:hAnsi="Times New Roman"/>
           <w:sz w:val="28"/>
           <w:lang w:val="ru-RU"/>
         </w:rPr>
-        <w:t>Web</w:t>
-      </w:r>
-      <w:proofErr w:type="spellEnd"/>
+        <w:t xml:space="preserve"> API 2 не является частью </w:t>
+      </w:r>
+      <w:proofErr w:type="spellStart"/>
       <w:r>
         <w:rPr>
           <w:rFonts w:ascii="Times New Roman" w:hAnsi="Times New Roman"/>
           <w:sz w:val="28"/>
           <w:lang w:val="ru-RU"/>
         </w:rPr>
-        <w:t xml:space="preserve"> API 2 не является частью </w:t>
-      </w:r>
-      <w:proofErr w:type="spellStart"/>
+        <w:t>фреймворка</w:t>
+      </w:r>
+      <w:proofErr w:type="spellEnd"/>
       <w:r>
         <w:rPr>
           <w:rFonts w:ascii="Times New Roman" w:hAnsi="Times New Roman"/>
           <w:sz w:val="28"/>
           <w:lang w:val="ru-RU"/>
         </w:rPr>
-        <w:t>фреймворка</w:t>
-      </w:r>
-      <w:proofErr w:type="spellEnd"/>
+        <w:t xml:space="preserve"> ASP.NET MVC и может быть задействована как в связке с MVC, так и в соединении с </w:t>
+      </w:r>
+      <w:proofErr w:type="spellStart"/>
       <w:r>
         <w:rPr>
           <w:rFonts w:ascii="Times New Roman" w:hAnsi="Times New Roman"/>
           <w:sz w:val="28"/>
           <w:lang w:val="ru-RU"/>
         </w:rPr>
-        <w:t xml:space="preserve"> ASP.NET MVC и может быть задействована как в связке с MVC, так и в соединении с </w:t>
-      </w:r>
-      <w:proofErr w:type="spellStart"/>
+        <w:t>Web</w:t>
+      </w:r>
+      <w:proofErr w:type="spellEnd"/>
       <w:r>
         <w:rPr>
           <w:rFonts w:ascii="Times New Roman" w:hAnsi="Times New Roman"/>
           <w:sz w:val="28"/>
           <w:lang w:val="ru-RU"/>
         </w:rPr>
-        <w:t>Web</w:t>
-      </w:r>
-      <w:proofErr w:type="spellEnd"/>
+        <w:t xml:space="preserve"> </w:t>
+      </w:r>
+      <w:proofErr w:type="spellStart"/>
       <w:r>
         <w:rPr>
           <w:rFonts w:ascii="Times New Roman" w:hAnsi="Times New Roman"/>
           <w:sz w:val="28"/>
           <w:lang w:val="ru-RU"/>
         </w:rPr>
-        <w:t xml:space="preserve"> </w:t>
-      </w:r>
-      <w:proofErr w:type="spellStart"/>
+        <w:t>Forms</w:t>
+      </w:r>
+      <w:proofErr w:type="spellEnd"/>
       <w:r>
         <w:rPr>
           <w:rFonts w:ascii="Times New Roman" w:hAnsi="Times New Roman"/>
           <w:sz w:val="28"/>
           <w:lang w:val="ru-RU"/>
         </w:rPr>
-        <w:t>Forms</w:t>
-      </w:r>
-      <w:proofErr w:type="spellEnd"/>
+        <w:t xml:space="preserve">. Поэтому в </w:t>
+      </w:r>
+      <w:proofErr w:type="spellStart"/>
       <w:r>
         <w:rPr>
           <w:rFonts w:ascii="Times New Roman" w:hAnsi="Times New Roman"/>
           <w:sz w:val="28"/>
           <w:lang w:val="ru-RU"/>
         </w:rPr>
-        <w:t xml:space="preserve">. Поэтому в </w:t>
-      </w:r>
-      <w:proofErr w:type="spellStart"/>
+        <w:t>Web</w:t>
+      </w:r>
+      <w:proofErr w:type="spellEnd"/>
       <w:r>
         <w:rPr>
           <w:rFonts w:ascii="Times New Roman" w:hAnsi="Times New Roman"/>
           <w:sz w:val="28"/>
           <w:lang w:val="ru-RU"/>
         </w:rPr>
-        <w:t>Web</w:t>
-      </w:r>
-      <w:proofErr w:type="spellEnd"/>
+        <w:t xml:space="preserve"> API имеется своя система версий. Так, первая версия появилась с .</w:t>
+      </w:r>
+      <w:proofErr w:type="spellStart"/>
       <w:r>
         <w:rPr>
           <w:rFonts w:ascii="Times New Roman" w:hAnsi="Times New Roman"/>
           <w:sz w:val="28"/>
           <w:lang w:val="ru-RU"/>
         </w:rPr>
-        <w:t xml:space="preserve"> API имеется своя система версий. Так, первая версия появилась с .</w:t>
-      </w:r>
-      <w:proofErr w:type="spellStart"/>
+        <w:t>net</w:t>
+      </w:r>
+      <w:proofErr w:type="spellEnd"/>
       <w:r>
         <w:rPr>
           <w:rFonts w:ascii="Times New Roman" w:hAnsi="Times New Roman"/>
           <w:sz w:val="28"/>
           <w:lang w:val="ru-RU"/>
         </w:rPr>
-        <w:t>net</w:t>
-      </w:r>
-      <w:proofErr w:type="spellEnd"/>
+        <w:t xml:space="preserve"> 4.5. А вместе с .NET 4.5.1 и MVC 5 вышла </w:t>
+      </w:r>
+      <w:proofErr w:type="spellStart"/>
       <w:r>
         <w:rPr>
           <w:rFonts w:ascii="Times New Roman" w:hAnsi="Times New Roman"/>
           <w:sz w:val="28"/>
           <w:lang w:val="ru-RU"/>
         </w:rPr>
-        <w:t xml:space="preserve"> 4.5. А вместе с .NET 4.5.1 и MVC 5 вышла </w:t>
-      </w:r>
-      <w:proofErr w:type="spellStart"/>
+        <w:t>Web</w:t>
+      </w:r>
+      <w:proofErr w:type="spellEnd"/>
       <w:r>
         <w:rPr>
           <w:rFonts w:ascii="Times New Roman" w:hAnsi="Times New Roman"/>
           <w:sz w:val="28"/>
           <w:lang w:val="ru-RU"/>
         </w:rPr>
-        <w:t>Web</w:t>
-      </w:r>
-      <w:proofErr w:type="spellEnd"/>
-      <w:r>
-        <w:rPr>
-          <w:rFonts w:ascii="Times New Roman" w:hAnsi="Times New Roman"/>
-          <w:sz w:val="28"/>
-          <w:lang w:val="ru-RU"/>
-        </w:rPr>
         <w:t xml:space="preserve"> API 2.0.</w:t>
       </w:r>
     </w:p>
@@ -4799,7 +4868,7 @@
       <w:pPr>
         <w:pStyle w:val="a3"/>
       </w:pPr>
-      <w:bookmarkStart w:id="20" w:name="_Toc483436267"/>
+      <w:bookmarkStart w:id="20" w:name="_Toc483523873"/>
       <w:r>
         <w:t>2.</w:t>
       </w:r>
@@ -5034,17 +5103,29 @@
         <w:rPr>
           <w:lang w:val="en-US"/>
         </w:rPr>
-        <w:t>Fluent API.</w:t>
+        <w:t>Fluent</w:t>
       </w:r>
       <w:r>
         <w:t xml:space="preserve"> </w:t>
       </w:r>
+      <w:r>
+        <w:rPr>
+          <w:lang w:val="en-US"/>
+        </w:rPr>
+        <w:t>API</w:t>
+      </w:r>
+      <w:r>
+        <w:t>.</w:t>
+      </w:r>
+      <w:r>
+        <w:t xml:space="preserve"> </w:t>
+      </w:r>
     </w:p>
     <w:p>
       <w:pPr>
         <w:pStyle w:val="a3"/>
       </w:pPr>
-      <w:bookmarkStart w:id="21" w:name="_Toc483436268"/>
+      <w:bookmarkStart w:id="21" w:name="_Toc483523874"/>
       <w:r>
         <w:t>2.</w:t>
       </w:r>
@@ -5061,13 +5142,7 @@
         <w:t xml:space="preserve"> </w:t>
       </w:r>
       <w:r>
-        <w:t>Библиотека</w:t>
-      </w:r>
-      <w:r>
-        <w:t xml:space="preserve"> </w:t>
-      </w:r>
-      <w:r>
-        <w:t xml:space="preserve">разработки интерфейсов </w:t>
+        <w:t xml:space="preserve">Библиотека разработки интерфейсов </w:t>
       </w:r>
       <w:r>
         <w:rPr>
@@ -5147,7 +5222,7 @@
       <w:pPr>
         <w:pStyle w:val="a3"/>
       </w:pPr>
-      <w:bookmarkStart w:id="22" w:name="_Toc483436269"/>
+      <w:bookmarkStart w:id="22" w:name="_Toc483523875"/>
       <w:r>
         <w:t>2.</w:t>
       </w:r>
@@ -5253,7 +5328,7 @@
       <w:pPr>
         <w:pStyle w:val="a3"/>
       </w:pPr>
-      <w:bookmarkStart w:id="23" w:name="_Toc483436270"/>
+      <w:bookmarkStart w:id="23" w:name="_Toc483523876"/>
       <w:r>
         <w:t>2.5 Анализ требований к построению пользовательского интерфейса</w:t>
       </w:r>
@@ -5316,6 +5391,7 @@
       <w:r>
         <w:rPr>
           <w:noProof/>
+          <w:lang w:val="en-US"/>
         </w:rPr>
         <w:drawing>
           <wp:inline distT="0" distB="0" distL="0" distR="0" wp14:anchorId="7CDB9605" wp14:editId="0F173F12">
@@ -5368,6 +5444,7 @@
       <w:r>
         <w:rPr>
           <w:noProof/>
+          <w:lang w:val="en-US"/>
         </w:rPr>
         <w:lastRenderedPageBreak/>
         <w:drawing>
@@ -5420,6 +5497,7 @@
       <w:r>
         <w:rPr>
           <w:noProof/>
+          <w:lang w:val="en-US"/>
         </w:rPr>
         <w:drawing>
           <wp:inline distT="0" distB="0" distL="0" distR="0" wp14:anchorId="40A7266D" wp14:editId="677A0B25">
@@ -5478,6 +5556,7 @@
       <w:r>
         <w:rPr>
           <w:noProof/>
+          <w:lang w:val="en-US"/>
         </w:rPr>
         <w:lastRenderedPageBreak/>
         <w:drawing>
@@ -5527,12 +5606,9 @@
       <w:pPr>
         <w:pStyle w:val="a3"/>
       </w:pPr>
-      <w:bookmarkStart w:id="24" w:name="_Toc483436271"/>
-      <w:r>
-        <w:t xml:space="preserve">2.6 </w:t>
-      </w:r>
-      <w:r>
-        <w:t>Концептуальная модель данных</w:t>
+      <w:bookmarkStart w:id="24" w:name="_Toc483523877"/>
+      <w:r>
+        <w:t>2.6 Концептуальная модель данных</w:t>
       </w:r>
       <w:bookmarkEnd w:id="24"/>
     </w:p>
@@ -5553,14 +5629,11 @@
           <w:numId w:val="16"/>
         </w:numPr>
       </w:pPr>
-    </w:p>
-    <w:p>
-      <w:pPr>
-        <w:pStyle w:val="a5"/>
-        <w:ind w:firstLine="720"/>
-      </w:pPr>
-      <w:r>
-        <w:t>Каждый такой объект характеризуется своим набором атрибутов. Пользователь системы характеризуется следующим набором атрибутов:</w:t>
+      <w:r>
+        <w:rPr>
+          <w:lang w:val="en-US"/>
+        </w:rPr>
+        <w:t>User</w:t>
       </w:r>
     </w:p>
     <w:p>
@@ -5568,9 +5641,338 @@
         <w:pStyle w:val="a5"/>
         <w:numPr>
           <w:ilvl w:val="0"/>
-          <w:numId w:val="17"/>
+          <w:numId w:val="16"/>
         </w:numPr>
       </w:pPr>
+      <w:proofErr w:type="spellStart"/>
+      <w:r>
+        <w:rPr>
+          <w:lang w:val="en-US"/>
+        </w:rPr>
+        <w:t>PlayerInfo</w:t>
+      </w:r>
+      <w:proofErr w:type="spellEnd"/>
+    </w:p>
+    <w:p>
+      <w:pPr>
+        <w:pStyle w:val="a5"/>
+        <w:numPr>
+          <w:ilvl w:val="0"/>
+          <w:numId w:val="16"/>
+        </w:numPr>
+      </w:pPr>
+      <w:proofErr w:type="spellStart"/>
+      <w:r>
+        <w:rPr>
+          <w:lang w:val="en-US"/>
+        </w:rPr>
+        <w:t>Achivment</w:t>
+      </w:r>
+      <w:proofErr w:type="spellEnd"/>
+    </w:p>
+    <w:p>
+      <w:pPr>
+        <w:pStyle w:val="a5"/>
+        <w:numPr>
+          <w:ilvl w:val="0"/>
+          <w:numId w:val="16"/>
+        </w:numPr>
+      </w:pPr>
+      <w:r>
+        <w:rPr>
+          <w:lang w:val="en-US"/>
+        </w:rPr>
+        <w:t>Expression</w:t>
+      </w:r>
+      <w:r>
+        <w:rPr>
+          <w:lang w:val="en-US"/>
+        </w:rPr>
+        <w:t>Property</w:t>
+      </w:r>
+    </w:p>
+    <w:p>
+      <w:pPr>
+        <w:pStyle w:val="a5"/>
+        <w:numPr>
+          <w:ilvl w:val="0"/>
+          <w:numId w:val="16"/>
+        </w:numPr>
+      </w:pPr>
+      <w:r>
+        <w:rPr>
+          <w:lang w:val="en-US"/>
+        </w:rPr>
+        <w:t>PropertyValue</w:t>
+      </w:r>
+    </w:p>
+    <w:p>
+      <w:pPr>
+        <w:pStyle w:val="a5"/>
+        <w:numPr>
+          <w:ilvl w:val="0"/>
+          <w:numId w:val="16"/>
+        </w:numPr>
+      </w:pPr>
+      <w:r>
+        <w:rPr>
+          <w:lang w:val="en-US"/>
+        </w:rPr>
+        <w:t>Quest</w:t>
+      </w:r>
+    </w:p>
+    <w:p>
+      <w:pPr>
+        <w:pStyle w:val="a5"/>
+        <w:numPr>
+          <w:ilvl w:val="0"/>
+          <w:numId w:val="16"/>
+        </w:numPr>
+      </w:pPr>
+      <w:r>
+        <w:rPr>
+          <w:lang w:val="en-US"/>
+        </w:rPr>
+        <w:t>Family</w:t>
+      </w:r>
+    </w:p>
+    <w:p>
+      <w:pPr>
+        <w:pStyle w:val="a5"/>
+        <w:numPr>
+          <w:ilvl w:val="0"/>
+          <w:numId w:val="16"/>
+        </w:numPr>
+      </w:pPr>
+      <w:r>
+        <w:rPr>
+          <w:lang w:val="en-US"/>
+        </w:rPr>
+        <w:t>Item</w:t>
+      </w:r>
+    </w:p>
+    <w:p>
+      <w:pPr>
+        <w:pStyle w:val="a5"/>
+        <w:numPr>
+          <w:ilvl w:val="0"/>
+          <w:numId w:val="16"/>
+        </w:numPr>
+      </w:pPr>
+      <w:r>
+        <w:rPr>
+          <w:lang w:val="en-US"/>
+        </w:rPr>
+        <w:t>Experience</w:t>
+      </w:r>
+    </w:p>
+    <w:p>
+      <w:pPr>
+        <w:pStyle w:val="a5"/>
+        <w:numPr>
+          <w:ilvl w:val="0"/>
+          <w:numId w:val="16"/>
+        </w:numPr>
+      </w:pPr>
+      <w:proofErr w:type="spellStart"/>
+      <w:r>
+        <w:rPr>
+          <w:lang w:val="en-US"/>
+        </w:rPr>
+        <w:t>UserType</w:t>
+      </w:r>
+      <w:proofErr w:type="spellEnd"/>
+    </w:p>
+    <w:p>
+      <w:pPr>
+        <w:pStyle w:val="a5"/>
+        <w:numPr>
+          <w:ilvl w:val="0"/>
+          <w:numId w:val="16"/>
+        </w:numPr>
+      </w:pPr>
+      <w:r>
+        <w:rPr>
+          <w:lang w:val="en-US"/>
+        </w:rPr>
+        <w:lastRenderedPageBreak/>
+        <w:t>Claim</w:t>
+      </w:r>
+    </w:p>
+    <w:p>
+      <w:pPr>
+        <w:pStyle w:val="a5"/>
+        <w:ind w:left="1080"/>
+      </w:pPr>
+    </w:p>
+    <w:p>
+      <w:pPr>
+        <w:pStyle w:val="a5"/>
+        <w:ind w:firstLine="720"/>
+      </w:pPr>
+      <w:r>
+        <w:t>Каждый такой объект характеризуется своим набором атрибутов.</w:t>
+      </w:r>
+      <w:r>
+        <w:t xml:space="preserve"> </w:t>
+      </w:r>
+    </w:p>
+    <w:p>
+      <w:pPr>
+        <w:pStyle w:val="a5"/>
+        <w:ind w:firstLine="720"/>
+      </w:pPr>
+      <w:r>
+        <w:rPr>
+          <w:b/>
+          <w:lang w:val="en-US"/>
+        </w:rPr>
+        <w:t>User</w:t>
+      </w:r>
+      <w:r>
+        <w:t xml:space="preserve"> </w:t>
+      </w:r>
+      <w:r>
+        <w:t xml:space="preserve">является центральной </w:t>
+      </w:r>
+      <w:r>
+        <w:t>таблицей</w:t>
+      </w:r>
+      <w:r>
+        <w:t xml:space="preserve"> в системе, в этой сущности хранится личная информация о пользователе, в свою очередь вся </w:t>
+      </w:r>
+      <w:r>
+        <w:t>техническая</w:t>
+      </w:r>
+      <w:r>
+        <w:t xml:space="preserve"> информация такая как </w:t>
+      </w:r>
+      <w:r>
+        <w:rPr>
+          <w:lang w:val="en-US"/>
+        </w:rPr>
+        <w:t>Login</w:t>
+      </w:r>
+      <w:r>
+        <w:t xml:space="preserve">/Password и т.д. хранится в таблице </w:t>
+      </w:r>
+      <w:r>
+        <w:rPr>
+          <w:b/>
+          <w:lang w:val="en-US"/>
+        </w:rPr>
+        <w:t>Account</w:t>
+      </w:r>
+      <w:r>
+        <w:t xml:space="preserve">. </w:t>
+      </w:r>
+      <w:r>
+        <w:t xml:space="preserve">Информация о пользователе как игроке хранится отдельно в таблице </w:t>
+      </w:r>
+      <w:proofErr w:type="spellStart"/>
+      <w:r>
+        <w:rPr>
+          <w:b/>
+          <w:lang w:val="en-US"/>
+        </w:rPr>
+        <w:t>PlayerInfo</w:t>
+      </w:r>
+      <w:proofErr w:type="spellEnd"/>
+      <w:r>
+        <w:t>.</w:t>
+      </w:r>
+    </w:p>
+    <w:p>
+      <w:pPr>
+        <w:pStyle w:val="a5"/>
+        <w:ind w:firstLine="720"/>
+      </w:pPr>
+      <w:r>
+        <w:t xml:space="preserve">В системе присутствуют права, информация о правах хранится в таблице </w:t>
+      </w:r>
+      <w:r>
+        <w:rPr>
+          <w:lang w:val="en-US"/>
+        </w:rPr>
+        <w:t>Claim</w:t>
+      </w:r>
+      <w:r>
+        <w:t>. Права в системе привязываются к типу пользователя. Каждый пользователь может иметь один тип.</w:t>
+      </w:r>
+    </w:p>
+    <w:p>
+      <w:pPr>
+        <w:pStyle w:val="a5"/>
+        <w:ind w:firstLine="720"/>
+      </w:pPr>
+      <w:r>
+        <w:t xml:space="preserve">Таблица </w:t>
+      </w:r>
+      <w:r>
+        <w:rPr>
+          <w:b/>
+        </w:rPr>
+        <w:t>Expirience</w:t>
+      </w:r>
+      <w:r>
+        <w:t xml:space="preserve"> </w:t>
+      </w:r>
+      <w:r>
+        <w:t>предназначена для хранения списка доступных уровней и значений необходимых для определения требований достижения уровня.</w:t>
+      </w:r>
+    </w:p>
+    <w:p>
+      <w:pPr>
+        <w:pStyle w:val="a5"/>
+        <w:tabs>
+          <w:tab w:val="left" w:pos="2610"/>
+        </w:tabs>
+        <w:ind w:firstLine="720"/>
+      </w:pPr>
+      <w:r>
+        <w:t xml:space="preserve">Таблица </w:t>
+      </w:r>
+      <w:proofErr w:type="spellStart"/>
+      <w:r>
+        <w:rPr>
+          <w:b/>
+          <w:lang w:val="en-US"/>
+        </w:rPr>
+        <w:t>Achivment</w:t>
+      </w:r>
+      <w:proofErr w:type="spellEnd"/>
+      <w:r>
+        <w:t xml:space="preserve"> </w:t>
+      </w:r>
+      <w:r>
+        <w:t xml:space="preserve">хранит информацию о достижениях, она связана с таблицей </w:t>
+      </w:r>
+      <w:r>
+        <w:rPr>
+          <w:b/>
+          <w:lang w:val="en-US"/>
+        </w:rPr>
+        <w:t>ExpressionProperty</w:t>
+      </w:r>
+      <w:r>
+        <w:t xml:space="preserve"> </w:t>
+      </w:r>
+      <w:r>
+        <w:t xml:space="preserve">которая в свою очередь связана с </w:t>
+      </w:r>
+      <w:r>
+        <w:rPr>
+          <w:b/>
+          <w:lang w:val="en-US"/>
+        </w:rPr>
+        <w:t>PropertyValue</w:t>
+      </w:r>
+      <w:r>
+        <w:t xml:space="preserve">. </w:t>
+      </w:r>
+      <w:r>
+        <w:t>Последние хранят информация необходимую для восстановления условия достижения.</w:t>
+      </w:r>
     </w:p>
     <w:p>
       <w:pPr>
@@ -5582,11 +5984,10 @@
           <w:noProof/>
           <w:lang w:val="en-US"/>
         </w:rPr>
-        <w:lastRenderedPageBreak/>
         <w:drawing>
           <wp:inline distT="0" distB="0" distL="0" distR="0" wp14:anchorId="286C03E5" wp14:editId="52DE3BA9">
-            <wp:extent cx="5972175" cy="5336067"/>
-            <wp:effectExtent l="0" t="0" r="0" b="0"/>
+            <wp:extent cx="4394579" cy="3926504"/>
+            <wp:effectExtent l="0" t="0" r="6350" b="0"/>
             <wp:docPr id="6" name="Рисунок 6" descr="C:\Users\Artur\Desktop\Faw db.png"/>
             <wp:cNvGraphicFramePr>
               <a:graphicFrameLocks xmlns:a="http://schemas.openxmlformats.org/drawingml/2006/main" noChangeAspect="1"/>
@@ -5601,7 +6002,7 @@
                     </pic:cNvPicPr>
                   </pic:nvPicPr>
                   <pic:blipFill>
-                    <a:blip r:embed="rId12">
+                    <a:blip r:embed="rId12" cstate="print">
                       <a:extLst>
                         <a:ext uri="{28A0092B-C50C-407E-A947-70E740481C1C}">
                           <a14:useLocalDpi xmlns:a14="http://schemas.microsoft.com/office/drawing/2010/main" val="0"/>
@@ -5616,7 +6017,7 @@
                   <pic:spPr bwMode="auto">
                     <a:xfrm>
                       <a:off x="0" y="0"/>
-                      <a:ext cx="5972175" cy="5336067"/>
+                      <a:ext cx="4403564" cy="3934532"/>
                     </a:xfrm>
                     <a:prstGeom prst="rect">
                       <a:avLst/>
@@ -5641,39 +6042,37 @@
     </w:p>
     <w:p>
       <w:pPr>
-        <w:pStyle w:val="a5"/>
-      </w:pPr>
+        <w:pStyle w:val="a3"/>
+      </w:pPr>
+      <w:bookmarkStart w:id="25" w:name="_Toc483523878"/>
+      <w:r>
+        <w:t>2.7 Диаграмма вариантов использования</w:t>
+      </w:r>
+      <w:bookmarkEnd w:id="25"/>
+    </w:p>
+    <w:p>
+      <w:pPr>
+        <w:pStyle w:val="a5"/>
+        <w:ind w:firstLine="720"/>
+      </w:pPr>
+      <w:r>
+        <w:t xml:space="preserve">На этапе проектирования приложения была построена </w:t>
+      </w:r>
       <w:r>
         <w:rPr>
           <w:lang w:val="en-US"/>
         </w:rPr>
-        <w:t>TODO</w:t>
-      </w:r>
-      <w:r>
-        <w:t xml:space="preserve">: </w:t>
-      </w:r>
-      <w:r>
-        <w:t>Пояснение зачем и для чего нужна каждая из таблиц</w:t>
-      </w:r>
-    </w:p>
-    <w:p>
-      <w:pPr>
-        <w:pStyle w:val="a3"/>
-      </w:pPr>
-      <w:bookmarkStart w:id="25" w:name="_Toc483436272"/>
-      <w:r>
-        <w:t>2.</w:t>
-      </w:r>
-      <w:r>
-        <w:t>7</w:t>
-      </w:r>
-      <w:r>
-        <w:t xml:space="preserve"> </w:t>
-      </w:r>
-      <w:r>
-        <w:t>Диаграмма вариантов использования</w:t>
-      </w:r>
-      <w:bookmarkEnd w:id="25"/>
+        <w:t>UML</w:t>
+      </w:r>
+      <w:r>
+        <w:t xml:space="preserve"> диаграмма вариантов использования </w:t>
+      </w:r>
+      <w:r>
+        <w:t>игры</w:t>
+      </w:r>
+      <w:r>
+        <w:t>. Диаграммы вариантов использования отображает то, что система должна делать, не указывая сами применяемые методы.</w:t>
+      </w:r>
     </w:p>
     <w:p>
       <w:pPr>
@@ -5681,78 +6080,24 @@
         <w:ind w:firstLine="720"/>
       </w:pPr>
       <w:r>
-        <w:t xml:space="preserve">На этапе проектирования приложения была построена </w:t>
-      </w:r>
-      <w:r>
-        <w:rPr>
+        <w:t xml:space="preserve">На следующем рисунке </w:t>
+      </w:r>
+      <w:r>
+        <w:t>…</w:t>
+      </w:r>
+      <w:r>
+        <w:t xml:space="preserve"> изображена полученная диаграмма.</w:t>
+      </w:r>
+      <w:r>
+        <w:rPr>
+          <w:noProof/>
           <w:lang w:val="en-US"/>
         </w:rPr>
-        <w:t>UML</w:t>
-      </w:r>
-      <w:r>
-        <w:t xml:space="preserve"> диаграмма вариантов использования </w:t>
-      </w:r>
-      <w:r>
-        <w:t>игры</w:t>
-      </w:r>
-      <w:r>
-        <w:t>. Диаграммы вариантов использования отображает то, что система должна делать, не указывая сами применяемые методы.</w:t>
-      </w:r>
-    </w:p>
-    <w:p>
-      <w:pPr>
-        <w:pStyle w:val="a5"/>
-        <w:ind w:firstLine="720"/>
-      </w:pPr>
-      <w:r>
-        <w:t xml:space="preserve">На следующем рисунке </w:t>
-      </w:r>
-      <w:r>
-        <w:t>…</w:t>
-      </w:r>
-      <w:r>
-        <w:t xml:space="preserve"> изображена полученная диаграмма.</w:t>
-      </w:r>
-    </w:p>
-    <w:p>
-      <w:pPr>
-        <w:pStyle w:val="a5"/>
-        <w:ind w:firstLine="720"/>
-      </w:pPr>
-      <w:r>
-        <w:rPr>
-          <w:lang w:val="en-US"/>
-        </w:rPr>
-        <w:t xml:space="preserve">TODO: </w:t>
-      </w:r>
-      <w:r>
-        <w:t xml:space="preserve">Перевести и обновить </w:t>
-      </w:r>
-      <w:r>
-        <w:rPr>
-          <w:lang w:val="en-US"/>
-        </w:rPr>
-        <w:t>UML</w:t>
-      </w:r>
-    </w:p>
-    <w:p>
-      <w:pPr>
-        <w:pStyle w:val="a5"/>
-      </w:pPr>
-      <w:r>
-        <w:rPr>
-          <w:rFonts w:eastAsia="Times New Roman" w:cs="Times New Roman"/>
-          <w:noProof/>
-          <w:color w:val="000000" w:themeColor="text1"/>
-          <w:szCs w:val="28"/>
-          <w:lang w:val="en-US"/>
-        </w:rPr>
-        <w:lastRenderedPageBreak/>
         <w:drawing>
-          <wp:inline distT="0" distB="0" distL="0" distR="0" wp14:anchorId="32A3A992" wp14:editId="4BAD2473">
-            <wp:extent cx="5940425" cy="3424592"/>
-            <wp:effectExtent l="0" t="0" r="3175" b="4445"/>
-            <wp:docPr id="7" name="Рисунок 7" descr="C:\Users\Artur\Downloads\UML.jpg"/>
+          <wp:inline distT="0" distB="0" distL="0" distR="0">
+            <wp:extent cx="5972175" cy="3390390"/>
+            <wp:effectExtent l="0" t="0" r="0" b="635"/>
+            <wp:docPr id="2" name="Рисунок 2" descr="C:\Users\Artur\Downloads\UML (1).png"/>
             <wp:cNvGraphicFramePr>
               <a:graphicFrameLocks xmlns:a="http://schemas.openxmlformats.org/drawingml/2006/main" noChangeAspect="1"/>
             </wp:cNvGraphicFramePr>
@@ -5760,13 +6105,13 @@
               <a:graphicData uri="http://schemas.openxmlformats.org/drawingml/2006/picture">
                 <pic:pic xmlns:pic="http://schemas.openxmlformats.org/drawingml/2006/picture">
                   <pic:nvPicPr>
-                    <pic:cNvPr id="0" name="Picture 1" descr="C:\Users\Artur\Downloads\UML.jpg"/>
+                    <pic:cNvPr id="0" name="Picture 1" descr="C:\Users\Artur\Downloads\UML (1).png"/>
                     <pic:cNvPicPr>
                       <a:picLocks noChangeAspect="1" noChangeArrowheads="1"/>
                     </pic:cNvPicPr>
                   </pic:nvPicPr>
                   <pic:blipFill>
-                    <a:blip r:embed="rId13" cstate="print">
+                    <a:blip r:embed="rId13">
                       <a:extLst>
                         <a:ext uri="{28A0092B-C50C-407E-A947-70E740481C1C}">
                           <a14:useLocalDpi xmlns:a14="http://schemas.microsoft.com/office/drawing/2010/main" val="0"/>
@@ -5781,7 +6126,7 @@
                   <pic:spPr bwMode="auto">
                     <a:xfrm>
                       <a:off x="0" y="0"/>
-                      <a:ext cx="5940425" cy="3424592"/>
+                      <a:ext cx="5972175" cy="3390390"/>
                     </a:xfrm>
                     <a:prstGeom prst="rect">
                       <a:avLst/>
@@ -5804,34 +6149,22 @@
         <w:ind w:firstLine="720"/>
       </w:pPr>
       <w:r>
-        <w:t>Как видно из рисунка, в качестве актер</w:t>
-      </w:r>
-      <w:r>
-        <w:t xml:space="preserve">ов выступают </w:t>
-      </w:r>
-      <w:r>
-        <w:rPr>
-          <w:lang w:val="en-US"/>
-        </w:rPr>
-        <w:t>child</w:t>
+        <w:t xml:space="preserve">Как видно из рисунка, в качестве актеров выступают </w:t>
+      </w:r>
+      <w:r>
+        <w:t>Ребёнок</w:t>
       </w:r>
       <w:r>
         <w:t xml:space="preserve">, </w:t>
       </w:r>
       <w:r>
-        <w:rPr>
-          <w:lang w:val="en-US"/>
-        </w:rPr>
-        <w:t>parent</w:t>
+        <w:t>Родитель</w:t>
       </w:r>
       <w:r>
         <w:t xml:space="preserve">, </w:t>
       </w:r>
       <w:r>
-        <w:rPr>
-          <w:lang w:val="en-US"/>
-        </w:rPr>
-        <w:t>admin</w:t>
+        <w:t>Администратор</w:t>
       </w:r>
       <w:r>
         <w:t xml:space="preserve"> </w:t>
@@ -5843,19 +6176,7 @@
         <w:t xml:space="preserve"> </w:t>
       </w:r>
       <w:r>
-        <w:rPr>
-          <w:lang w:val="en-US"/>
-        </w:rPr>
-        <w:t>unregistered</w:t>
-      </w:r>
-      <w:r>
-        <w:t xml:space="preserve"> </w:t>
-      </w:r>
-      <w:r>
-        <w:rPr>
-          <w:lang w:val="en-US"/>
-        </w:rPr>
-        <w:t>user</w:t>
+        <w:t>Гость</w:t>
       </w:r>
       <w:r>
         <w:t>.</w:t>
@@ -5882,19 +6203,7 @@
         </w:numPr>
       </w:pPr>
       <w:r>
-        <w:rPr>
-          <w:lang w:val="en-US"/>
-        </w:rPr>
-        <w:t>unregistered</w:t>
-      </w:r>
-      <w:r>
-        <w:t xml:space="preserve"> </w:t>
-      </w:r>
-      <w:r>
-        <w:rPr>
-          <w:lang w:val="en-US"/>
-        </w:rPr>
-        <w:t>user</w:t>
+        <w:t>Гость</w:t>
       </w:r>
     </w:p>
     <w:p>
@@ -5942,10 +6251,7 @@
         </w:numPr>
       </w:pPr>
       <w:r>
-        <w:rPr>
-          <w:lang w:val="en-US"/>
-        </w:rPr>
-        <w:t>Admin</w:t>
+        <w:t>Администратор</w:t>
       </w:r>
     </w:p>
     <w:p>
@@ -5957,7 +6263,10 @@
         </w:numPr>
       </w:pPr>
       <w:r>
-        <w:t>Управление продуктами</w:t>
+        <w:t>Управление достижениями</w:t>
+      </w:r>
+      <w:r>
+        <w:t>. Это включает в себя создание и редактирование.</w:t>
       </w:r>
     </w:p>
     <w:p>
@@ -5969,7 +6278,20 @@
         </w:numPr>
       </w:pPr>
       <w:r>
-        <w:t>Управление достижениями</w:t>
+        <w:t>Управление пользователями</w:t>
+      </w:r>
+    </w:p>
+    <w:p>
+      <w:pPr>
+        <w:pStyle w:val="a5"/>
+        <w:numPr>
+          <w:ilvl w:val="0"/>
+          <w:numId w:val="19"/>
+        </w:numPr>
+      </w:pPr>
+      <w:r>
+        <w:lastRenderedPageBreak/>
+        <w:t>Родитель</w:t>
       </w:r>
     </w:p>
     <w:p>
@@ -5981,7 +6303,34 @@
         </w:numPr>
       </w:pPr>
       <w:r>
-        <w:t>Управление пользователями</w:t>
+        <w:t>Управление заданиями</w:t>
+      </w:r>
+      <w:r>
+        <w:t>. Включает в себя создание и редактирование, а также назначение заданий.</w:t>
+      </w:r>
+    </w:p>
+    <w:p>
+      <w:pPr>
+        <w:pStyle w:val="a5"/>
+        <w:numPr>
+          <w:ilvl w:val="1"/>
+          <w:numId w:val="19"/>
+        </w:numPr>
+      </w:pPr>
+      <w:r>
+        <w:t>Управление семьей</w:t>
+      </w:r>
+    </w:p>
+    <w:p>
+      <w:pPr>
+        <w:pStyle w:val="a5"/>
+        <w:numPr>
+          <w:ilvl w:val="1"/>
+          <w:numId w:val="19"/>
+        </w:numPr>
+      </w:pPr>
+      <w:r>
+        <w:t>Управление профилем</w:t>
       </w:r>
     </w:p>
     <w:p>
@@ -5993,10 +6342,7 @@
         </w:numPr>
       </w:pPr>
       <w:r>
-        <w:rPr>
-          <w:lang w:val="en-US"/>
-        </w:rPr>
-        <w:t>Parent</w:t>
+        <w:t>Ребёнок</w:t>
       </w:r>
     </w:p>
     <w:p>
@@ -6008,7 +6354,7 @@
         </w:numPr>
       </w:pPr>
       <w:r>
-        <w:t>Управление заданиями</w:t>
+        <w:t>Управление профилем</w:t>
       </w:r>
     </w:p>
     <w:p>
@@ -6020,60 +6366,11 @@
         </w:numPr>
       </w:pPr>
       <w:r>
-        <w:t>Управление семьей</w:t>
-      </w:r>
-    </w:p>
-    <w:p>
-      <w:pPr>
-        <w:pStyle w:val="a5"/>
-        <w:numPr>
-          <w:ilvl w:val="1"/>
-          <w:numId w:val="19"/>
-        </w:numPr>
-      </w:pPr>
-      <w:r>
-        <w:t>Управление профилем</w:t>
-      </w:r>
-    </w:p>
-    <w:p>
-      <w:pPr>
-        <w:pStyle w:val="a5"/>
-        <w:numPr>
-          <w:ilvl w:val="0"/>
-          <w:numId w:val="19"/>
-        </w:numPr>
-      </w:pPr>
-      <w:r>
-        <w:rPr>
-          <w:lang w:val="en-US"/>
-        </w:rPr>
-        <w:t>Child</w:t>
-      </w:r>
-    </w:p>
-    <w:p>
-      <w:pPr>
-        <w:pStyle w:val="a5"/>
-        <w:numPr>
-          <w:ilvl w:val="1"/>
-          <w:numId w:val="19"/>
-        </w:numPr>
-      </w:pPr>
-      <w:r>
-        <w:lastRenderedPageBreak/>
-        <w:t>Управление профилем</w:t>
-      </w:r>
-    </w:p>
-    <w:p>
-      <w:pPr>
-        <w:pStyle w:val="a5"/>
-        <w:numPr>
-          <w:ilvl w:val="1"/>
-          <w:numId w:val="19"/>
-        </w:numPr>
-      </w:pPr>
-      <w:r>
         <w:t>Управление заданиями</w:t>
       </w:r>
+      <w:r>
+        <w:t>. Включает в себя функции выбора задания и управления статусом задания.</w:t>
+      </w:r>
     </w:p>
     <w:p>
       <w:pPr>
@@ -6084,7 +6381,7 @@
       <w:pPr>
         <w:pStyle w:val="a3"/>
       </w:pPr>
-      <w:bookmarkStart w:id="26" w:name="_Toc483436273"/>
+      <w:bookmarkStart w:id="26" w:name="_Toc483523879"/>
       <w:r>
         <w:t xml:space="preserve">2.8 </w:t>
       </w:r>
@@ -6309,12 +6606,14 @@
       <w:r>
         <w:t xml:space="preserve">Динамический язык стилей </w:t>
       </w:r>
+      <w:proofErr w:type="spellStart"/>
       <w:r>
         <w:rPr>
           <w:lang w:val="en-US"/>
         </w:rPr>
-        <w:t>Less</w:t>
-      </w:r>
+        <w:t>Scss</w:t>
+      </w:r>
+      <w:proofErr w:type="spellEnd"/>
       <w:r>
         <w:br w:type="page"/>
       </w:r>
@@ -6323,7 +6622,7 @@
       <w:pPr>
         <w:pStyle w:val="a3"/>
       </w:pPr>
-      <w:bookmarkStart w:id="27" w:name="_Toc483436274"/>
+      <w:bookmarkStart w:id="27" w:name="_Toc483523880"/>
       <w:r>
         <w:lastRenderedPageBreak/>
         <w:t>ГЛАВА 3</w:t>
@@ -6334,12 +6633,9 @@
       <w:pPr>
         <w:pStyle w:val="a3"/>
       </w:pPr>
-      <w:bookmarkStart w:id="28" w:name="_Toc483436275"/>
-      <w:r>
-        <w:t xml:space="preserve">ПРОГРАММНАЯ РЕАЛИЗАЦИЯ </w:t>
-      </w:r>
-      <w:r>
-        <w:t>ВЕБ-ПРИЛОЖЕНИЯ «</w:t>
+      <w:bookmarkStart w:id="28" w:name="_Toc483523881"/>
+      <w:r>
+        <w:t>ПРОГРАММНАЯ РЕАЛИЗАЦИЯ ВЕБ-ПРИЛОЖЕНИЯ «</w:t>
       </w:r>
       <w:proofErr w:type="spellStart"/>
       <w:r>
@@ -6355,7 +6651,7 @@
       <w:pPr>
         <w:pStyle w:val="a3"/>
       </w:pPr>
-      <w:bookmarkStart w:id="29" w:name="_Toc483436276"/>
+      <w:bookmarkStart w:id="29" w:name="_Toc483523882"/>
       <w:r>
         <w:t xml:space="preserve">3.1 </w:t>
       </w:r>
@@ -6363,6 +6659,504 @@
         <w:t>Распределение уровней реализации по технологиям</w:t>
       </w:r>
       <w:bookmarkEnd w:id="29"/>
+    </w:p>
+    <w:p>
+      <w:pPr>
+        <w:pStyle w:val="a5"/>
+        <w:ind w:firstLine="720"/>
+      </w:pPr>
+      <w:r>
+        <w:t>Реализация системы многомодульной структуры требует в первую очередь распределения уровней реализации в зависимости от требований, наложенных на них и, конечно же, актуальности технологий, которые можно использовать для осуществления поставленных целей. Выполним распределения уровней реализации по используемым технологиям.</w:t>
+      </w:r>
+    </w:p>
+    <w:p>
+      <w:pPr>
+        <w:pStyle w:val="a5"/>
+        <w:ind w:firstLine="720"/>
+      </w:pPr>
+      <w:r>
+        <w:t xml:space="preserve">Для начала рассмотрим самый первый, и в свою очередь один из самых важных уровней – уровень данных. Для хранения данных используется </w:t>
+      </w:r>
+      <w:r>
+        <w:rPr>
+          <w:lang w:val="en-US"/>
+        </w:rPr>
+        <w:t>MS SQL</w:t>
+      </w:r>
+      <w:r>
+        <w:t>.</w:t>
+      </w:r>
+    </w:p>
+    <w:p>
+      <w:pPr>
+        <w:pStyle w:val="a5"/>
+        <w:ind w:firstLine="720"/>
+      </w:pPr>
+      <w:r>
+        <w:t>Второй уровень реализации – это уже программная часть, предназначенная для работы с базой данных и соответствующими сущностями базы, так называемая DAO-прослойка приложения. Для реализации организации доступа к данным БД был выбран .</w:t>
+      </w:r>
+      <w:r>
+        <w:rPr>
+          <w:lang w:val="en-US"/>
+        </w:rPr>
+        <w:t>Net</w:t>
+      </w:r>
+      <w:r>
+        <w:t xml:space="preserve"> </w:t>
+      </w:r>
+      <w:r>
+        <w:t>Фреймворк</w:t>
+      </w:r>
+      <w:r>
+        <w:t xml:space="preserve"> </w:t>
+      </w:r>
+      <w:r>
+        <w:rPr>
+          <w:lang w:val="en-US"/>
+        </w:rPr>
+        <w:t>Entity</w:t>
+      </w:r>
+      <w:r>
+        <w:t xml:space="preserve"> </w:t>
+      </w:r>
+      <w:r>
+        <w:rPr>
+          <w:lang w:val="en-US"/>
+        </w:rPr>
+        <w:t>Framework</w:t>
+      </w:r>
+      <w:r>
+        <w:t>, предоставляющий достаточно мощные и развитые средства, позволяющие не сосредотачиваться на подробностях синхронизации моделей БД и соо</w:t>
+      </w:r>
+      <w:r>
+        <w:t>тветствующих им моделях системы</w:t>
+      </w:r>
+      <w:r>
+        <w:t xml:space="preserve">. </w:t>
+      </w:r>
+      <w:r>
+        <w:t xml:space="preserve">А также предоставляющее развитое </w:t>
+      </w:r>
+      <w:r>
+        <w:rPr>
+          <w:lang w:val="en-US"/>
+        </w:rPr>
+        <w:t>Fluent</w:t>
+      </w:r>
+      <w:r>
+        <w:t xml:space="preserve"> </w:t>
+      </w:r>
+      <w:r>
+        <w:rPr>
+          <w:lang w:val="en-US"/>
+        </w:rPr>
+        <w:t>API</w:t>
+      </w:r>
+      <w:r>
+        <w:t xml:space="preserve"> </w:t>
+      </w:r>
+      <w:r>
+        <w:t>для описания связей между моделями.</w:t>
+      </w:r>
+    </w:p>
+    <w:p>
+      <w:pPr>
+        <w:pStyle w:val="a5"/>
+        <w:ind w:firstLine="720"/>
+      </w:pPr>
+      <w:r>
+        <w:t>Очередной этап разработки – это налаживание сервисов – классов, отвечающих за обработку данных, выполнение определенных действий, реализацию алгоритмов системы. Для разработки на этом этапе</w:t>
+      </w:r>
+      <w:r>
+        <w:t xml:space="preserve"> использовались стандартные средства </w:t>
+      </w:r>
+      <w:r>
+        <w:rPr>
+          <w:lang w:val="en-US"/>
+        </w:rPr>
+        <w:t>.Net</w:t>
+      </w:r>
+      <w:r>
+        <w:t xml:space="preserve">. </w:t>
+      </w:r>
+    </w:p>
+    <w:p>
+      <w:pPr>
+        <w:pStyle w:val="a5"/>
+        <w:ind w:firstLine="720"/>
+      </w:pPr>
+      <w:r>
+        <w:t xml:space="preserve">Использование шаблона </w:t>
+      </w:r>
+      <w:r>
+        <w:rPr>
+          <w:lang w:val="en-US"/>
+        </w:rPr>
+        <w:t>MVC</w:t>
+      </w:r>
+      <w:r>
+        <w:t xml:space="preserve"> позволило разделить данные, представление и обработку действий пользователя на три отдельных компонента. Важно отметить, что как представление, так и поведение зависят от модели. Однако модель не зависит ни от представления, ни от поведения. Это одно из ключевых достоинств подобного разделения. Оно позволяет строить модель независимо от визуального представления, а также создавать несколько различных представлений для одной модели, что в итоге и позволяет использовать части одного модуля в пределах другого, и при том даже </w:t>
+      </w:r>
+      <w:r>
+        <w:lastRenderedPageBreak/>
+        <w:t>полностью изменить способ представления этого приложения в соответствии с поставленными целями.</w:t>
+      </w:r>
+    </w:p>
+    <w:p>
+      <w:pPr>
+        <w:pStyle w:val="a5"/>
+        <w:ind w:firstLine="720"/>
+      </w:pPr>
+      <w:r>
+        <w:t xml:space="preserve">Говоря об </w:t>
+      </w:r>
+      <w:r>
+        <w:rPr>
+          <w:lang w:val="en-US"/>
+        </w:rPr>
+        <w:t>Web</w:t>
+      </w:r>
+      <w:r>
+        <w:t xml:space="preserve"> </w:t>
+      </w:r>
+      <w:proofErr w:type="spellStart"/>
+      <w:r>
+        <w:rPr>
+          <w:lang w:val="en-US"/>
+        </w:rPr>
+        <w:t>Api</w:t>
+      </w:r>
+      <w:proofErr w:type="spellEnd"/>
+      <w:r>
+        <w:t>, становится вполне понятно, что очередным, завершающим этапом разработки является стадия разработки пользовательского представления. На сегодняшний день существует очень большое количество средств, предназначенных для разработки графических интерфейсов пользователей для веб-приложений. Каждое из этих средств отличается своим набором положительных и отрицательных факторов. Для реализации пользовательского представления разработанной системы используются</w:t>
+      </w:r>
+      <w:r>
+        <w:t xml:space="preserve"> </w:t>
+      </w:r>
+      <w:r>
+        <w:t xml:space="preserve">библиотека </w:t>
+      </w:r>
+      <w:r>
+        <w:rPr>
+          <w:lang w:val="en-US"/>
+        </w:rPr>
+        <w:t>React</w:t>
+      </w:r>
+      <w:r>
+        <w:t xml:space="preserve">, </w:t>
+      </w:r>
+      <w:r>
+        <w:t xml:space="preserve">инструмент управления состояниями </w:t>
+      </w:r>
+      <w:proofErr w:type="spellStart"/>
+      <w:r>
+        <w:rPr>
+          <w:lang w:val="en-US"/>
+        </w:rPr>
+        <w:t>Redux</w:t>
+      </w:r>
+      <w:proofErr w:type="spellEnd"/>
+      <w:r>
+        <w:t>,</w:t>
+      </w:r>
+      <w:r>
+        <w:t xml:space="preserve"> </w:t>
+      </w:r>
+      <w:proofErr w:type="spellStart"/>
+      <w:r>
+        <w:t>фреймворк</w:t>
+      </w:r>
+      <w:proofErr w:type="spellEnd"/>
+      <w:r>
+        <w:t xml:space="preserve"> </w:t>
+      </w:r>
+      <w:r>
+        <w:rPr>
+          <w:lang w:val="en-US"/>
+        </w:rPr>
+        <w:t>Material</w:t>
+      </w:r>
+      <w:r>
+        <w:t xml:space="preserve"> </w:t>
+      </w:r>
+      <w:r>
+        <w:rPr>
+          <w:lang w:val="en-US"/>
+        </w:rPr>
+        <w:t>Design</w:t>
+      </w:r>
+      <w:r>
+        <w:t xml:space="preserve"> </w:t>
+      </w:r>
+      <w:r>
+        <w:rPr>
+          <w:lang w:val="en-US"/>
+        </w:rPr>
+        <w:t>Light</w:t>
+      </w:r>
+      <w:r>
+        <w:t>,</w:t>
+      </w:r>
+      <w:r>
+        <w:t xml:space="preserve"> динамический язык стилей </w:t>
+      </w:r>
+      <w:proofErr w:type="spellStart"/>
+      <w:r>
+        <w:rPr>
+          <w:lang w:val="en-US"/>
+        </w:rPr>
+        <w:t>Scss</w:t>
+      </w:r>
+      <w:proofErr w:type="spellEnd"/>
+      <w:r>
+        <w:t xml:space="preserve">. Немаловажную роль также сыграли технологии </w:t>
+      </w:r>
+      <w:r>
+        <w:rPr>
+          <w:lang w:val="en-US"/>
+        </w:rPr>
+        <w:t>CSS</w:t>
+      </w:r>
+      <w:r>
+        <w:t xml:space="preserve">3 и </w:t>
+      </w:r>
+      <w:r>
+        <w:rPr>
+          <w:lang w:val="en-US"/>
+        </w:rPr>
+        <w:t>HTML</w:t>
+      </w:r>
+      <w:r>
+        <w:t>5, которые значительно расширили и упростили возможности создания и оформления пользовательского интерфейса.</w:t>
+      </w:r>
+    </w:p>
+    <w:p>
+      <w:pPr>
+        <w:pStyle w:val="a3"/>
+        <w:rPr>
+          <w:sz w:val="28"/>
+        </w:rPr>
+      </w:pPr>
+      <w:bookmarkStart w:id="30" w:name="_Toc483523883"/>
+      <w:r>
+        <w:t xml:space="preserve">3.2 </w:t>
+      </w:r>
+      <w:r>
+        <w:t xml:space="preserve">Использование паттерна </w:t>
+      </w:r>
+      <w:r>
+        <w:rPr>
+          <w:lang w:val="en-US"/>
+        </w:rPr>
+        <w:t>Repository</w:t>
+      </w:r>
+      <w:r>
+        <w:t xml:space="preserve"> </w:t>
+      </w:r>
+      <w:r>
+        <w:t xml:space="preserve">и </w:t>
+      </w:r>
+      <w:r>
+        <w:rPr>
+          <w:lang w:val="en-US"/>
+        </w:rPr>
+        <w:t>Fluent</w:t>
+      </w:r>
+      <w:r>
+        <w:t xml:space="preserve"> </w:t>
+      </w:r>
+      <w:proofErr w:type="spellStart"/>
+      <w:r>
+        <w:rPr>
+          <w:lang w:val="en-US"/>
+        </w:rPr>
+        <w:t>Api</w:t>
+      </w:r>
+      <w:proofErr w:type="spellEnd"/>
+      <w:r>
+        <w:t xml:space="preserve"> </w:t>
+      </w:r>
+      <w:r>
+        <w:t xml:space="preserve">для реализации </w:t>
+      </w:r>
+      <w:r>
+        <w:rPr>
+          <w:lang w:val="en-US"/>
+        </w:rPr>
+        <w:t>DAL</w:t>
+      </w:r>
+      <w:bookmarkEnd w:id="30"/>
+    </w:p>
+    <w:p>
+      <w:pPr>
+        <w:pStyle w:val="a5"/>
+        <w:ind w:firstLine="720"/>
+      </w:pPr>
+      <w:r>
+        <w:t>Для доступа к данным используется</w:t>
+      </w:r>
+      <w:r>
+        <w:t xml:space="preserve"> паттерн </w:t>
+      </w:r>
+      <w:r>
+        <w:rPr>
+          <w:lang w:val="en-US"/>
+        </w:rPr>
+        <w:t>Repository</w:t>
+      </w:r>
+      <w:r>
+        <w:t xml:space="preserve"> </w:t>
+      </w:r>
+      <w:r>
+        <w:t xml:space="preserve">который позволяет </w:t>
+      </w:r>
+      <w:proofErr w:type="spellStart"/>
+      <w:r>
+        <w:t>абстрогироваться</w:t>
+      </w:r>
+      <w:proofErr w:type="spellEnd"/>
+      <w:r>
+        <w:t xml:space="preserve"> от конкретной </w:t>
+      </w:r>
+      <w:proofErr w:type="spellStart"/>
+      <w:r>
+        <w:t>баззы</w:t>
+      </w:r>
+      <w:proofErr w:type="spellEnd"/>
+      <w:r>
+        <w:t xml:space="preserve"> данных и в любой момент заменять их или использовать различные </w:t>
+      </w:r>
+      <w:proofErr w:type="spellStart"/>
+      <w:r>
+        <w:t>баззы</w:t>
+      </w:r>
+      <w:proofErr w:type="spellEnd"/>
+      <w:r>
+        <w:t xml:space="preserve"> данных для разных целей. </w:t>
+      </w:r>
+    </w:p>
+    <w:p>
+      <w:pPr>
+        <w:pStyle w:val="a5"/>
+        <w:ind w:firstLine="720"/>
+      </w:pPr>
+      <w:r>
+        <w:t xml:space="preserve">Для связи с базой данных использовался </w:t>
+      </w:r>
+      <w:r>
+        <w:rPr>
+          <w:lang w:val="en-US"/>
+        </w:rPr>
+        <w:t>Entity</w:t>
+      </w:r>
+      <w:r>
+        <w:t xml:space="preserve"> </w:t>
+      </w:r>
+      <w:r>
+        <w:rPr>
+          <w:lang w:val="en-US"/>
+        </w:rPr>
+        <w:t>Framework</w:t>
+      </w:r>
+      <w:r>
+        <w:t xml:space="preserve"> подход </w:t>
+      </w:r>
+      <w:r>
+        <w:rPr>
+          <w:lang w:val="en-US"/>
+        </w:rPr>
+        <w:t>Data</w:t>
+      </w:r>
+      <w:r>
+        <w:t xml:space="preserve"> </w:t>
+      </w:r>
+      <w:r>
+        <w:rPr>
+          <w:lang w:val="en-US"/>
+        </w:rPr>
+        <w:t>Base</w:t>
+      </w:r>
+      <w:r>
+        <w:t xml:space="preserve"> </w:t>
+      </w:r>
+      <w:r>
+        <w:rPr>
+          <w:lang w:val="en-US"/>
+        </w:rPr>
+        <w:t>First</w:t>
+      </w:r>
+      <w:r>
+        <w:t>. При помощи “</w:t>
+      </w:r>
+      <w:r>
+        <w:rPr>
+          <w:lang w:val="en-US"/>
+        </w:rPr>
+        <w:t>Fluent</w:t>
+      </w:r>
+      <w:r>
+        <w:t xml:space="preserve"> </w:t>
+      </w:r>
+      <w:proofErr w:type="spellStart"/>
+      <w:r>
+        <w:rPr>
+          <w:lang w:val="en-US"/>
+        </w:rPr>
+        <w:t>Api</w:t>
+      </w:r>
+      <w:proofErr w:type="spellEnd"/>
+      <w:r>
+        <w:t xml:space="preserve">” </w:t>
+      </w:r>
+      <w:r>
+        <w:t xml:space="preserve">были описаны соответствия между классами </w:t>
+      </w:r>
+      <w:r>
+        <w:t>для базы данных.</w:t>
+      </w:r>
+    </w:p>
+    <w:p>
+      <w:pPr>
+        <w:pStyle w:val="a5"/>
+        <w:ind w:firstLine="720"/>
+      </w:pPr>
+      <w:r>
+        <w:rPr>
+          <w:lang w:val="en-US"/>
+        </w:rPr>
+        <w:t>TODO</w:t>
+      </w:r>
+      <w:r>
+        <w:t xml:space="preserve">: </w:t>
+      </w:r>
+      <w:r>
+        <w:t xml:space="preserve">описать </w:t>
+      </w:r>
+      <w:proofErr w:type="spellStart"/>
+      <w:r>
+        <w:rPr>
+          <w:lang w:val="en-US"/>
+        </w:rPr>
+        <w:t>BaseEntity</w:t>
+      </w:r>
+      <w:proofErr w:type="spellEnd"/>
+      <w:r>
+        <w:t xml:space="preserve">. </w:t>
+      </w:r>
+      <w:proofErr w:type="spellStart"/>
+      <w:r>
+        <w:rPr>
+          <w:lang w:val="en-US"/>
+        </w:rPr>
+        <w:t>BaseEntityTypeConfiguration</w:t>
+      </w:r>
+      <w:proofErr w:type="spellEnd"/>
+      <w:r>
+        <w:t xml:space="preserve">. </w:t>
+      </w:r>
+      <w:r>
+        <w:t>Добавить картинки примера кода или сам код базовых классов</w:t>
+      </w:r>
     </w:p>
     <w:p>
       <w:pPr>
@@ -6466,7 +7260,7 @@
             <w:szCs w:val="28"/>
             <w:lang w:val="ru-RU"/>
           </w:rPr>
-          <w:t>2</w:t>
+          <w:t>22</w:t>
         </w:r>
         <w:r>
           <w:rPr>
@@ -6754,7 +7548,7 @@
         <w:rFonts w:ascii="Symbol" w:hAnsi="Symbol" w:hint="default"/>
       </w:rPr>
     </w:lvl>
-    <w:lvl w:ilvl="1" w:tplc="04090003" w:tentative="1">
+    <w:lvl w:ilvl="1" w:tplc="04090003">
       <w:start w:val="1"/>
       <w:numFmt w:val="bullet"/>
       <w:lvlText w:val="o"/>
@@ -10245,539 +11039,6 @@
 </w:styles>
 </file>
 
-<file path=word/glossary/document.xml><?xml version="1.0" encoding="utf-8"?>
-<w:glossaryDocument xmlns:wpc="http://schemas.microsoft.com/office/word/2010/wordprocessingCanvas" xmlns:mc="http://schemas.openxmlformats.org/markup-compatibility/2006" xmlns:o="urn:schemas-microsoft-com:office:office" xmlns:r="http://schemas.openxmlformats.org/officeDocument/2006/relationships" xmlns:m="http://schemas.openxmlformats.org/officeDocument/2006/math" xmlns:v="urn:schemas-microsoft-com:vml" xmlns:wp14="http://schemas.microsoft.com/office/word/2010/wordprocessingDrawing" xmlns:wp="http://schemas.openxmlformats.org/drawingml/2006/wordprocessingDrawing" xmlns:w10="urn:schemas-microsoft-com:office:word" xmlns:w="http://schemas.openxmlformats.org/wordprocessingml/2006/main" xmlns:w14="http://schemas.microsoft.com/office/word/2010/wordml" xmlns:w15="http://schemas.microsoft.com/office/word/2012/wordml" xmlns:wpg="http://schemas.microsoft.com/office/word/2010/wordprocessingGroup" xmlns:wpi="http://schemas.microsoft.com/office/word/2010/wordprocessingInk" xmlns:wne="http://schemas.microsoft.com/office/word/2006/wordml" xmlns:wps="http://schemas.microsoft.com/office/word/2010/wordprocessingShape" mc:Ignorable="w14 w15 wp14"/>
-</file>
-
-<file path=word/glossary/fontTable.xml><?xml version="1.0" encoding="utf-8"?>
-<w:fonts xmlns:mc="http://schemas.openxmlformats.org/markup-compatibility/2006" xmlns:r="http://schemas.openxmlformats.org/officeDocument/2006/relationships" xmlns:w="http://schemas.openxmlformats.org/wordprocessingml/2006/main" xmlns:w14="http://schemas.microsoft.com/office/word/2010/wordml" xmlns:w15="http://schemas.microsoft.com/office/word/2012/wordml" mc:Ignorable="w14 w15">
-  <w:font w:name="Times New Roman">
-    <w:panose1 w:val="02020603050405020304"/>
-    <w:charset w:val="00"/>
-    <w:family w:val="roman"/>
-    <w:pitch w:val="variable"/>
-    <w:sig w:usb0="E0002EFF" w:usb1="C0007843" w:usb2="00000009" w:usb3="00000000" w:csb0="000001FF" w:csb1="00000000"/>
-  </w:font>
-  <w:font w:name="Calibri">
-    <w:panose1 w:val="020F0502020204030204"/>
-    <w:charset w:val="00"/>
-    <w:family w:val="swiss"/>
-    <w:pitch w:val="variable"/>
-    <w:sig w:usb0="E00002FF" w:usb1="4000ACFF" w:usb2="00000001" w:usb3="00000000" w:csb0="0000019F" w:csb1="00000000"/>
-  </w:font>
-  <w:font w:name="Courier New">
-    <w:panose1 w:val="02070309020205020404"/>
-    <w:charset w:val="00"/>
-    <w:family w:val="modern"/>
-    <w:pitch w:val="fixed"/>
-    <w:sig w:usb0="E0002EFF" w:usb1="C0007843" w:usb2="00000009" w:usb3="00000000" w:csb0="000001FF" w:csb1="00000000"/>
-  </w:font>
-  <w:font w:name="Wingdings">
-    <w:panose1 w:val="05000000000000000000"/>
-    <w:charset w:val="02"/>
-    <w:family w:val="auto"/>
-    <w:pitch w:val="variable"/>
-    <w:sig w:usb0="00000000" w:usb1="10000000" w:usb2="00000000" w:usb3="00000000" w:csb0="80000000" w:csb1="00000000"/>
-  </w:font>
-  <w:font w:name="Symbol">
-    <w:panose1 w:val="05050102010706020507"/>
-    <w:charset w:val="02"/>
-    <w:family w:val="roman"/>
-    <w:pitch w:val="variable"/>
-    <w:sig w:usb0="00000000" w:usb1="10000000" w:usb2="00000000" w:usb3="00000000" w:csb0="80000000" w:csb1="00000000"/>
-  </w:font>
-  <w:font w:name="Calibri Light">
-    <w:panose1 w:val="020F0302020204030204"/>
-    <w:charset w:val="00"/>
-    <w:family w:val="swiss"/>
-    <w:pitch w:val="variable"/>
-    <w:sig w:usb0="A00002EF" w:usb1="4000207B" w:usb2="00000000" w:usb3="00000000" w:csb0="0000019F" w:csb1="00000000"/>
-  </w:font>
-</w:fonts>
-</file>
-
-<file path=word/glossary/settings.xml><?xml version="1.0" encoding="utf-8"?>
-<w:settings xmlns:mc="http://schemas.openxmlformats.org/markup-compatibility/2006" xmlns:o="urn:schemas-microsoft-com:office:office" xmlns:r="http://schemas.openxmlformats.org/officeDocument/2006/relationships" xmlns:m="http://schemas.openxmlformats.org/officeDocument/2006/math" xmlns:v="urn:schemas-microsoft-com:vml" xmlns:w10="urn:schemas-microsoft-com:office:word" xmlns:w="http://schemas.openxmlformats.org/wordprocessingml/2006/main" xmlns:w14="http://schemas.microsoft.com/office/word/2010/wordml" xmlns:w15="http://schemas.microsoft.com/office/word/2012/wordml" xmlns:sl="http://schemas.openxmlformats.org/schemaLibrary/2006/main" mc:Ignorable="w14 w15">
-  <w:view w:val="normal"/>
-  <w:defaultTabStop w:val="720"/>
-  <w:characterSpacingControl w:val="doNotCompress"/>
-  <w:compat>
-    <w:useFELayout/>
-    <w:compatSetting w:name="compatibilityMode" w:uri="http://schemas.microsoft.com/office/word" w:val="15"/>
-    <w:compatSetting w:name="overrideTableStyleFontSizeAndJustification" w:uri="http://schemas.microsoft.com/office/word" w:val="1"/>
-    <w:compatSetting w:name="enableOpenTypeFeatures" w:uri="http://schemas.microsoft.com/office/word" w:val="1"/>
-    <w:compatSetting w:name="doNotFlipMirrorIndents" w:uri="http://schemas.microsoft.com/office/word" w:val="1"/>
-    <w:compatSetting w:name="differentiateMultirowTableHeaders" w:uri="http://schemas.microsoft.com/office/word" w:val="1"/>
-  </w:compat>
-  <w:rsids>
-    <w:rsidRoot w:val="00775835"/>
-    <w:rsid w:val="00775835"/>
-    <w:rsid w:val="00BD5675"/>
-  </w:rsids>
-  <m:mathPr>
-    <m:mathFont m:val="Cambria Math"/>
-    <m:brkBin m:val="before"/>
-    <m:brkBinSub m:val="--"/>
-    <m:smallFrac m:val="0"/>
-    <m:dispDef/>
-    <m:lMargin m:val="0"/>
-    <m:rMargin m:val="0"/>
-    <m:defJc m:val="centerGroup"/>
-    <m:wrapIndent m:val="1440"/>
-    <m:intLim m:val="subSup"/>
-    <m:naryLim m:val="undOvr"/>
-  </m:mathPr>
-  <w:themeFontLang w:val="en-US"/>
-  <w:clrSchemeMapping w:bg1="light1" w:t1="dark1" w:bg2="light2" w:t2="dark2" w:accent1="accent1" w:accent2="accent2" w:accent3="accent3" w:accent4="accent4" w:accent5="accent5" w:accent6="accent6" w:hyperlink="hyperlink" w:followedHyperlink="followedHyperlink"/>
-  <w:decimalSymbol w:val="."/>
-  <w:listSeparator w:val=","/>
-  <w15:chartTrackingRefBased/>
-</w:settings>
-</file>
-
-<file path=word/glossary/styles.xml><?xml version="1.0" encoding="utf-8"?>
-<w:styles xmlns:mc="http://schemas.openxmlformats.org/markup-compatibility/2006" xmlns:r="http://schemas.openxmlformats.org/officeDocument/2006/relationships" xmlns:w="http://schemas.openxmlformats.org/wordprocessingml/2006/main" xmlns:w14="http://schemas.microsoft.com/office/word/2010/wordml" xmlns:w15="http://schemas.microsoft.com/office/word/2012/wordml" mc:Ignorable="w14 w15">
-  <w:docDefaults>
-    <w:rPrDefault>
-      <w:rPr>
-        <w:rFonts w:asciiTheme="minorHAnsi" w:eastAsiaTheme="minorEastAsia" w:hAnsiTheme="minorHAnsi" w:cstheme="minorBidi"/>
-        <w:sz w:val="22"/>
-        <w:szCs w:val="22"/>
-        <w:lang w:val="en-US" w:eastAsia="en-US" w:bidi="ar-SA"/>
-      </w:rPr>
-    </w:rPrDefault>
-    <w:pPrDefault>
-      <w:pPr>
-        <w:spacing w:after="160" w:line="259" w:lineRule="auto"/>
-      </w:pPr>
-    </w:pPrDefault>
-  </w:docDefaults>
-  <w:latentStyles w:defLockedState="0" w:defUIPriority="99" w:defSemiHidden="0" w:defUnhideWhenUsed="0" w:defQFormat="0" w:count="371">
-    <w:lsdException w:name="Normal" w:uiPriority="0" w:qFormat="1"/>
-    <w:lsdException w:name="heading 1" w:uiPriority="9" w:qFormat="1"/>
-    <w:lsdException w:name="heading 2" w:semiHidden="1" w:uiPriority="9" w:unhideWhenUsed="1" w:qFormat="1"/>
-    <w:lsdException w:name="heading 3" w:semiHidden="1" w:uiPriority="9" w:unhideWhenUsed="1" w:qFormat="1"/>
-    <w:lsdException w:name="heading 4" w:semiHidden="1" w:uiPriority="9" w:unhideWhenUsed="1" w:qFormat="1"/>
-    <w:lsdException w:name="heading 5" w:semiHidden="1" w:uiPriority="9" w:unhideWhenUsed="1" w:qFormat="1"/>
-    <w:lsdException w:name="heading 6" w:semiHidden="1" w:uiPriority="9" w:unhideWhenUsed="1" w:qFormat="1"/>
-    <w:lsdException w:name="heading 7" w:semiHidden="1" w:uiPriority="9" w:unhideWhenUsed="1" w:qFormat="1"/>
-    <w:lsdException w:name="heading 8" w:semiHidden="1" w:uiPriority="9" w:unhideWhenUsed="1" w:qFormat="1"/>
-    <w:lsdException w:name="heading 9" w:semiHidden="1" w:uiPriority="9" w:unhideWhenUsed="1" w:qFormat="1"/>
-    <w:lsdException w:name="index 1" w:semiHidden="1" w:unhideWhenUsed="1"/>
-    <w:lsdException w:name="index 2" w:semiHidden="1" w:unhideWhenUsed="1"/>
-    <w:lsdException w:name="index 3" w:semiHidden="1" w:unhideWhenUsed="1"/>
-    <w:lsdException w:name="index 4" w:semiHidden="1" w:unhideWhenUsed="1"/>
-    <w:lsdException w:name="index 5" w:semiHidden="1" w:unhideWhenUsed="1"/>
-    <w:lsdException w:name="index 6" w:semiHidden="1" w:unhideWhenUsed="1"/>
-    <w:lsdException w:name="index 7" w:semiHidden="1" w:unhideWhenUsed="1"/>
-    <w:lsdException w:name="index 8" w:semiHidden="1" w:unhideWhenUsed="1"/>
-    <w:lsdException w:name="index 9" w:semiHidden="1" w:unhideWhenUsed="1"/>
-    <w:lsdException w:name="toc 1" w:semiHidden="1" w:uiPriority="39" w:unhideWhenUsed="1"/>
-    <w:lsdException w:name="toc 2" w:semiHidden="1" w:uiPriority="39" w:unhideWhenUsed="1"/>
-    <w:lsdException w:name="toc 3" w:semiHidden="1" w:uiPriority="39" w:unhideWhenUsed="1"/>
-    <w:lsdException w:name="toc 4" w:semiHidden="1" w:uiPriority="39" w:unhideWhenUsed="1"/>
-    <w:lsdException w:name="toc 5" w:semiHidden="1" w:uiPriority="39" w:unhideWhenUsed="1"/>
-    <w:lsdException w:name="toc 6" w:semiHidden="1" w:uiPriority="39" w:unhideWhenUsed="1"/>
-    <w:lsdException w:name="toc 7" w:semiHidden="1" w:uiPriority="39" w:unhideWhenUsed="1"/>
-    <w:lsdException w:name="toc 8" w:semiHidden="1" w:uiPriority="39" w:unhideWhenUsed="1"/>
-    <w:lsdException w:name="toc 9" w:semiHidden="1" w:uiPriority="39" w:unhideWhenUsed="1"/>
-    <w:lsdException w:name="Normal Indent" w:semiHidden="1" w:unhideWhenUsed="1"/>
-    <w:lsdException w:name="footnote text" w:semiHidden="1" w:unhideWhenUsed="1"/>
-    <w:lsdException w:name="annotation text" w:semiHidden="1" w:unhideWhenUsed="1"/>
-    <w:lsdException w:name="header" w:semiHidden="1" w:unhideWhenUsed="1"/>
-    <w:lsdException w:name="footer" w:semiHidden="1" w:unhideWhenUsed="1"/>
-    <w:lsdException w:name="index heading" w:semiHidden="1" w:unhideWhenUsed="1"/>
-    <w:lsdException w:name="caption" w:semiHidden="1" w:uiPriority="35" w:unhideWhenUsed="1" w:qFormat="1"/>
-    <w:lsdException w:name="table of figures" w:semiHidden="1" w:unhideWhenUsed="1"/>
-    <w:lsdException w:name="envelope address" w:semiHidden="1" w:unhideWhenUsed="1"/>
-    <w:lsdException w:name="envelope return" w:semiHidden="1" w:unhideWhenUsed="1"/>
-    <w:lsdException w:name="footnote reference" w:semiHidden="1" w:unhideWhenUsed="1"/>
-    <w:lsdException w:name="annotation reference" w:semiHidden="1" w:unhideWhenUsed="1"/>
-    <w:lsdException w:name="line number" w:semiHidden="1" w:unhideWhenUsed="1"/>
-    <w:lsdException w:name="page number" w:semiHidden="1" w:unhideWhenUsed="1"/>
-    <w:lsdException w:name="endnote reference" w:semiHidden="1" w:unhideWhenUsed="1"/>
-    <w:lsdException w:name="endnote text" w:semiHidden="1" w:unhideWhenUsed="1"/>
-    <w:lsdException w:name="table of authorities" w:semiHidden="1" w:unhideWhenUsed="1"/>
-    <w:lsdException w:name="macro" w:semiHidden="1" w:unhideWhenUsed="1"/>
-    <w:lsdException w:name="toa heading" w:semiHidden="1" w:unhideWhenUsed="1"/>
-    <w:lsdException w:name="List" w:semiHidden="1" w:unhideWhenUsed="1"/>
-    <w:lsdException w:name="List Bullet" w:semiHidden="1" w:unhideWhenUsed="1"/>
-    <w:lsdException w:name="List Number" w:semiHidden="1" w:unhideWhenUsed="1"/>
-    <w:lsdException w:name="List 2" w:semiHidden="1" w:unhideWhenUsed="1"/>
-    <w:lsdException w:name="List 3" w:semiHidden="1" w:unhideWhenUsed="1"/>
-    <w:lsdException w:name="List 4" w:semiHidden="1" w:unhideWhenUsed="1"/>
-    <w:lsdException w:name="List 5" w:semiHidden="1" w:unhideWhenUsed="1"/>
-    <w:lsdException w:name="List Bullet 2" w:semiHidden="1" w:unhideWhenUsed="1"/>
-    <w:lsdException w:name="List Bullet 3" w:semiHidden="1" w:unhideWhenUsed="1"/>
-    <w:lsdException w:name="List Bullet 4" w:semiHidden="1" w:unhideWhenUsed="1"/>
-    <w:lsdException w:name="List Bullet 5" w:semiHidden="1" w:unhideWhenUsed="1"/>
-    <w:lsdException w:name="List Number 2" w:semiHidden="1" w:unhideWhenUsed="1"/>
-    <w:lsdException w:name="List Number 3" w:semiHidden="1" w:unhideWhenUsed="1"/>
-    <w:lsdException w:name="List Number 4" w:semiHidden="1" w:unhideWhenUsed="1"/>
-    <w:lsdException w:name="List Number 5" w:semiHidden="1" w:unhideWhenUsed="1"/>
-    <w:lsdException w:name="Title" w:uiPriority="10" w:qFormat="1"/>
-    <w:lsdException w:name="Closing" w:semiHidden="1" w:unhideWhenUsed="1"/>
-    <w:lsdException w:name="Signature" w:semiHidden="1" w:unhideWhenUsed="1"/>
-    <w:lsdException w:name="Default Paragraph Font" w:semiHidden="1" w:uiPriority="1" w:unhideWhenUsed="1"/>
-    <w:lsdException w:name="Body Text" w:semiHidden="1" w:unhideWhenUsed="1"/>
-    <w:lsdException w:name="Body Text Indent" w:semiHidden="1" w:unhideWhenUsed="1"/>
-    <w:lsdException w:name="List Continue" w:semiHidden="1" w:unhideWhenUsed="1"/>
-    <w:lsdException w:name="List Continue 2" w:semiHidden="1" w:unhideWhenUsed="1"/>
-    <w:lsdException w:name="List Continue 3" w:semiHidden="1" w:unhideWhenUsed="1"/>
-    <w:lsdException w:name="List Continue 4" w:semiHidden="1" w:unhideWhenUsed="1"/>
-    <w:lsdException w:name="List Continue 5" w:semiHidden="1" w:unhideWhenUsed="1"/>
-    <w:lsdException w:name="Message Header" w:semiHidden="1" w:unhideWhenUsed="1"/>
-    <w:lsdException w:name="Subtitle" w:uiPriority="11" w:qFormat="1"/>
-    <w:lsdException w:name="Salutation" w:semiHidden="1" w:unhideWhenUsed="1"/>
-    <w:lsdException w:name="Date" w:semiHidden="1" w:unhideWhenUsed="1"/>
-    <w:lsdException w:name="Body Text First Indent" w:semiHidden="1" w:unhideWhenUsed="1"/>
-    <w:lsdException w:name="Body Text First Indent 2" w:semiHidden="1" w:unhideWhenUsed="1"/>
-    <w:lsdException w:name="Note Heading" w:semiHidden="1" w:unhideWhenUsed="1"/>
-    <w:lsdException w:name="Body Text 2" w:semiHidden="1" w:unhideWhenUsed="1"/>
-    <w:lsdException w:name="Body Text 3" w:semiHidden="1" w:unhideWhenUsed="1"/>
-    <w:lsdException w:name="Body Text Indent 2" w:semiHidden="1" w:unhideWhenUsed="1"/>
-    <w:lsdException w:name="Body Text Indent 3" w:semiHidden="1" w:unhideWhenUsed="1"/>
-    <w:lsdException w:name="Block Text" w:semiHidden="1" w:unhideWhenUsed="1"/>
-    <w:lsdException w:name="Hyperlink" w:semiHidden="1" w:unhideWhenUsed="1"/>
-    <w:lsdException w:name="FollowedHyperlink" w:semiHidden="1" w:unhideWhenUsed="1"/>
-    <w:lsdException w:name="Strong" w:uiPriority="22" w:qFormat="1"/>
-    <w:lsdException w:name="Emphasis" w:uiPriority="20" w:qFormat="1"/>
-    <w:lsdException w:name="Document Map" w:semiHidden="1" w:unhideWhenUsed="1"/>
-    <w:lsdException w:name="Plain Text" w:semiHidden="1" w:unhideWhenUsed="1"/>
-    <w:lsdException w:name="E-mail Signature" w:semiHidden="1" w:unhideWhenUsed="1"/>
-    <w:lsdException w:name="HTML Top of Form" w:semiHidden="1" w:unhideWhenUsed="1"/>
-    <w:lsdException w:name="HTML Bottom of Form" w:semiHidden="1" w:unhideWhenUsed="1"/>
-    <w:lsdException w:name="Normal (Web)" w:semiHidden="1" w:unhideWhenUsed="1"/>
-    <w:lsdException w:name="HTML Acronym" w:semiHidden="1" w:unhideWhenUsed="1"/>
-    <w:lsdException w:name="HTML Address" w:semiHidden="1" w:unhideWhenUsed="1"/>
-    <w:lsdException w:name="HTML Cite" w:semiHidden="1" w:unhideWhenUsed="1"/>
-    <w:lsdException w:name="HTML Code" w:semiHidden="1" w:unhideWhenUsed="1"/>
-    <w:lsdException w:name="HTML Definition" w:semiHidden="1" w:unhideWhenUsed="1"/>
-    <w:lsdException w:name="HTML Keyboard" w:semiHidden="1" w:unhideWhenUsed="1"/>
-    <w:lsdException w:name="HTML Preformatted" w:semiHidden="1" w:unhideWhenUsed="1"/>
-    <w:lsdException w:name="HTML Sample" w:semiHidden="1" w:unhideWhenUsed="1"/>
-    <w:lsdException w:name="HTML Typewriter" w:semiHidden="1" w:unhideWhenUsed="1"/>
-    <w:lsdException w:name="HTML Variable" w:semiHidden="1" w:unhideWhenUsed="1"/>
-    <w:lsdException w:name="Normal Table" w:semiHidden="1" w:unhideWhenUsed="1"/>
-    <w:lsdException w:name="annotation subject" w:semiHidden="1" w:unhideWhenUsed="1"/>
-    <w:lsdException w:name="No List" w:semiHidden="1" w:unhideWhenUsed="1"/>
-    <w:lsdException w:name="Outline List 1" w:semiHidden="1" w:unhideWhenUsed="1"/>
-    <w:lsdException w:name="Outline List 2" w:semiHidden="1" w:unhideWhenUsed="1"/>
-    <w:lsdException w:name="Outline List 3" w:semiHidden="1" w:unhideWhenUsed="1"/>
-    <w:lsdException w:name="Table Simple 1" w:semiHidden="1" w:unhideWhenUsed="1"/>
-    <w:lsdException w:name="Table Simple 2" w:semiHidden="1" w:unhideWhenUsed="1"/>
-    <w:lsdException w:name="Table Simple 3" w:semiHidden="1" w:unhideWhenUsed="1"/>
-    <w:lsdException w:name="Table Classic 1" w:semiHidden="1" w:unhideWhenUsed="1"/>
-    <w:lsdException w:name="Table Classic 2" w:semiHidden="1" w:unhideWhenUsed="1"/>
-    <w:lsdException w:name="Table Classic 3" w:semiHidden="1" w:unhideWhenUsed="1"/>
-    <w:lsdException w:name="Table Classic 4" w:semiHidden="1" w:unhideWhenUsed="1"/>
-    <w:lsdException w:name="Table Colorful 1" w:semiHidden="1" w:unhideWhenUsed="1"/>
-    <w:lsdException w:name="Table Colorful 2" w:semiHidden="1" w:unhideWhenUsed="1"/>
-    <w:lsdException w:name="Table Colorful 3" w:semiHidden="1" w:unhideWhenUsed="1"/>
-    <w:lsdException w:name="Table Columns 1" w:semiHidden="1" w:unhideWhenUsed="1"/>
-    <w:lsdException w:name="Table Columns 2" w:semiHidden="1" w:unhideWhenUsed="1"/>
-    <w:lsdException w:name="Table Columns 3" w:semiHidden="1" w:unhideWhenUsed="1"/>
-    <w:lsdException w:name="Table Columns 4" w:semiHidden="1" w:unhideWhenUsed="1"/>
-    <w:lsdException w:name="Table Columns 5" w:semiHidden="1" w:unhideWhenUsed="1"/>
-    <w:lsdException w:name="Table Grid 1" w:semiHidden="1" w:unhideWhenUsed="1"/>
-    <w:lsdException w:name="Table Grid 2" w:semiHidden="1" w:unhideWhenUsed="1"/>
-    <w:lsdException w:name="Table Grid 3" w:semiHidden="1" w:unhideWhenUsed="1"/>
-    <w:lsdException w:name="Table Grid 4" w:semiHidden="1" w:unhideWhenUsed="1"/>
-    <w:lsdException w:name="Table Grid 5" w:semiHidden="1" w:unhideWhenUsed="1"/>
-    <w:lsdException w:name="Table Grid 6" w:semiHidden="1" w:unhideWhenUsed="1"/>
-    <w:lsdException w:name="Table Grid 7" w:semiHidden="1" w:unhideWhenUsed="1"/>
-    <w:lsdException w:name="Table Grid 8" w:semiHidden="1" w:unhideWhenUsed="1"/>
-    <w:lsdException w:name="Table List 1" w:semiHidden="1" w:unhideWhenUsed="1"/>
-    <w:lsdException w:name="Table List 2" w:semiHidden="1" w:unhideWhenUsed="1"/>
-    <w:lsdException w:name="Table List 3" w:semiHidden="1" w:unhideWhenUsed="1"/>
-    <w:lsdException w:name="Table List 4" w:semiHidden="1" w:unhideWhenUsed="1"/>
-    <w:lsdException w:name="Table List 5" w:semiHidden="1" w:unhideWhenUsed="1"/>
-    <w:lsdException w:name="Table List 6" w:semiHidden="1" w:unhideWhenUsed="1"/>
-    <w:lsdException w:name="Table List 7" w:semiHidden="1" w:unhideWhenUsed="1"/>
-    <w:lsdException w:name="Table List 8" w:semiHidden="1" w:unhideWhenUsed="1"/>
-    <w:lsdException w:name="Table 3D effects 1" w:semiHidden="1" w:unhideWhenUsed="1"/>
-    <w:lsdException w:name="Table 3D effects 2" w:semiHidden="1" w:unhideWhenUsed="1"/>
-    <w:lsdException w:name="Table 3D effects 3" w:semiHidden="1" w:unhideWhenUsed="1"/>
-    <w:lsdException w:name="Table Contemporary" w:semiHidden="1" w:unhideWhenUsed="1"/>
-    <w:lsdException w:name="Table Elegant" w:semiHidden="1" w:unhideWhenUsed="1"/>
-    <w:lsdException w:name="Table Professional" w:semiHidden="1" w:unhideWhenUsed="1"/>
-    <w:lsdException w:name="Table Subtle 1" w:semiHidden="1" w:unhideWhenUsed="1"/>
-    <w:lsdException w:name="Table Subtle 2" w:semiHidden="1" w:unhideWhenUsed="1"/>
-    <w:lsdException w:name="Table Web 1" w:semiHidden="1" w:unhideWhenUsed="1"/>
-    <w:lsdException w:name="Table Web 2" w:semiHidden="1" w:unhideWhenUsed="1"/>
-    <w:lsdException w:name="Table Web 3" w:semiHidden="1" w:unhideWhenUsed="1"/>
-    <w:lsdException w:name="Balloon Text" w:semiHidden="1" w:unhideWhenUsed="1"/>
-    <w:lsdException w:name="Table Grid" w:uiPriority="39"/>
-    <w:lsdException w:name="Table Theme" w:semiHidden="1" w:unhideWhenUsed="1"/>
-    <w:lsdException w:name="Placeholder Text" w:semiHidden="1"/>
-    <w:lsdException w:name="No Spacing" w:uiPriority="1" w:qFormat="1"/>
-    <w:lsdException w:name="Light Shading" w:uiPriority="60"/>
-    <w:lsdException w:name="Light List" w:uiPriority="61"/>
-    <w:lsdException w:name="Light Grid" w:uiPriority="62"/>
-    <w:lsdException w:name="Medium Shading 1" w:uiPriority="63"/>
-    <w:lsdException w:name="Medium Shading 2" w:uiPriority="64"/>
-    <w:lsdException w:name="Medium List 1" w:uiPriority="65"/>
-    <w:lsdException w:name="Medium List 2" w:uiPriority="66"/>
-    <w:lsdException w:name="Medium Grid 1" w:uiPriority="67"/>
-    <w:lsdException w:name="Medium Grid 2" w:uiPriority="68"/>
-    <w:lsdException w:name="Medium Grid 3" w:uiPriority="69"/>
-    <w:lsdException w:name="Dark List" w:uiPriority="70"/>
-    <w:lsdException w:name="Colorful Shading" w:uiPriority="71"/>
-    <w:lsdException w:name="Colorful List" w:uiPriority="72"/>
-    <w:lsdException w:name="Colorful Grid" w:uiPriority="73"/>
-    <w:lsdException w:name="Light Shading Accent 1" w:uiPriority="60"/>
-    <w:lsdException w:name="Light List Accent 1" w:uiPriority="61"/>
-    <w:lsdException w:name="Light Grid Accent 1" w:uiPriority="62"/>
-    <w:lsdException w:name="Medium Shading 1 Accent 1" w:uiPriority="63"/>
-    <w:lsdException w:name="Medium Shading 2 Accent 1" w:uiPriority="64"/>
-    <w:lsdException w:name="Medium List 1 Accent 1" w:uiPriority="65"/>
-    <w:lsdException w:name="Revision" w:semiHidden="1"/>
-    <w:lsdException w:name="List Paragraph" w:uiPriority="34" w:qFormat="1"/>
-    <w:lsdException w:name="Quote" w:uiPriority="29" w:qFormat="1"/>
-    <w:lsdException w:name="Intense Quote" w:uiPriority="30" w:qFormat="1"/>
-    <w:lsdException w:name="Medium List 2 Accent 1" w:uiPriority="66"/>
-    <w:lsdException w:name="Medium Grid 1 Accent 1" w:uiPriority="67"/>
-    <w:lsdException w:name="Medium Grid 2 Accent 1" w:uiPriority="68"/>
-    <w:lsdException w:name="Medium Grid 3 Accent 1" w:uiPriority="69"/>
-    <w:lsdException w:name="Dark List Accent 1" w:uiPriority="70"/>
-    <w:lsdException w:name="Colorful Shading Accent 1" w:uiPriority="71"/>
-    <w:lsdException w:name="Colorful List Accent 1" w:uiPriority="72"/>
-    <w:lsdException w:name="Colorful Grid Accent 1" w:uiPriority="73"/>
-    <w:lsdException w:name="Light Shading Accent 2" w:uiPriority="60"/>
-    <w:lsdException w:name="Light List Accent 2" w:uiPriority="61"/>
-    <w:lsdException w:name="Light Grid Accent 2" w:uiPriority="62"/>
-    <w:lsdException w:name="Medium Shading 1 Accent 2" w:uiPriority="63"/>
-    <w:lsdException w:name="Medium Shading 2 Accent 2" w:uiPriority="64"/>
-    <w:lsdException w:name="Medium List 1 Accent 2" w:uiPriority="65"/>
-    <w:lsdException w:name="Medium List 2 Accent 2" w:uiPriority="66"/>
-    <w:lsdException w:name="Medium Grid 1 Accent 2" w:uiPriority="67"/>
-    <w:lsdException w:name="Medium Grid 2 Accent 2" w:uiPriority="68"/>
-    <w:lsdException w:name="Medium Grid 3 Accent 2" w:uiPriority="69"/>
-    <w:lsdException w:name="Dark List Accent 2" w:uiPriority="70"/>
-    <w:lsdException w:name="Colorful Shading Accent 2" w:uiPriority="71"/>
-    <w:lsdException w:name="Colorful List Accent 2" w:uiPriority="72"/>
-    <w:lsdException w:name="Colorful Grid Accent 2" w:uiPriority="73"/>
-    <w:lsdException w:name="Light Shading Accent 3" w:uiPriority="60"/>
-    <w:lsdException w:name="Light List Accent 3" w:uiPriority="61"/>
-    <w:lsdException w:name="Light Grid Accent 3" w:uiPriority="62"/>
-    <w:lsdException w:name="Medium Shading 1 Accent 3" w:uiPriority="63"/>
-    <w:lsdException w:name="Medium Shading 2 Accent 3" w:uiPriority="64"/>
-    <w:lsdException w:name="Medium List 1 Accent 3" w:uiPriority="65"/>
-    <w:lsdException w:name="Medium List 2 Accent 3" w:uiPriority="66"/>
-    <w:lsdException w:name="Medium Grid 1 Accent 3" w:uiPriority="67"/>
-    <w:lsdException w:name="Medium Grid 2 Accent 3" w:uiPriority="68"/>
-    <w:lsdException w:name="Medium Grid 3 Accent 3" w:uiPriority="69"/>
-    <w:lsdException w:name="Dark List Accent 3" w:uiPriority="70"/>
-    <w:lsdException w:name="Colorful Shading Accent 3" w:uiPriority="71"/>
-    <w:lsdException w:name="Colorful List Accent 3" w:uiPriority="72"/>
-    <w:lsdException w:name="Colorful Grid Accent 3" w:uiPriority="73"/>
-    <w:lsdException w:name="Light Shading Accent 4" w:uiPriority="60"/>
-    <w:lsdException w:name="Light List Accent 4" w:uiPriority="61"/>
-    <w:lsdException w:name="Light Grid Accent 4" w:uiPriority="62"/>
-    <w:lsdException w:name="Medium Shading 1 Accent 4" w:uiPriority="63"/>
-    <w:lsdException w:name="Medium Shading 2 Accent 4" w:uiPriority="64"/>
-    <w:lsdException w:name="Medium List 1 Accent 4" w:uiPriority="65"/>
-    <w:lsdException w:name="Medium List 2 Accent 4" w:uiPriority="66"/>
-    <w:lsdException w:name="Medium Grid 1 Accent 4" w:uiPriority="67"/>
-    <w:lsdException w:name="Medium Grid 2 Accent 4" w:uiPriority="68"/>
-    <w:lsdException w:name="Medium Grid 3 Accent 4" w:uiPriority="69"/>
-    <w:lsdException w:name="Dark List Accent 4" w:uiPriority="70"/>
-    <w:lsdException w:name="Colorful Shading Accent 4" w:uiPriority="71"/>
-    <w:lsdException w:name="Colorful List Accent 4" w:uiPriority="72"/>
-    <w:lsdException w:name="Colorful Grid Accent 4" w:uiPriority="73"/>
-    <w:lsdException w:name="Light Shading Accent 5" w:uiPriority="60"/>
-    <w:lsdException w:name="Light List Accent 5" w:uiPriority="61"/>
-    <w:lsdException w:name="Light Grid Accent 5" w:uiPriority="62"/>
-    <w:lsdException w:name="Medium Shading 1 Accent 5" w:uiPriority="63"/>
-    <w:lsdException w:name="Medium Shading 2 Accent 5" w:uiPriority="64"/>
-    <w:lsdException w:name="Medium List 1 Accent 5" w:uiPriority="65"/>
-    <w:lsdException w:name="Medium List 2 Accent 5" w:uiPriority="66"/>
-    <w:lsdException w:name="Medium Grid 1 Accent 5" w:uiPriority="67"/>
-    <w:lsdException w:name="Medium Grid 2 Accent 5" w:uiPriority="68"/>
-    <w:lsdException w:name="Medium Grid 3 Accent 5" w:uiPriority="69"/>
-    <w:lsdException w:name="Dark List Accent 5" w:uiPriority="70"/>
-    <w:lsdException w:name="Colorful Shading Accent 5" w:uiPriority="71"/>
-    <w:lsdException w:name="Colorful List Accent 5" w:uiPriority="72"/>
-    <w:lsdException w:name="Colorful Grid Accent 5" w:uiPriority="73"/>
-    <w:lsdException w:name="Light Shading Accent 6" w:uiPriority="60"/>
-    <w:lsdException w:name="Light List Accent 6" w:uiPriority="61"/>
-    <w:lsdException w:name="Light Grid Accent 6" w:uiPriority="62"/>
-    <w:lsdException w:name="Medium Shading 1 Accent 6" w:uiPriority="63"/>
-    <w:lsdException w:name="Medium Shading 2 Accent 6" w:uiPriority="64"/>
-    <w:lsdException w:name="Medium List 1 Accent 6" w:uiPriority="65"/>
-    <w:lsdException w:name="Medium List 2 Accent 6" w:uiPriority="66"/>
-    <w:lsdException w:name="Medium Grid 1 Accent 6" w:uiPriority="67"/>
-    <w:lsdException w:name="Medium Grid 2 Accent 6" w:uiPriority="68"/>
-    <w:lsdException w:name="Medium Grid 3 Accent 6" w:uiPriority="69"/>
-    <w:lsdException w:name="Dark List Accent 6" w:uiPriority="70"/>
-    <w:lsdException w:name="Colorful Shading Accent 6" w:uiPriority="71"/>
-    <w:lsdException w:name="Colorful List Accent 6" w:uiPriority="72"/>
-    <w:lsdException w:name="Colorful Grid Accent 6" w:uiPriority="73"/>
-    <w:lsdException w:name="Subtle Emphasis" w:uiPriority="19" w:qFormat="1"/>
-    <w:lsdException w:name="Intense Emphasis" w:uiPriority="21" w:qFormat="1"/>
-    <w:lsdException w:name="Subtle Reference" w:uiPriority="31" w:qFormat="1"/>
-    <w:lsdException w:name="Intense Reference" w:uiPriority="32" w:qFormat="1"/>
-    <w:lsdException w:name="Book Title" w:uiPriority="33" w:qFormat="1"/>
-    <w:lsdException w:name="Bibliography" w:semiHidden="1" w:uiPriority="37" w:unhideWhenUsed="1"/>
-    <w:lsdException w:name="TOC Heading" w:semiHidden="1" w:uiPriority="39" w:unhideWhenUsed="1" w:qFormat="1"/>
-    <w:lsdException w:name="Plain Table 1" w:uiPriority="41"/>
-    <w:lsdException w:name="Plain Table 2" w:uiPriority="42"/>
-    <w:lsdException w:name="Plain Table 3" w:uiPriority="43"/>
-    <w:lsdException w:name="Plain Table 4" w:uiPriority="44"/>
-    <w:lsdException w:name="Plain Table 5" w:uiPriority="45"/>
-    <w:lsdException w:name="Grid Table Light" w:uiPriority="40"/>
-    <w:lsdException w:name="Grid Table 1 Light" w:uiPriority="46"/>
-    <w:lsdException w:name="Grid Table 2" w:uiPriority="47"/>
-    <w:lsdException w:name="Grid Table 3" w:uiPriority="48"/>
-    <w:lsdException w:name="Grid Table 4" w:uiPriority="49"/>
-    <w:lsdException w:name="Grid Table 5 Dark" w:uiPriority="50"/>
-    <w:lsdException w:name="Grid Table 6 Colorful" w:uiPriority="51"/>
-    <w:lsdException w:name="Grid Table 7 Colorful" w:uiPriority="52"/>
-    <w:lsdException w:name="Grid Table 1 Light Accent 1" w:uiPriority="46"/>
-    <w:lsdException w:name="Grid Table 2 Accent 1" w:uiPriority="47"/>
-    <w:lsdException w:name="Grid Table 3 Accent 1" w:uiPriority="48"/>
-    <w:lsdException w:name="Grid Table 4 Accent 1" w:uiPriority="49"/>
-    <w:lsdException w:name="Grid Table 5 Dark Accent 1" w:uiPriority="50"/>
-    <w:lsdException w:name="Grid Table 6 Colorful Accent 1" w:uiPriority="51"/>
-    <w:lsdException w:name="Grid Table 7 Colorful Accent 1" w:uiPriority="52"/>
-    <w:lsdException w:name="Grid Table 1 Light Accent 2" w:uiPriority="46"/>
-    <w:lsdException w:name="Grid Table 2 Accent 2" w:uiPriority="47"/>
-    <w:lsdException w:name="Grid Table 3 Accent 2" w:uiPriority="48"/>
-    <w:lsdException w:name="Grid Table 4 Accent 2" w:uiPriority="49"/>
-    <w:lsdException w:name="Grid Table 5 Dark Accent 2" w:uiPriority="50"/>
-    <w:lsdException w:name="Grid Table 6 Colorful Accent 2" w:uiPriority="51"/>
-    <w:lsdException w:name="Grid Table 7 Colorful Accent 2" w:uiPriority="52"/>
-    <w:lsdException w:name="Grid Table 1 Light Accent 3" w:uiPriority="46"/>
-    <w:lsdException w:name="Grid Table 2 Accent 3" w:uiPriority="47"/>
-    <w:lsdException w:name="Grid Table 3 Accent 3" w:uiPriority="48"/>
-    <w:lsdException w:name="Grid Table 4 Accent 3" w:uiPriority="49"/>
-    <w:lsdException w:name="Grid Table 5 Dark Accent 3" w:uiPriority="50"/>
-    <w:lsdException w:name="Grid Table 6 Colorful Accent 3" w:uiPriority="51"/>
-    <w:lsdException w:name="Grid Table 7 Colorful Accent 3" w:uiPriority="52"/>
-    <w:lsdException w:name="Grid Table 1 Light Accent 4" w:uiPriority="46"/>
-    <w:lsdException w:name="Grid Table 2 Accent 4" w:uiPriority="47"/>
-    <w:lsdException w:name="Grid Table 3 Accent 4" w:uiPriority="48"/>
-    <w:lsdException w:name="Grid Table 4 Accent 4" w:uiPriority="49"/>
-    <w:lsdException w:name="Grid Table 5 Dark Accent 4" w:uiPriority="50"/>
-    <w:lsdException w:name="Grid Table 6 Colorful Accent 4" w:uiPriority="51"/>
-    <w:lsdException w:name="Grid Table 7 Colorful Accent 4" w:uiPriority="52"/>
-    <w:lsdException w:name="Grid Table 1 Light Accent 5" w:uiPriority="46"/>
-    <w:lsdException w:name="Grid Table 2 Accent 5" w:uiPriority="47"/>
-    <w:lsdException w:name="Grid Table 3 Accent 5" w:uiPriority="48"/>
-    <w:lsdException w:name="Grid Table 4 Accent 5" w:uiPriority="49"/>
-    <w:lsdException w:name="Grid Table 5 Dark Accent 5" w:uiPriority="50"/>
-    <w:lsdException w:name="Grid Table 6 Colorful Accent 5" w:uiPriority="51"/>
-    <w:lsdException w:name="Grid Table 7 Colorful Accent 5" w:uiPriority="52"/>
-    <w:lsdException w:name="Grid Table 1 Light Accent 6" w:uiPriority="46"/>
-    <w:lsdException w:name="Grid Table 2 Accent 6" w:uiPriority="47"/>
-    <w:lsdException w:name="Grid Table 3 Accent 6" w:uiPriority="48"/>
-    <w:lsdException w:name="Grid Table 4 Accent 6" w:uiPriority="49"/>
-    <w:lsdException w:name="Grid Table 5 Dark Accent 6" w:uiPriority="50"/>
-    <w:lsdException w:name="Grid Table 6 Colorful Accent 6" w:uiPriority="51"/>
-    <w:lsdException w:name="Grid Table 7 Colorful Accent 6" w:uiPriority="52"/>
-    <w:lsdException w:name="List Table 1 Light" w:uiPriority="46"/>
-    <w:lsdException w:name="List Table 2" w:uiPriority="47"/>
-    <w:lsdException w:name="List Table 3" w:uiPriority="48"/>
-    <w:lsdException w:name="List Table 4" w:uiPriority="49"/>
-    <w:lsdException w:name="List Table 5 Dark" w:uiPriority="50"/>
-    <w:lsdException w:name="List Table 6 Colorful" w:uiPriority="51"/>
-    <w:lsdException w:name="List Table 7 Colorful" w:uiPriority="52"/>
-    <w:lsdException w:name="List Table 1 Light Accent 1" w:uiPriority="46"/>
-    <w:lsdException w:name="List Table 2 Accent 1" w:uiPriority="47"/>
-    <w:lsdException w:name="List Table 3 Accent 1" w:uiPriority="48"/>
-    <w:lsdException w:name="List Table 4 Accent 1" w:uiPriority="49"/>
-    <w:lsdException w:name="List Table 5 Dark Accent 1" w:uiPriority="50"/>
-    <w:lsdException w:name="List Table 6 Colorful Accent 1" w:uiPriority="51"/>
-    <w:lsdException w:name="List Table 7 Colorful Accent 1" w:uiPriority="52"/>
-    <w:lsdException w:name="List Table 1 Light Accent 2" w:uiPriority="46"/>
-    <w:lsdException w:name="List Table 2 Accent 2" w:uiPriority="47"/>
-    <w:lsdException w:name="List Table 3 Accent 2" w:uiPriority="48"/>
-    <w:lsdException w:name="List Table 4 Accent 2" w:uiPriority="49"/>
-    <w:lsdException w:name="List Table 5 Dark Accent 2" w:uiPriority="50"/>
-    <w:lsdException w:name="List Table 6 Colorful Accent 2" w:uiPriority="51"/>
-    <w:lsdException w:name="List Table 7 Colorful Accent 2" w:uiPriority="52"/>
-    <w:lsdException w:name="List Table 1 Light Accent 3" w:uiPriority="46"/>
-    <w:lsdException w:name="List Table 2 Accent 3" w:uiPriority="47"/>
-    <w:lsdException w:name="List Table 3 Accent 3" w:uiPriority="48"/>
-    <w:lsdException w:name="List Table 4 Accent 3" w:uiPriority="49"/>
-    <w:lsdException w:name="List Table 5 Dark Accent 3" w:uiPriority="50"/>
-    <w:lsdException w:name="List Table 6 Colorful Accent 3" w:uiPriority="51"/>
-    <w:lsdException w:name="List Table 7 Colorful Accent 3" w:uiPriority="52"/>
-    <w:lsdException w:name="List Table 1 Light Accent 4" w:uiPriority="46"/>
-    <w:lsdException w:name="List Table 2 Accent 4" w:uiPriority="47"/>
-    <w:lsdException w:name="List Table 3 Accent 4" w:uiPriority="48"/>
-    <w:lsdException w:name="List Table 4 Accent 4" w:uiPriority="49"/>
-    <w:lsdException w:name="List Table 5 Dark Accent 4" w:uiPriority="50"/>
-    <w:lsdException w:name="List Table 6 Colorful Accent 4" w:uiPriority="51"/>
-    <w:lsdException w:name="List Table 7 Colorful Accent 4" w:uiPriority="52"/>
-    <w:lsdException w:name="List Table 1 Light Accent 5" w:uiPriority="46"/>
-    <w:lsdException w:name="List Table 2 Accent 5" w:uiPriority="47"/>
-    <w:lsdException w:name="List Table 3 Accent 5" w:uiPriority="48"/>
-    <w:lsdException w:name="List Table 4 Accent 5" w:uiPriority="49"/>
-    <w:lsdException w:name="List Table 5 Dark Accent 5" w:uiPriority="50"/>
-    <w:lsdException w:name="List Table 6 Colorful Accent 5" w:uiPriority="51"/>
-    <w:lsdException w:name="List Table 7 Colorful Accent 5" w:uiPriority="52"/>
-    <w:lsdException w:name="List Table 1 Light Accent 6" w:uiPriority="46"/>
-    <w:lsdException w:name="List Table 2 Accent 6" w:uiPriority="47"/>
-    <w:lsdException w:name="List Table 3 Accent 6" w:uiPriority="48"/>
-    <w:lsdException w:name="List Table 4 Accent 6" w:uiPriority="49"/>
-    <w:lsdException w:name="List Table 5 Dark Accent 6" w:uiPriority="50"/>
-    <w:lsdException w:name="List Table 6 Colorful Accent 6" w:uiPriority="51"/>
-    <w:lsdException w:name="List Table 7 Colorful Accent 6" w:uiPriority="52"/>
-  </w:latentStyles>
-  <w:style w:type="paragraph" w:default="1" w:styleId="a">
-    <w:name w:val="Normal"/>
-    <w:qFormat/>
-  </w:style>
-  <w:style w:type="character" w:default="1" w:styleId="a0">
-    <w:name w:val="Default Paragraph Font"/>
-    <w:uiPriority w:val="1"/>
-    <w:semiHidden/>
-    <w:unhideWhenUsed/>
-  </w:style>
-  <w:style w:type="table" w:default="1" w:styleId="a1">
-    <w:name w:val="Normal Table"/>
-    <w:uiPriority w:val="99"/>
-    <w:semiHidden/>
-    <w:unhideWhenUsed/>
-    <w:tblPr>
-      <w:tblInd w:w="0" w:type="dxa"/>
-      <w:tblCellMar>
-        <w:top w:w="0" w:type="dxa"/>
-        <w:left w:w="108" w:type="dxa"/>
-        <w:bottom w:w="0" w:type="dxa"/>
-        <w:right w:w="108" w:type="dxa"/>
-      </w:tblCellMar>
-    </w:tblPr>
-  </w:style>
-  <w:style w:type="numbering" w:default="1" w:styleId="a2">
-    <w:name w:val="No List"/>
-    <w:uiPriority w:val="99"/>
-    <w:semiHidden/>
-    <w:unhideWhenUsed/>
-  </w:style>
-  <w:style w:type="paragraph" w:customStyle="1" w:styleId="893A3EB8A0244E209207AEAD50BF37F5">
-    <w:name w:val="893A3EB8A0244E209207AEAD50BF37F5"/>
-    <w:rsid w:val="00775835"/>
-  </w:style>
-  <w:style w:type="paragraph" w:customStyle="1" w:styleId="7AB139BD80554BBA9FFB323CC7104226">
-    <w:name w:val="7AB139BD80554BBA9FFB323CC7104226"/>
-    <w:rsid w:val="00775835"/>
-  </w:style>
-  <w:style w:type="paragraph" w:customStyle="1" w:styleId="D15A0CBF6EBB4862A4CFDA81E03A7EE1">
-    <w:name w:val="D15A0CBF6EBB4862A4CFDA81E03A7EE1"/>
-    <w:rsid w:val="00775835"/>
-  </w:style>
-</w:styles>
-</file>
-
-<file path=word/glossary/webSettings.xml><?xml version="1.0" encoding="utf-8"?>
-<w:webSettings xmlns:mc="http://schemas.openxmlformats.org/markup-compatibility/2006" xmlns:r="http://schemas.openxmlformats.org/officeDocument/2006/relationships" xmlns:w="http://schemas.openxmlformats.org/wordprocessingml/2006/main" xmlns:w14="http://schemas.microsoft.com/office/word/2010/wordml" xmlns:w15="http://schemas.microsoft.com/office/word/2012/wordml" mc:Ignorable="w14 w15">
-  <w:optimizeForBrowser/>
-  <w:allowPNG/>
-</w:webSettings>
-</file>
-
 <file path=word/theme/theme1.xml><?xml version="1.0" encoding="utf-8"?>
 <a:theme xmlns:a="http://schemas.openxmlformats.org/drawingml/2006/main" name="Тема Office">
   <a:themeElements>
@@ -11044,7 +11305,7 @@
 </file>
 
 <file path=customXml/itemProps1.xml><?xml version="1.0" encoding="utf-8"?>
-<ds:datastoreItem xmlns:ds="http://schemas.openxmlformats.org/officeDocument/2006/customXml" ds:itemID="{7B9267D9-6F6F-4E0D-9030-7119F0BA1DDB}">
+<ds:datastoreItem xmlns:ds="http://schemas.openxmlformats.org/officeDocument/2006/customXml" ds:itemID="{210AF65F-5C6D-44AC-9039-09610D13170A}">
   <ds:schemaRefs>
     <ds:schemaRef ds:uri="http://schemas.openxmlformats.org/officeDocument/2006/bibliography"/>
   </ds:schemaRefs>

</xml_diff>